<commit_message>
hope last commit for the report !
</commit_message>
<xml_diff>
--- a/Readme.docx
+++ b/Readme.docx
@@ -13,7 +13,7 @@
     </w:p>
     <w:p>
       <w:pPr>
-        <w:pStyle w:val="Body"/>
+        <w:pStyle w:val="Body B"/>
         <w:rPr>
           <w:rFonts w:ascii="Arial" w:cs="Arial" w:hAnsi="Arial" w:eastAsia="Arial"/>
         </w:rPr>
@@ -39,15 +39,16 @@
     </w:p>
     <w:p>
       <w:pPr>
-        <w:pStyle w:val="Body"/>
-        <w:rPr>
-          <w:rFonts w:ascii="Arial" w:cs="Arial" w:hAnsi="Arial" w:eastAsia="Arial"/>
-        </w:rPr>
-      </w:pPr>
-      <w:r>
-        <w:rPr>
-          <w:rFonts w:ascii="Arial" w:hAnsi="Arial"/>
-          <w:rtl w:val="0"/>
+        <w:pStyle w:val="Body B"/>
+        <w:rPr>
+          <w:rFonts w:ascii="Arial" w:cs="Arial" w:hAnsi="Arial" w:eastAsia="Arial"/>
+        </w:rPr>
+      </w:pPr>
+      <w:r>
+        <w:rPr>
+          <w:rFonts w:ascii="Arial" w:hAnsi="Arial"/>
+          <w:rtl w:val="0"/>
+          <w:lang w:val="de-DE"/>
         </w:rPr>
         <w:t>L</w:t>
       </w:r>
@@ -592,7 +593,7 @@
       <w:tblPr>
         <w:tblW w:w="9056" w:type="dxa"/>
         <w:jc w:val="left"/>
-        <w:tblInd w:w="108" w:type="dxa"/>
+        <w:tblInd w:w="216" w:type="dxa"/>
         <w:tblBorders>
           <w:top w:val="single" w:color="ffffff" w:sz="8" w:space="0" w:shadow="0" w:frame="0"/>
           <w:left w:val="single" w:color="ffffff" w:sz="8" w:space="0" w:shadow="0" w:frame="0"/>
@@ -613,7 +614,7 @@
           <w:shd w:val="clear" w:color="auto" w:fill="cdd4e9"/>
         </w:tblPrEx>
         <w:trPr>
-          <w:trHeight w:val="243" w:hRule="atLeast"/>
+          <w:trHeight w:val="253" w:hRule="atLeast"/>
         </w:trPr>
         <w:tc>
           <w:tcPr>
@@ -708,7 +709,7 @@
           <w:shd w:val="clear" w:color="auto" w:fill="cdd4e9"/>
         </w:tblPrEx>
         <w:trPr>
-          <w:trHeight w:val="243" w:hRule="atLeast"/>
+          <w:trHeight w:val="253" w:hRule="atLeast"/>
         </w:trPr>
         <w:tc>
           <w:tcPr>
@@ -735,8 +736,6 @@
             <w:r>
               <w:rPr>
                 <w:rFonts w:ascii="Arial" w:hAnsi="Arial"/>
-                <w:b w:val="0"/>
-                <w:bCs w:val="0"/>
                 <w:outline w:val="0"/>
                 <w:color w:val="ffffff"/>
                 <w:u w:color="ffffff"/>
@@ -795,7 +794,7 @@
           <w:shd w:val="clear" w:color="auto" w:fill="cdd4e9"/>
         </w:tblPrEx>
         <w:trPr>
-          <w:trHeight w:val="243" w:hRule="atLeast"/>
+          <w:trHeight w:val="253" w:hRule="atLeast"/>
         </w:trPr>
         <w:tc>
           <w:tcPr>
@@ -822,8 +821,6 @@
             <w:r>
               <w:rPr>
                 <w:rFonts w:ascii="Arial" w:hAnsi="Arial"/>
-                <w:b w:val="0"/>
-                <w:bCs w:val="0"/>
                 <w:outline w:val="0"/>
                 <w:color w:val="ffffff"/>
                 <w:u w:color="ffffff"/>
@@ -882,7 +879,7 @@
           <w:shd w:val="clear" w:color="auto" w:fill="cdd4e9"/>
         </w:tblPrEx>
         <w:trPr>
-          <w:trHeight w:val="243" w:hRule="atLeast"/>
+          <w:trHeight w:val="253" w:hRule="atLeast"/>
         </w:trPr>
         <w:tc>
           <w:tcPr>
@@ -968,6 +965,18 @@
         <w:pStyle w:val="Body A"/>
         <w:widowControl w:val="0"/>
         <w:spacing w:line="240" w:lineRule="auto"/>
+        <w:ind w:left="108" w:hanging="108"/>
+        <w:rPr>
+          <w:rFonts w:ascii="Arial" w:cs="Arial" w:hAnsi="Arial" w:eastAsia="Arial"/>
+          <w:lang w:val="en-US"/>
+        </w:rPr>
+      </w:pPr>
+    </w:p>
+    <w:p>
+      <w:pPr>
+        <w:pStyle w:val="Body A"/>
+        <w:widowControl w:val="0"/>
+        <w:spacing w:line="240" w:lineRule="auto"/>
         <w:jc w:val="both"/>
         <w:rPr>
           <w:rFonts w:ascii="Arial" w:cs="Arial" w:hAnsi="Arial" w:eastAsia="Arial"/>
@@ -1010,6 +1019,60 @@
         <w:rPr>
           <w:rFonts w:ascii="Arial" w:cs="Arial" w:hAnsi="Arial" w:eastAsia="Arial"/>
           <w:lang w:val="en-US"/>
+        </w:rPr>
+      </w:pPr>
+    </w:p>
+    <w:p>
+      <w:pPr>
+        <w:pStyle w:val="Body A"/>
+        <w:jc w:val="both"/>
+        <w:rPr>
+          <w:rFonts w:ascii="Arial" w:cs="Arial" w:hAnsi="Arial" w:eastAsia="Arial"/>
+        </w:rPr>
+      </w:pPr>
+    </w:p>
+    <w:p>
+      <w:pPr>
+        <w:pStyle w:val="Body A"/>
+        <w:jc w:val="both"/>
+        <w:rPr>
+          <w:rFonts w:ascii="Arial" w:cs="Arial" w:hAnsi="Arial" w:eastAsia="Arial"/>
+        </w:rPr>
+      </w:pPr>
+    </w:p>
+    <w:p>
+      <w:pPr>
+        <w:pStyle w:val="Body A"/>
+        <w:jc w:val="both"/>
+        <w:rPr>
+          <w:rFonts w:ascii="Arial" w:cs="Arial" w:hAnsi="Arial" w:eastAsia="Arial"/>
+        </w:rPr>
+      </w:pPr>
+    </w:p>
+    <w:p>
+      <w:pPr>
+        <w:pStyle w:val="Body A"/>
+        <w:jc w:val="both"/>
+        <w:rPr>
+          <w:rFonts w:ascii="Arial" w:cs="Arial" w:hAnsi="Arial" w:eastAsia="Arial"/>
+        </w:rPr>
+      </w:pPr>
+    </w:p>
+    <w:p>
+      <w:pPr>
+        <w:pStyle w:val="Body A"/>
+        <w:jc w:val="both"/>
+        <w:rPr>
+          <w:rFonts w:ascii="Arial" w:cs="Arial" w:hAnsi="Arial" w:eastAsia="Arial"/>
+        </w:rPr>
+      </w:pPr>
+    </w:p>
+    <w:p>
+      <w:pPr>
+        <w:pStyle w:val="Body A"/>
+        <w:jc w:val="both"/>
+        <w:rPr>
+          <w:rFonts w:ascii="Arial" w:cs="Arial" w:hAnsi="Arial" w:eastAsia="Arial"/>
         </w:rPr>
       </w:pPr>
     </w:p>
@@ -1081,121 +1144,67 @@
           <w:rtl w:val="0"/>
           <w:lang w:val="fr-FR"/>
         </w:rPr>
-        <w:t>There is</w:t>
-      </w:r>
-      <w:r>
-        <w:rPr>
-          <w:rFonts w:ascii="Arial" w:hAnsi="Arial"/>
-          <w:rtl w:val="0"/>
-          <w:lang w:val="fr-FR"/>
-        </w:rPr>
-        <w:t xml:space="preserve"> two files test.py and NNmodule.py. The test.py file uses NNmodules.py to build a neural network, train</w:t>
-      </w:r>
-      <w:r>
-        <w:rPr>
-          <w:rFonts w:ascii="Arial" w:hAnsi="Arial"/>
-          <w:rtl w:val="0"/>
-          <w:lang w:val="fr-FR"/>
-        </w:rPr>
-        <w:t xml:space="preserve"> </w:t>
-      </w:r>
-      <w:r>
-        <w:rPr>
-          <w:rFonts w:ascii="Arial" w:hAnsi="Arial"/>
-          <w:rtl w:val="0"/>
-          <w:lang w:val="fr-FR"/>
-        </w:rPr>
-        <w:t xml:space="preserve">and test </w:t>
-      </w:r>
-      <w:r>
-        <w:rPr>
-          <w:rFonts w:ascii="Arial" w:hAnsi="Arial"/>
-          <w:rtl w:val="0"/>
-          <w:lang w:val="fr-FR"/>
-        </w:rPr>
-        <w:t xml:space="preserve">it </w:t>
-      </w:r>
-      <w:r>
-        <w:rPr>
-          <w:rFonts w:ascii="Arial" w:hAnsi="Arial"/>
-          <w:rtl w:val="0"/>
-          <w:lang w:val="fr-FR"/>
-        </w:rPr>
-        <w:t>on a set of labeled points in a square of the plane.</w:t>
-      </w:r>
-    </w:p>
-    <w:p>
-      <w:pPr>
-        <w:pStyle w:val="Body A"/>
-        <w:jc w:val="both"/>
-        <w:rPr>
-          <w:rFonts w:ascii="Arial" w:cs="Arial" w:hAnsi="Arial" w:eastAsia="Arial"/>
-        </w:rPr>
-      </w:pPr>
-      <w:r>
-        <w:rPr>
-          <w:rFonts w:ascii="Arial" w:hAnsi="Arial"/>
-          <w:rtl w:val="0"/>
-          <w:lang w:val="fr-FR"/>
-        </w:rPr>
-        <w:t>Assuming that a neuron network always consists of compositions of functions, which successively associate</w:t>
-      </w:r>
-      <w:r>
-        <w:rPr>
-          <w:rFonts w:ascii="Arial" w:hAnsi="Arial"/>
-          <w:rtl w:val="0"/>
-          <w:lang w:val="fr-FR"/>
-        </w:rPr>
-        <w:t xml:space="preserve"> </w:t>
-      </w:r>
-      <w:r>
-        <w:rPr>
-          <w:rFonts w:ascii="Arial" w:hAnsi="Arial"/>
-          <w:rtl w:val="0"/>
-          <w:lang w:val="fr-FR"/>
-        </w:rPr>
-        <w:t>each of the linear combinations of its inputs</w:t>
-      </w:r>
-      <w:r>
-        <w:rPr>
-          <w:rFonts w:ascii="Arial" w:hAnsi="Arial"/>
-          <w:rtl w:val="0"/>
-          <w:lang w:val="fr-FR"/>
-        </w:rPr>
-        <w:t>,</w:t>
-      </w:r>
-      <w:r>
-        <w:rPr>
-          <w:rFonts w:ascii="Arial" w:hAnsi="Arial"/>
-          <w:rtl w:val="0"/>
-          <w:lang w:val="fr-FR"/>
-        </w:rPr>
-        <w:t xml:space="preserve"> the output of a continuous function (activation), NNmodules.py creates a neural network using the Sequential module which takes Parameter modules (Linear) or Activation module (ReLU, Tanh) as argument (Figure 3).</w:t>
-      </w:r>
-    </w:p>
-    <w:p>
-      <w:pPr>
-        <w:pStyle w:val="Body A"/>
-        <w:jc w:val="both"/>
-        <w:rPr>
-          <w:rFonts w:ascii="Arial" w:cs="Arial" w:hAnsi="Arial" w:eastAsia="Arial"/>
-        </w:rPr>
-      </w:pPr>
-      <w:r>
-        <w:rPr>
-          <w:rFonts w:ascii="Arial" w:hAnsi="Arial"/>
-          <w:rtl w:val="0"/>
-          <w:lang w:val="fr-FR"/>
-        </w:rPr>
-        <w:t xml:space="preserve">During network initialization, </w:t>
-      </w:r>
-      <w:r>
-        <w:rPr>
-          <w:rFonts w:ascii="Arial" w:hAnsi="Arial"/>
-          <w:rtl w:val="0"/>
-          <w:lang w:val="fr-FR"/>
-        </w:rPr>
-        <w:t xml:space="preserve">Fields </w:t>
+        <w:t>There is two files test.py and NNmodule.py. The test.py file uses NNmodules.py to build a neural network, train and test it on a set of labeled points in a square of the plane.</w:t>
+      </w:r>
+    </w:p>
+    <w:p>
+      <w:pPr>
+        <w:pStyle w:val="Body A"/>
+        <w:jc w:val="both"/>
+        <w:rPr>
+          <w:rFonts w:ascii="Arial" w:cs="Arial" w:hAnsi="Arial" w:eastAsia="Arial"/>
+        </w:rPr>
+      </w:pPr>
+      <w:r>
+        <w:rPr>
+          <w:rFonts w:ascii="Arial" w:hAnsi="Arial"/>
+          <w:rtl w:val="0"/>
+          <w:lang w:val="fr-FR"/>
+        </w:rPr>
+        <w:t xml:space="preserve">Assuming that a neuron network always consists of compositions of functions, which successively associate each of the linear combinations of its inputs, the output of a continuous function (activation), NNmodules.py creates a neural network using the </w:t>
+      </w:r>
+    </w:p>
+    <w:p>
+      <w:pPr>
+        <w:pStyle w:val="Body A"/>
+        <w:jc w:val="both"/>
+        <w:rPr>
+          <w:rFonts w:ascii="Arial" w:cs="Arial" w:hAnsi="Arial" w:eastAsia="Arial"/>
+        </w:rPr>
+      </w:pPr>
+    </w:p>
+    <w:p>
+      <w:pPr>
+        <w:pStyle w:val="Body A"/>
+        <w:jc w:val="both"/>
+        <w:rPr>
+          <w:rFonts w:ascii="Arial" w:cs="Arial" w:hAnsi="Arial" w:eastAsia="Arial"/>
+        </w:rPr>
+      </w:pPr>
+      <w:r>
+        <w:rPr>
+          <w:rFonts w:ascii="Arial" w:hAnsi="Arial"/>
+          <w:rtl w:val="0"/>
+          <w:lang w:val="fr-FR"/>
+        </w:rPr>
+        <w:t>Sequential module which takes Parameter modules (Linear) or Activation module (ReLU, Tanh) as argument (Figure 3).</w:t>
+      </w:r>
+    </w:p>
+    <w:p>
+      <w:pPr>
+        <w:pStyle w:val="Body A"/>
+        <w:jc w:val="both"/>
+        <w:rPr>
+          <w:rFonts w:ascii="Arial" w:cs="Arial" w:hAnsi="Arial" w:eastAsia="Arial"/>
+        </w:rPr>
+      </w:pPr>
+      <w:r>
+        <w:rPr>
+          <w:rFonts w:ascii="Arial" w:hAnsi="Arial"/>
+          <w:rtl w:val="0"/>
+          <w:lang w:val="fr-FR"/>
+        </w:rPr>
+        <w:t xml:space="preserve">During network initialization, Fields </w:t>
       </w:r>
       <w:r>
         <w:rPr>
@@ -1259,48 +1268,35 @@
           <w:rtl w:val="0"/>
           <w:lang w:val="fr-FR"/>
         </w:rPr>
-        <w:t xml:space="preserve">are assigned in the </w:t>
-      </w:r>
-      <w:r>
-        <w:rPr>
-          <w:rFonts w:ascii="Arial" w:hAnsi="Arial"/>
-          <w:rtl w:val="0"/>
-          <w:lang w:val="fr-FR"/>
-        </w:rPr>
-        <w:t xml:space="preserve">activations </w:t>
-      </w:r>
-      <w:r>
-        <w:rPr>
-          <w:rFonts w:ascii="Arial" w:hAnsi="Arial"/>
-          <w:rtl w:val="0"/>
-          <w:lang w:val="fr-FR"/>
-        </w:rPr>
-        <w:t xml:space="preserve">module with the </w:t>
-      </w:r>
-      <w:r>
-        <w:rPr>
-          <w:rFonts w:ascii="Arial" w:hAnsi="Arial"/>
-          <w:rtl w:val="0"/>
-          <w:lang w:val="fr-FR"/>
-        </w:rPr>
-        <w:t>functions</w:t>
-      </w:r>
-      <w:r>
-        <w:rPr>
-          <w:rFonts w:ascii="Arial" w:hAnsi="Arial"/>
-          <w:rtl w:val="0"/>
-          <w:lang w:val="fr-FR"/>
-        </w:rPr>
-        <w:t xml:space="preserve"> which represent the activation function and his derivative.</w:t>
-      </w:r>
-      <w:r>
-        <w:rPr>
-          <w:rFonts w:ascii="Arial" w:hAnsi="Arial"/>
-          <w:rtl w:val="0"/>
-          <w:lang w:val="fr-FR"/>
-        </w:rPr>
-        <w:t xml:space="preserve">  Finally the class Net is created containing the layers of the network, as well as all the mechanics necessary for its training and its operation.</w:t>
-      </w:r>
+        <w:t>are assigned in the activations module with the functions which represent the activation function and his derivative.  Finally the class Net is created containing the layers of the network, as well as all the mechanics necessary for its training and its operation.</w:t>
+      </w:r>
+    </w:p>
+    <w:p>
+      <w:pPr>
+        <w:pStyle w:val="Body A"/>
+        <w:jc w:val="both"/>
+        <w:rPr>
+          <w:rFonts w:ascii="Arial" w:cs="Arial" w:hAnsi="Arial" w:eastAsia="Arial"/>
+        </w:rPr>
+      </w:pPr>
+    </w:p>
+    <w:p>
+      <w:pPr>
+        <w:pStyle w:val="Body A"/>
+        <w:jc w:val="both"/>
+        <w:rPr>
+          <w:rFonts w:ascii="Arial" w:cs="Arial" w:hAnsi="Arial" w:eastAsia="Arial"/>
+        </w:rPr>
+      </w:pPr>
+    </w:p>
+    <w:p>
+      <w:pPr>
+        <w:pStyle w:val="Body A"/>
+        <w:jc w:val="both"/>
+        <w:rPr>
+          <w:rFonts w:ascii="Arial" w:cs="Arial" w:hAnsi="Arial" w:eastAsia="Arial"/>
+        </w:rPr>
+      </w:pPr>
     </w:p>
     <w:p>
       <w:pPr>
@@ -1317,7 +1313,7 @@
         </w:rPr>
         <w:drawing xmlns:a="http://schemas.openxmlformats.org/drawingml/2006/main">
           <wp:inline distT="0" distB="0" distL="0" distR="0">
-            <wp:extent cx="5585399" cy="2209800"/>
+            <wp:extent cx="5756784" cy="2277607"/>
             <wp:effectExtent l="0" t="0" r="0" b="0"/>
             <wp:docPr id="1073741827" name="officeArt object" descr="Image 1"/>
             <wp:cNvGraphicFramePr/>
@@ -1341,7 +1337,7 @@
                   <pic:spPr>
                     <a:xfrm>
                       <a:off x="0" y="0"/>
-                      <a:ext cx="5585399" cy="2209800"/>
+                      <a:ext cx="5756784" cy="2277607"/>
                     </a:xfrm>
                     <a:prstGeom prst="rect">
                       <a:avLst/>
@@ -1365,7 +1361,6 @@
         <w:jc w:val="center"/>
         <w:rPr>
           <w:rFonts w:ascii="Arial" w:cs="Arial" w:hAnsi="Arial" w:eastAsia="Arial"/>
-          <w:lang w:val="fr-FR"/>
         </w:rPr>
       </w:pPr>
       <w:bookmarkStart w:name="_Ref90461441" w:id="0"/>
@@ -1392,28 +1387,52 @@
           <w:rtl w:val="0"/>
           <w:lang w:val="fr-FR"/>
         </w:rPr>
-        <w:t>:</w:t>
-      </w:r>
-      <w:r>
-        <w:rPr>
-          <w:rFonts w:ascii="Arial" w:hAnsi="Arial"/>
-          <w:rtl w:val="0"/>
-          <w:lang w:val="fr-FR"/>
-        </w:rPr>
-        <w:t xml:space="preserve"> </w:t>
-      </w:r>
-      <w:r>
-        <w:rPr>
-          <w:rFonts w:ascii="Arial" w:hAnsi="Arial"/>
-          <w:rtl w:val="0"/>
-          <w:lang w:val="fr-FR"/>
-        </w:rPr>
-        <w:t>Structure overview</w:t>
-      </w:r>
-    </w:p>
-    <w:p>
-      <w:pPr>
-        <w:pStyle w:val="Body"/>
+        <w:t>: Structure overview</w:t>
+      </w:r>
+    </w:p>
+    <w:p>
+      <w:pPr>
+        <w:pStyle w:val="Body B"/>
+        <w:rPr>
+          <w:rFonts w:ascii="Arial" w:cs="Arial" w:hAnsi="Arial" w:eastAsia="Arial"/>
+        </w:rPr>
+      </w:pPr>
+    </w:p>
+    <w:p>
+      <w:pPr>
+        <w:pStyle w:val="Body B"/>
+        <w:rPr>
+          <w:rFonts w:ascii="Arial" w:cs="Arial" w:hAnsi="Arial" w:eastAsia="Arial"/>
+        </w:rPr>
+      </w:pPr>
+    </w:p>
+    <w:p>
+      <w:pPr>
+        <w:pStyle w:val="Body B"/>
+        <w:rPr>
+          <w:rFonts w:ascii="Arial" w:cs="Arial" w:hAnsi="Arial" w:eastAsia="Arial"/>
+        </w:rPr>
+      </w:pPr>
+    </w:p>
+    <w:p>
+      <w:pPr>
+        <w:pStyle w:val="Body B"/>
+        <w:rPr>
+          <w:rFonts w:ascii="Arial" w:cs="Arial" w:hAnsi="Arial" w:eastAsia="Arial"/>
+        </w:rPr>
+      </w:pPr>
+    </w:p>
+    <w:p>
+      <w:pPr>
+        <w:pStyle w:val="Body B"/>
+        <w:rPr>
+          <w:rFonts w:ascii="Arial" w:cs="Arial" w:hAnsi="Arial" w:eastAsia="Arial"/>
+        </w:rPr>
+      </w:pPr>
+    </w:p>
+    <w:p>
+      <w:pPr>
+        <w:pStyle w:val="Body B"/>
         <w:rPr>
           <w:rFonts w:ascii="Arial" w:cs="Arial" w:hAnsi="Arial" w:eastAsia="Arial"/>
         </w:rPr>
@@ -1459,26 +1478,21 @@
           <w:ilvl w:val="0"/>
           <w:numId w:val="4"/>
         </w:numPr>
-        <w:jc w:val="both"/>
-        <w:rPr>
-          <w:lang w:val="fr-FR"/>
-        </w:rPr>
-      </w:pPr>
-      <w:r>
-        <w:rPr>
-          <w:rFonts w:ascii="Arial" w:hAnsi="Arial"/>
-          <w:rtl w:val="0"/>
-          <w:lang w:val="fr-FR"/>
-        </w:rPr>
-        <w:t xml:space="preserve">ds_da: </w:t>
-      </w:r>
-      <w:r>
-        <w:rPr>
-          <w:rFonts w:ascii="Arial" w:hAnsi="Arial"/>
-          <w:rtl w:val="0"/>
-          <w:lang w:val="fr-FR"/>
-        </w:rPr>
-        <w:t>activation function</w:t>
+        <w:bidi w:val="0"/>
+        <w:ind w:right="0"/>
+        <w:jc w:val="both"/>
+        <w:rPr>
+          <w:rtl w:val="0"/>
+          <w:lang w:val="fr-FR"/>
+        </w:rPr>
+      </w:pPr>
+      <w:r>
+        <w:rPr>
+          <w:rFonts w:ascii="Arial" w:hAnsi="Arial"/>
+          <w:rtl w:val="0"/>
+          <w:lang w:val="fr-FR"/>
+        </w:rPr>
+        <w:t>ds_da: activation function</w:t>
       </w:r>
       <w:r>
         <w:rPr>
@@ -1494,15 +1508,7 @@
           <w:rtl w:val="0"/>
           <w:lang w:val="fr-FR"/>
         </w:rPr>
-        <w:t xml:space="preserve">s </w:t>
-      </w:r>
-      <w:r>
-        <w:rPr>
-          <w:rFonts w:ascii="Arial" w:hAnsi="Arial"/>
-          <w:rtl w:val="0"/>
-          <w:lang w:val="fr-FR"/>
-        </w:rPr>
-        <w:t>derivative evaluated in s.</w:t>
+        <w:t>s derivative evaluated in s.</w:t>
       </w:r>
     </w:p>
     <w:p>
@@ -1512,26 +1518,21 @@
           <w:ilvl w:val="0"/>
           <w:numId w:val="4"/>
         </w:numPr>
-        <w:jc w:val="both"/>
-        <w:rPr>
-          <w:lang w:val="fr-FR"/>
-        </w:rPr>
-      </w:pPr>
-      <w:r>
-        <w:rPr>
-          <w:rFonts w:ascii="Arial" w:hAnsi="Arial"/>
-          <w:rtl w:val="0"/>
-          <w:lang w:val="fr-FR"/>
-        </w:rPr>
-        <w:t xml:space="preserve">da_dw: </w:t>
-      </w:r>
-      <w:r>
-        <w:rPr>
-          <w:rFonts w:ascii="Arial" w:hAnsi="Arial"/>
-          <w:rtl w:val="0"/>
-          <w:lang w:val="fr-FR"/>
-        </w:rPr>
-        <w:t>linear function</w:t>
+        <w:bidi w:val="0"/>
+        <w:ind w:right="0"/>
+        <w:jc w:val="both"/>
+        <w:rPr>
+          <w:rtl w:val="0"/>
+          <w:lang w:val="fr-FR"/>
+        </w:rPr>
+      </w:pPr>
+      <w:r>
+        <w:rPr>
+          <w:rFonts w:ascii="Arial" w:hAnsi="Arial"/>
+          <w:rtl w:val="0"/>
+          <w:lang w:val="fr-FR"/>
+        </w:rPr>
+        <w:t>da_dw: linear function</w:t>
       </w:r>
       <w:r>
         <w:rPr>
@@ -1547,64 +1548,10 @@
           <w:rtl w:val="0"/>
           <w:lang w:val="fr-FR"/>
         </w:rPr>
-        <w:t xml:space="preserve">s </w:t>
-      </w:r>
-      <w:r>
-        <w:rPr>
-          <w:rFonts w:ascii="Arial" w:hAnsi="Arial"/>
-          <w:rtl w:val="0"/>
-          <w:lang w:val="fr-FR"/>
-        </w:rPr>
-        <w:t xml:space="preserve">derivative with respect </w:t>
-      </w:r>
-      <w:r>
-        <w:rPr>
-          <w:rFonts w:ascii="Arial" w:hAnsi="Arial"/>
-          <w:rtl w:val="0"/>
-          <w:lang w:val="fr-FR"/>
-        </w:rPr>
-        <w:t>of</w:t>
-      </w:r>
-      <w:r>
-        <w:rPr>
-          <w:rFonts w:ascii="Arial" w:hAnsi="Arial"/>
-          <w:rtl w:val="0"/>
-          <w:lang w:val="fr-FR"/>
-        </w:rPr>
-        <w:t xml:space="preserve"> </w:t>
-      </w:r>
-      <w:r>
-        <w:rPr>
-          <w:rFonts w:ascii="Arial" w:hAnsi="Arial"/>
-          <w:rtl w:val="0"/>
-          <w:lang w:val="fr-FR"/>
-        </w:rPr>
-        <w:t>this</w:t>
-      </w:r>
-      <w:r>
-        <w:rPr>
-          <w:rFonts w:ascii="Arial" w:hAnsi="Arial"/>
-          <w:rtl w:val="0"/>
-          <w:lang w:val="fr-FR"/>
-        </w:rPr>
-        <w:t xml:space="preserve"> weights (directly the </w:t>
-      </w:r>
-      <w:r>
-        <w:rPr>
-          <w:rFonts w:ascii="Arial" w:cs="Arial" w:hAnsi="Arial" w:eastAsia="Arial"/>
-          <w:rtl w:val="0"/>
-        </w:rPr>
+        <w:t xml:space="preserve">s derivative with respect of this weights (directly the </w:t>
         <w:tab/>
         <w:tab/>
-        <w:t xml:space="preserve"> </w:t>
-      </w:r>
-      <w:r>
-        <w:rPr>
-          <w:rFonts w:ascii="Arial" w:hAnsi="Arial"/>
-          <w:rtl w:val="0"/>
-          <w:lang w:val="fr-FR"/>
-        </w:rPr>
-        <w:t>input of the activation function: x (previous layer)).</w:t>
+        <w:t xml:space="preserve"> input of the activation function: x (previous layer)).</w:t>
       </w:r>
     </w:p>
     <w:p>
@@ -1630,7 +1577,7 @@
         </w:rPr>
         <w:drawing xmlns:a="http://schemas.openxmlformats.org/drawingml/2006/main">
           <wp:inline distT="0" distB="0" distL="0" distR="0">
-            <wp:extent cx="5230790" cy="3586431"/>
+            <wp:extent cx="5230791" cy="3586432"/>
             <wp:effectExtent l="0" t="0" r="0" b="0"/>
             <wp:docPr id="1073741828" name="officeArt object" descr="Image 3"/>
             <wp:cNvGraphicFramePr/>
@@ -1654,7 +1601,7 @@
                   <pic:spPr>
                     <a:xfrm>
                       <a:off x="0" y="0"/>
-                      <a:ext cx="5230790" cy="3586431"/>
+                      <a:ext cx="5230791" cy="3586432"/>
                     </a:xfrm>
                     <a:prstGeom prst="rect">
                       <a:avLst/>
@@ -1691,12 +1638,305 @@
     </w:p>
     <w:p>
       <w:pPr>
-        <w:pStyle w:val="Body A"/>
-        <w:jc w:val="both"/>
-        <w:rPr>
-          <w:rFonts w:ascii="Arial" w:cs="Arial" w:hAnsi="Arial" w:eastAsia="Arial"/>
-        </w:rPr>
-      </w:pPr>
+        <w:pStyle w:val="Body B"/>
+        <w:rPr>
+          <w:rFonts w:ascii="Arial" w:cs="Arial" w:hAnsi="Arial" w:eastAsia="Arial"/>
+        </w:rPr>
+      </w:pPr>
+    </w:p>
+    <w:p>
+      <w:pPr>
+        <w:pStyle w:val="Body A"/>
+        <w:jc w:val="both"/>
+        <w:rPr>
+          <w:rFonts w:ascii="Arial" w:cs="Arial" w:hAnsi="Arial" w:eastAsia="Arial"/>
+        </w:rPr>
+      </w:pPr>
+    </w:p>
+    <w:p>
+      <w:pPr>
+        <w:pStyle w:val="Body A"/>
+        <w:jc w:val="both"/>
+        <w:rPr>
+          <w:rFonts w:ascii="Arial" w:cs="Arial" w:hAnsi="Arial" w:eastAsia="Arial"/>
+        </w:rPr>
+      </w:pPr>
+    </w:p>
+    <w:p>
+      <w:pPr>
+        <w:pStyle w:val="Body A"/>
+        <w:jc w:val="both"/>
+        <w:rPr>
+          <w:rFonts w:ascii="Arial" w:cs="Arial" w:hAnsi="Arial" w:eastAsia="Arial"/>
+        </w:rPr>
+      </w:pPr>
+    </w:p>
+    <w:p>
+      <w:pPr>
+        <w:pStyle w:val="Body A"/>
+        <w:jc w:val="both"/>
+        <w:rPr>
+          <w:rFonts w:ascii="Arial" w:cs="Arial" w:hAnsi="Arial" w:eastAsia="Arial"/>
+        </w:rPr>
+      </w:pPr>
+      <w:r>
+        <w:rPr>
+          <w:rFonts w:ascii="Arial" w:hAnsi="Arial"/>
+          <w:rtl w:val="0"/>
+          <w:lang w:val="fr-FR"/>
+        </w:rPr>
+        <w:t>The backward function from Net</w:t>
+      </w:r>
+      <w:r>
+        <w:rPr>
+          <w:rFonts w:ascii="Arial" w:hAnsi="Arial" w:hint="default"/>
+          <w:rtl w:val="0"/>
+          <w:lang w:val="fr-FR"/>
+        </w:rPr>
+        <w:t>’</w:t>
+      </w:r>
+      <w:r>
+        <w:rPr>
+          <w:rFonts w:ascii="Arial" w:hAnsi="Arial"/>
+          <w:rtl w:val="0"/>
+          <w:lang w:val="fr-FR"/>
+        </w:rPr>
+        <w:t>s module takes as input the loss derivative evaluated at the output of his forward. Like the way forward is implemented, the backward functions of the elements in the Parameter and Activations fields are successively calls in reverse order (right to left).</w:t>
+      </w:r>
+    </w:p>
+    <w:p>
+      <w:pPr>
+        <w:pStyle w:val="Body A"/>
+        <w:jc w:val="both"/>
+        <w:rPr>
+          <w:rFonts w:ascii="Arial" w:cs="Arial" w:hAnsi="Arial" w:eastAsia="Arial"/>
+        </w:rPr>
+      </w:pPr>
+      <w:r>
+        <w:rPr>
+          <w:rFonts w:ascii="Arial" w:hAnsi="Arial"/>
+          <w:rtl w:val="0"/>
+          <w:lang w:val="fr-FR"/>
+        </w:rPr>
+        <w:t xml:space="preserve">Using the stored values </w:t>
+      </w:r>
+      <w:r>
+        <w:rPr>
+          <w:rFonts w:ascii="Arial" w:hAnsi="Arial" w:hint="default"/>
+          <w:rtl w:val="0"/>
+          <w:lang w:val="fr-FR"/>
+        </w:rPr>
+        <w:t>​​</w:t>
+      </w:r>
+      <w:r>
+        <w:rPr>
+          <w:rFonts w:ascii="Arial" w:hAnsi="Arial"/>
+          <w:rtl w:val="0"/>
+          <w:lang w:val="fr-FR"/>
+        </w:rPr>
+        <w:t>(in Activation), the loss gradients in respect of the linear combinations coefficients from the linear previous layer can be returned by the backward function of the elements of the Net Activation field.</w:t>
+      </w:r>
+    </w:p>
+    <w:p>
+      <w:pPr>
+        <w:pStyle w:val="Body A"/>
+        <w:jc w:val="both"/>
+        <w:rPr>
+          <w:rFonts w:ascii="Arial" w:cs="Arial" w:hAnsi="Arial" w:eastAsia="Arial"/>
+        </w:rPr>
+      </w:pPr>
+      <w:r>
+        <w:rPr>
+          <w:rFonts w:ascii="Arial" w:hAnsi="Arial"/>
+          <w:rtl w:val="0"/>
+          <w:lang w:val="fr-FR"/>
+        </w:rPr>
+        <w:t>That way the gradients in the Net class can be accumulated, to update the network</w:t>
+      </w:r>
+      <w:r>
+        <w:rPr>
+          <w:rFonts w:ascii="Arial" w:hAnsi="Arial" w:hint="default"/>
+          <w:rtl w:val="0"/>
+          <w:lang w:val="fr-FR"/>
+        </w:rPr>
+        <w:t>’</w:t>
+      </w:r>
+      <w:r>
+        <w:rPr>
+          <w:rFonts w:ascii="Arial" w:hAnsi="Arial"/>
+          <w:rtl w:val="0"/>
+          <w:lang w:val="fr-FR"/>
+        </w:rPr>
+        <w:t>s weights  (which are stored in each Parameter</w:t>
+      </w:r>
+      <w:r>
+        <w:rPr>
+          <w:rFonts w:ascii="Arial" w:hAnsi="Arial" w:hint="default"/>
+          <w:rtl w:val="0"/>
+          <w:lang w:val="fr-FR"/>
+        </w:rPr>
+        <w:t>’</w:t>
+      </w:r>
+      <w:r>
+        <w:rPr>
+          <w:rFonts w:ascii="Arial" w:hAnsi="Arial"/>
+          <w:rtl w:val="0"/>
+          <w:lang w:val="fr-FR"/>
+        </w:rPr>
+        <w:t>s module ) for each new mini-batch with SGD module.</w:t>
+      </w:r>
+    </w:p>
+    <w:p>
+      <w:pPr>
+        <w:pStyle w:val="Body A"/>
+        <w:jc w:val="both"/>
+        <w:rPr>
+          <w:rFonts w:ascii="Arial" w:cs="Arial" w:hAnsi="Arial" w:eastAsia="Arial"/>
+        </w:rPr>
+      </w:pPr>
+    </w:p>
+    <w:p>
+      <w:pPr>
+        <w:pStyle w:val="Body A"/>
+        <w:jc w:val="both"/>
+        <w:rPr>
+          <w:rFonts w:ascii="Arial" w:cs="Arial" w:hAnsi="Arial" w:eastAsia="Arial"/>
+        </w:rPr>
+      </w:pPr>
+    </w:p>
+    <w:p>
+      <w:pPr>
+        <w:pStyle w:val="Body A"/>
+        <w:jc w:val="both"/>
+        <w:rPr>
+          <w:rFonts w:ascii="Arial" w:cs="Arial" w:hAnsi="Arial" w:eastAsia="Arial"/>
+        </w:rPr>
+      </w:pPr>
+    </w:p>
+    <w:p>
+      <w:pPr>
+        <w:pStyle w:val="Body A"/>
+        <w:jc w:val="both"/>
+        <w:rPr>
+          <w:rFonts w:ascii="Arial" w:cs="Arial" w:hAnsi="Arial" w:eastAsia="Arial"/>
+        </w:rPr>
+      </w:pPr>
+    </w:p>
+    <w:p>
+      <w:pPr>
+        <w:pStyle w:val="Body A"/>
+        <w:jc w:val="both"/>
+        <w:rPr>
+          <w:rFonts w:ascii="Arial" w:cs="Arial" w:hAnsi="Arial" w:eastAsia="Arial"/>
+        </w:rPr>
+      </w:pPr>
+    </w:p>
+    <w:p>
+      <w:pPr>
+        <w:pStyle w:val="Body A"/>
+        <w:jc w:val="both"/>
+        <w:rPr>
+          <w:rFonts w:ascii="Arial" w:cs="Arial" w:hAnsi="Arial" w:eastAsia="Arial"/>
+        </w:rPr>
+      </w:pPr>
+    </w:p>
+    <w:p>
+      <w:pPr>
+        <w:pStyle w:val="Body A"/>
+        <w:keepNext w:val="1"/>
+        <w:jc w:val="both"/>
+        <w:rPr>
+          <w:rFonts w:ascii="Arial" w:cs="Arial" w:hAnsi="Arial" w:eastAsia="Arial"/>
+        </w:rPr>
+      </w:pPr>
+      <w:r>
+        <w:rPr>
+          <w:rFonts w:ascii="Arial" w:hAnsi="Arial"/>
+          <w:rtl w:val="0"/>
+          <w:lang w:val="fr-FR"/>
+        </w:rPr>
+        <w:t xml:space="preserve">The last two figures represent the results after 767 epoch for </w:t>
+      </w:r>
+      <w:r>
+        <w:rPr>
+          <w:rFonts w:ascii="Arial" w:hAnsi="Arial"/>
+          <w:rtl w:val="0"/>
+          <w:lang w:val="fr-FR"/>
+        </w:rPr>
+        <w:t>7 seconds</w:t>
+      </w:r>
+      <w:r>
+        <w:rPr>
+          <w:rFonts w:ascii="Arial" w:hAnsi="Arial"/>
+          <w:rtl w:val="0"/>
+          <w:lang w:val="fr-FR"/>
+        </w:rPr>
+        <w:t xml:space="preserve"> training time</w:t>
+      </w:r>
+      <w:r>
+        <w:rPr>
+          <w:rFonts w:ascii="Arial" w:hAnsi="Arial"/>
+          <w:rtl w:val="0"/>
+          <w:lang w:val="fr-FR"/>
+        </w:rPr>
+        <w:t>.The</w:t>
+      </w:r>
+      <w:r>
+        <w:rPr>
+          <w:rFonts w:ascii="Arial" w:hAnsi="Arial"/>
+          <w:rtl w:val="0"/>
+          <w:lang w:val="fr-FR"/>
+        </w:rPr>
+        <w:t xml:space="preserve"> errors </w:t>
+      </w:r>
+      <w:r>
+        <w:rPr>
+          <w:rFonts w:ascii="Arial" w:hAnsi="Arial"/>
+          <w:rtl w:val="0"/>
+          <w:lang w:val="fr-FR"/>
+        </w:rPr>
+        <w:t>are :</w:t>
+      </w:r>
+      <w:r>
+        <w:rPr>
+          <w:rFonts w:ascii="Arial" w:hAnsi="Arial"/>
+          <w:rtl w:val="0"/>
+          <w:lang w:val="fr-FR"/>
+        </w:rPr>
+        <w:t xml:space="preserve"> 2% on the test set, 1.4% for the tr</w:t>
+      </w:r>
+      <w:r>
+        <w:rPr>
+          <w:rFonts w:ascii="Arial" w:hAnsi="Arial"/>
+          <w:rtl w:val="0"/>
+          <w:lang w:val="fr-FR"/>
+        </w:rPr>
+        <w:t>ai</w:t>
+      </w:r>
+      <w:r>
+        <w:rPr>
+          <w:rFonts w:ascii="Arial" w:hAnsi="Arial"/>
+          <w:rtl w:val="0"/>
+          <w:lang w:val="fr-FR"/>
+        </w:rPr>
+        <w:t>n, 1.9% for the validation</w:t>
+      </w:r>
+      <w:r>
+        <w:rPr>
+          <w:rFonts w:ascii="Arial" w:hAnsi="Arial"/>
+          <w:rtl w:val="0"/>
+          <w:lang w:val="fr-FR"/>
+        </w:rPr>
+        <w:t>.</w:t>
+      </w:r>
+      <w:r>
+        <w:rPr>
+          <w:rFonts w:ascii="Arial" w:hAnsi="Arial"/>
+          <w:rtl w:val="0"/>
+          <w:lang w:val="fr-FR"/>
+        </w:rPr>
+        <w:t xml:space="preserve"> </w:t>
+      </w:r>
       <w:r>
         <w:rPr>
           <w:rFonts w:ascii="Arial" w:hAnsi="Arial"/>
@@ -1711,7 +1951,15 @@
           <w:rtl w:val="0"/>
           <w:lang w:val="fr-FR"/>
         </w:rPr>
-        <w:t>e</w:t>
+        <w:t>e stop criterion in this case</w:t>
+      </w:r>
+      <w:r>
+        <w:rPr>
+          <w:rFonts w:ascii="Arial" w:hAnsi="Arial"/>
+          <w:rtl w:val="0"/>
+          <w:lang w:val="fr-FR"/>
+        </w:rPr>
+        <w:t xml:space="preserve"> was the gradient magnitude which value was</w:t>
       </w:r>
       <w:r>
         <w:rPr>
@@ -1727,47 +1975,86 @@
           <w:rtl w:val="0"/>
           <w:lang w:val="fr-FR"/>
         </w:rPr>
-        <w:t xml:space="preserve">backward </w:t>
-      </w:r>
-      <w:r>
-        <w:rPr>
-          <w:rFonts w:ascii="Arial" w:hAnsi="Arial"/>
-          <w:rtl w:val="0"/>
-          <w:lang w:val="fr-FR"/>
-        </w:rPr>
-        <w:t>function from Net</w:t>
-      </w:r>
-      <w:r>
-        <w:rPr>
-          <w:rFonts w:ascii="Arial" w:hAnsi="Arial" w:hint="default"/>
-          <w:rtl w:val="0"/>
-          <w:lang w:val="fr-FR"/>
-        </w:rPr>
-        <w:t>’</w:t>
-      </w:r>
-      <w:r>
-        <w:rPr>
-          <w:rFonts w:ascii="Arial" w:hAnsi="Arial"/>
-          <w:rtl w:val="0"/>
-          <w:lang w:val="fr-FR"/>
-        </w:rPr>
-        <w:t xml:space="preserve">s module </w:t>
-      </w:r>
-      <w:r>
-        <w:rPr>
-          <w:rFonts w:ascii="Arial" w:hAnsi="Arial"/>
-          <w:rtl w:val="0"/>
-          <w:lang w:val="fr-FR"/>
-        </w:rPr>
-        <w:t xml:space="preserve">takes as input </w:t>
-      </w:r>
-      <w:r>
-        <w:rPr>
-          <w:rFonts w:ascii="Arial" w:hAnsi="Arial"/>
-          <w:rtl w:val="0"/>
-          <w:lang w:val="fr-FR"/>
-        </w:rPr>
-        <w:t>the loss</w:t>
+        <w:t>0</w:t>
+      </w:r>
+      <w:r>
+        <w:rPr>
+          <w:rFonts w:ascii="Arial" w:hAnsi="Arial"/>
+          <w:rtl w:val="0"/>
+          <w:lang w:val="fr-FR"/>
+        </w:rPr>
+        <w:t>.00092</w:t>
+      </w:r>
+      <w:r>
+        <w:rPr>
+          <w:rFonts w:ascii="Arial" w:hAnsi="Arial"/>
+          <w:rtl w:val="0"/>
+          <w:lang w:val="fr-FR"/>
+        </w:rPr>
+        <w:t>.</w:t>
+      </w:r>
+      <w:r>
+        <w:rPr>
+          <w:rFonts w:ascii="Arial" w:cs="Arial" w:hAnsi="Arial" w:eastAsia="Arial"/>
+        </w:rPr>
+        <w:drawing xmlns:a="http://schemas.openxmlformats.org/drawingml/2006/main">
+          <wp:anchor distT="152400" distB="152400" distL="152400" distR="152400" simplePos="0" relativeHeight="251659264" behindDoc="0" locked="0" layoutInCell="1" allowOverlap="1">
+            <wp:simplePos x="0" y="0"/>
+            <wp:positionH relativeFrom="margin">
+              <wp:posOffset>-255995</wp:posOffset>
+            </wp:positionH>
+            <wp:positionV relativeFrom="line">
+              <wp:posOffset>397405</wp:posOffset>
+            </wp:positionV>
+            <wp:extent cx="5756911" cy="4317683"/>
+            <wp:effectExtent l="0" t="0" r="0" b="0"/>
+            <wp:wrapThrough wrapText="bothSides" distL="152400" distR="152400">
+              <wp:wrapPolygon edited="1">
+                <wp:start x="0" y="0"/>
+                <wp:lineTo x="21621" y="0"/>
+                <wp:lineTo x="21621" y="21628"/>
+                <wp:lineTo x="0" y="21628"/>
+                <wp:lineTo x="0" y="0"/>
+              </wp:wrapPolygon>
+            </wp:wrapThrough>
+            <wp:docPr id="1073741829" name="officeArt object" descr="Image"/>
+            <wp:cNvGraphicFramePr/>
+            <a:graphic xmlns:a="http://schemas.openxmlformats.org/drawingml/2006/main">
+              <a:graphicData uri="http://schemas.openxmlformats.org/drawingml/2006/picture">
+                <pic:pic xmlns:pic="http://schemas.openxmlformats.org/drawingml/2006/picture">
+                  <pic:nvPicPr>
+                    <pic:cNvPr id="1073741829" name="Image" descr="Image"/>
+                    <pic:cNvPicPr>
+                      <a:picLocks noChangeAspect="1"/>
+                    </pic:cNvPicPr>
+                  </pic:nvPicPr>
+                  <pic:blipFill>
+                    <a:blip r:embed="rId8">
+                      <a:extLst/>
+                    </a:blip>
+                    <a:stretch>
+                      <a:fillRect/>
+                    </a:stretch>
+                  </pic:blipFill>
+                  <pic:spPr>
+                    <a:xfrm>
+                      <a:off x="0" y="0"/>
+                      <a:ext cx="5756911" cy="4317683"/>
+                    </a:xfrm>
+                    <a:prstGeom prst="rect">
+                      <a:avLst/>
+                    </a:prstGeom>
+                    <a:ln w="12700" cap="flat">
+                      <a:noFill/>
+                      <a:miter lim="400000"/>
+                    </a:ln>
+                    <a:effectLst/>
+                  </pic:spPr>
+                </pic:pic>
+              </a:graphicData>
+            </a:graphic>
+          </wp:anchor>
+        </w:drawing>
       </w:r>
       <w:r>
         <w:rPr>
@@ -1777,441 +2064,98 @@
         </w:rPr>
         <w:t xml:space="preserve"> </w:t>
       </w:r>
-      <w:r>
-        <w:rPr>
-          <w:rFonts w:ascii="Arial" w:hAnsi="Arial"/>
-          <w:rtl w:val="0"/>
-          <w:lang w:val="fr-FR"/>
-        </w:rPr>
-        <w:t>derivative</w:t>
-      </w:r>
-      <w:r>
-        <w:rPr>
-          <w:rFonts w:ascii="Arial" w:hAnsi="Arial"/>
-          <w:rtl w:val="0"/>
-          <w:lang w:val="fr-FR"/>
-        </w:rPr>
-        <w:t xml:space="preserve"> </w:t>
-      </w:r>
-      <w:r>
-        <w:rPr>
-          <w:rFonts w:ascii="Arial" w:hAnsi="Arial"/>
-          <w:rtl w:val="0"/>
-          <w:lang w:val="fr-FR"/>
-        </w:rPr>
-        <w:t>evaluated at the outpu</w:t>
-      </w:r>
-      <w:r>
-        <w:rPr>
-          <w:rFonts w:ascii="Arial" w:hAnsi="Arial"/>
-          <w:rtl w:val="0"/>
-          <w:lang w:val="fr-FR"/>
-        </w:rPr>
-        <w:t xml:space="preserve">t of his forward. </w:t>
-      </w:r>
-      <w:r>
-        <w:rPr>
-          <w:rFonts w:ascii="Arial" w:hAnsi="Arial"/>
-          <w:rtl w:val="0"/>
-          <w:lang w:val="fr-FR"/>
-        </w:rPr>
-        <w:t xml:space="preserve">Like </w:t>
-      </w:r>
-      <w:r>
-        <w:rPr>
-          <w:rFonts w:ascii="Arial" w:hAnsi="Arial"/>
-          <w:rtl w:val="0"/>
-          <w:lang w:val="fr-FR"/>
-        </w:rPr>
-        <w:t xml:space="preserve">the way </w:t>
-      </w:r>
-      <w:r>
-        <w:rPr>
-          <w:rFonts w:ascii="Arial" w:hAnsi="Arial"/>
-          <w:rtl w:val="0"/>
-          <w:lang w:val="fr-FR"/>
-        </w:rPr>
-        <w:t>forward</w:t>
-      </w:r>
-      <w:r>
-        <w:rPr>
-          <w:rFonts w:ascii="Arial" w:hAnsi="Arial"/>
-          <w:rtl w:val="0"/>
-          <w:lang w:val="fr-FR"/>
-        </w:rPr>
-        <w:t xml:space="preserve"> is implemented</w:t>
-      </w:r>
-      <w:r>
-        <w:rPr>
-          <w:rFonts w:ascii="Arial" w:hAnsi="Arial"/>
-          <w:rtl w:val="0"/>
-          <w:lang w:val="fr-FR"/>
-        </w:rPr>
-        <w:t>,</w:t>
-      </w:r>
-      <w:r>
-        <w:rPr>
-          <w:rFonts w:ascii="Arial" w:hAnsi="Arial"/>
-          <w:rtl w:val="0"/>
-          <w:lang w:val="fr-FR"/>
-        </w:rPr>
-        <w:t xml:space="preserve"> </w:t>
-      </w:r>
-      <w:r>
-        <w:rPr>
-          <w:rFonts w:ascii="Arial" w:hAnsi="Arial"/>
-          <w:rtl w:val="0"/>
-          <w:lang w:val="fr-FR"/>
-        </w:rPr>
-        <w:t>the backward functions of the elements in the Parameter and Activations fields</w:t>
-      </w:r>
-      <w:r>
-        <w:rPr>
-          <w:rFonts w:ascii="Arial" w:hAnsi="Arial"/>
-          <w:rtl w:val="0"/>
-          <w:lang w:val="fr-FR"/>
-        </w:rPr>
-        <w:t xml:space="preserve"> are</w:t>
-      </w:r>
-      <w:r>
-        <w:rPr>
-          <w:rFonts w:ascii="Arial" w:hAnsi="Arial"/>
-          <w:rtl w:val="0"/>
-          <w:lang w:val="fr-FR"/>
-        </w:rPr>
-        <w:t xml:space="preserve"> successively calls in reverse order (right to left).</w:t>
-      </w:r>
-    </w:p>
-    <w:p>
-      <w:pPr>
-        <w:pStyle w:val="Body A"/>
-        <w:jc w:val="both"/>
-        <w:rPr>
-          <w:rFonts w:ascii="Arial" w:cs="Arial" w:hAnsi="Arial" w:eastAsia="Arial"/>
-        </w:rPr>
-      </w:pPr>
-      <w:r>
-        <w:rPr>
-          <w:rFonts w:ascii="Arial" w:hAnsi="Arial"/>
-          <w:rtl w:val="0"/>
-          <w:lang w:val="fr-FR"/>
-        </w:rPr>
-        <w:t xml:space="preserve">Using the stored values </w:t>
-      </w:r>
-      <w:r>
-        <w:rPr>
-          <w:rFonts w:ascii="Arial" w:hAnsi="Arial" w:hint="default"/>
-          <w:rtl w:val="0"/>
-          <w:lang w:val="fr-FR"/>
-        </w:rPr>
-        <w:t>​​</w:t>
-      </w:r>
-      <w:r>
-        <w:rPr>
-          <w:rFonts w:ascii="Arial" w:hAnsi="Arial"/>
-          <w:rtl w:val="0"/>
-          <w:lang w:val="fr-FR"/>
-        </w:rPr>
-        <w:t xml:space="preserve">(in Activation), the </w:t>
-      </w:r>
-      <w:r>
-        <w:rPr>
-          <w:rFonts w:ascii="Arial" w:hAnsi="Arial"/>
-          <w:rtl w:val="0"/>
-          <w:lang w:val="fr-FR"/>
-        </w:rPr>
-        <w:t xml:space="preserve">loss </w:t>
-      </w:r>
-      <w:r>
-        <w:rPr>
-          <w:rFonts w:ascii="Arial" w:hAnsi="Arial"/>
-          <w:rtl w:val="0"/>
-          <w:lang w:val="fr-FR"/>
-        </w:rPr>
-        <w:t>gradients</w:t>
-      </w:r>
-      <w:r>
-        <w:rPr>
-          <w:rFonts w:ascii="Arial" w:hAnsi="Arial"/>
-          <w:rtl w:val="0"/>
-          <w:lang w:val="fr-FR"/>
-        </w:rPr>
-        <w:t xml:space="preserve"> in respect </w:t>
-      </w:r>
-      <w:r>
-        <w:rPr>
-          <w:rFonts w:ascii="Arial" w:hAnsi="Arial"/>
-          <w:rtl w:val="0"/>
-          <w:lang w:val="fr-FR"/>
-        </w:rPr>
-        <w:t xml:space="preserve">of </w:t>
-      </w:r>
-      <w:r>
-        <w:rPr>
-          <w:rFonts w:ascii="Arial" w:hAnsi="Arial"/>
-          <w:rtl w:val="0"/>
-          <w:lang w:val="fr-FR"/>
-        </w:rPr>
-        <w:t>the l</w:t>
-      </w:r>
-      <w:r>
-        <w:rPr>
-          <w:rFonts w:ascii="Arial" w:hAnsi="Arial"/>
-          <w:rtl w:val="0"/>
-          <w:lang w:val="fr-FR"/>
-        </w:rPr>
-        <w:t>inear combination</w:t>
-      </w:r>
-      <w:r>
-        <w:rPr>
-          <w:rFonts w:ascii="Arial" w:hAnsi="Arial"/>
-          <w:rtl w:val="0"/>
-          <w:lang w:val="fr-FR"/>
-        </w:rPr>
-        <w:t xml:space="preserve">s </w:t>
-      </w:r>
-      <w:r>
-        <w:rPr>
-          <w:rFonts w:ascii="Arial" w:hAnsi="Arial"/>
-          <w:rtl w:val="0"/>
-          <w:lang w:val="fr-FR"/>
-        </w:rPr>
-        <w:t xml:space="preserve">coefficients </w:t>
-      </w:r>
-      <w:r>
-        <w:rPr>
-          <w:rFonts w:ascii="Arial" w:hAnsi="Arial"/>
-          <w:rtl w:val="0"/>
-          <w:lang w:val="fr-FR"/>
-        </w:rPr>
-        <w:t xml:space="preserve">from </w:t>
-      </w:r>
-      <w:r>
-        <w:rPr>
-          <w:rFonts w:ascii="Arial" w:hAnsi="Arial"/>
-          <w:rtl w:val="0"/>
-          <w:lang w:val="fr-FR"/>
-        </w:rPr>
-        <w:t xml:space="preserve">the linear </w:t>
-      </w:r>
-      <w:r>
-        <w:rPr>
-          <w:rFonts w:ascii="Arial" w:hAnsi="Arial"/>
-          <w:rtl w:val="0"/>
-          <w:lang w:val="fr-FR"/>
-        </w:rPr>
-        <w:t xml:space="preserve">previous </w:t>
-      </w:r>
-      <w:r>
-        <w:rPr>
-          <w:rFonts w:ascii="Arial" w:hAnsi="Arial"/>
-          <w:rtl w:val="0"/>
-          <w:lang w:val="fr-FR"/>
-        </w:rPr>
-        <w:t>layer</w:t>
-      </w:r>
-      <w:r>
-        <w:rPr>
-          <w:rFonts w:ascii="Arial" w:hAnsi="Arial"/>
-          <w:rtl w:val="0"/>
-          <w:lang w:val="fr-FR"/>
-        </w:rPr>
-        <w:t xml:space="preserve"> can be</w:t>
-      </w:r>
-      <w:r>
-        <w:rPr>
-          <w:rFonts w:ascii="Arial" w:hAnsi="Arial"/>
-          <w:rtl w:val="0"/>
-          <w:lang w:val="fr-FR"/>
-        </w:rPr>
-        <w:t xml:space="preserve"> returned by the backward function of the elements of the Net Activation field.</w:t>
-      </w:r>
-    </w:p>
-    <w:p>
-      <w:pPr>
-        <w:pStyle w:val="Body A"/>
-        <w:jc w:val="both"/>
-        <w:rPr>
-          <w:rFonts w:ascii="Arial" w:cs="Arial" w:hAnsi="Arial" w:eastAsia="Arial"/>
-        </w:rPr>
-      </w:pPr>
-      <w:r>
-        <w:rPr>
-          <w:rFonts w:ascii="Arial" w:hAnsi="Arial"/>
-          <w:rtl w:val="0"/>
-          <w:lang w:val="fr-FR"/>
-        </w:rPr>
-        <w:t>That</w:t>
-      </w:r>
-      <w:r>
-        <w:rPr>
-          <w:rFonts w:ascii="Arial" w:hAnsi="Arial"/>
-          <w:rtl w:val="0"/>
-          <w:lang w:val="fr-FR"/>
-        </w:rPr>
-        <w:t xml:space="preserve"> way the gradients in the Net class</w:t>
-      </w:r>
-      <w:r>
-        <w:rPr>
-          <w:rFonts w:ascii="Arial" w:hAnsi="Arial"/>
-          <w:rtl w:val="0"/>
-          <w:lang w:val="fr-FR"/>
-        </w:rPr>
-        <w:t xml:space="preserve"> </w:t>
-      </w:r>
-      <w:r>
-        <w:rPr>
-          <w:rFonts w:ascii="Arial" w:hAnsi="Arial"/>
-          <w:rtl w:val="0"/>
-          <w:lang w:val="fr-FR"/>
-        </w:rPr>
-        <w:t xml:space="preserve">can </w:t>
-      </w:r>
-      <w:r>
-        <w:rPr>
-          <w:rFonts w:ascii="Arial" w:hAnsi="Arial"/>
-          <w:rtl w:val="0"/>
-          <w:lang w:val="fr-FR"/>
-        </w:rPr>
-        <w:t xml:space="preserve">be </w:t>
-      </w:r>
-      <w:r>
-        <w:rPr>
-          <w:rFonts w:ascii="Arial" w:hAnsi="Arial"/>
-          <w:rtl w:val="0"/>
-          <w:lang w:val="fr-FR"/>
-        </w:rPr>
-        <w:t>accumulate</w:t>
-      </w:r>
-      <w:r>
-        <w:rPr>
-          <w:rFonts w:ascii="Arial" w:hAnsi="Arial"/>
-          <w:rtl w:val="0"/>
-          <w:lang w:val="fr-FR"/>
-        </w:rPr>
-        <w:t>d</w:t>
-      </w:r>
-      <w:r>
-        <w:rPr>
-          <w:rFonts w:ascii="Arial" w:hAnsi="Arial"/>
-          <w:rtl w:val="0"/>
-          <w:lang w:val="fr-FR"/>
-        </w:rPr>
-        <w:t>, to</w:t>
-      </w:r>
-      <w:r>
-        <w:rPr>
-          <w:rFonts w:ascii="Arial" w:hAnsi="Arial"/>
-          <w:rtl w:val="0"/>
-          <w:lang w:val="fr-FR"/>
-        </w:rPr>
-        <w:t xml:space="preserve"> </w:t>
-      </w:r>
-      <w:r>
-        <w:rPr>
-          <w:rFonts w:ascii="Arial" w:hAnsi="Arial"/>
-          <w:rtl w:val="0"/>
-          <w:lang w:val="fr-FR"/>
-        </w:rPr>
-        <w:t>update the</w:t>
-      </w:r>
-      <w:r>
-        <w:rPr>
-          <w:rFonts w:ascii="Arial" w:hAnsi="Arial"/>
-          <w:rtl w:val="0"/>
-          <w:lang w:val="fr-FR"/>
-        </w:rPr>
-        <w:t xml:space="preserve"> network</w:t>
-      </w:r>
-      <w:r>
-        <w:rPr>
-          <w:rFonts w:ascii="Arial" w:hAnsi="Arial" w:hint="default"/>
-          <w:rtl w:val="0"/>
-          <w:lang w:val="fr-FR"/>
-        </w:rPr>
-        <w:t>’</w:t>
-      </w:r>
-      <w:r>
-        <w:rPr>
-          <w:rFonts w:ascii="Arial" w:hAnsi="Arial"/>
-          <w:rtl w:val="0"/>
-          <w:lang w:val="fr-FR"/>
-        </w:rPr>
-        <w:t>s</w:t>
-      </w:r>
-      <w:r>
-        <w:rPr>
-          <w:rFonts w:ascii="Arial" w:hAnsi="Arial"/>
-          <w:rtl w:val="0"/>
-          <w:lang w:val="fr-FR"/>
-        </w:rPr>
-        <w:t xml:space="preserve"> weights </w:t>
-      </w:r>
-      <w:r>
-        <w:rPr>
-          <w:rFonts w:ascii="Arial" w:hAnsi="Arial"/>
-          <w:rtl w:val="0"/>
-          <w:lang w:val="fr-FR"/>
-        </w:rPr>
-        <w:t xml:space="preserve"> (which are stored in each Parameter</w:t>
-      </w:r>
-      <w:r>
-        <w:rPr>
-          <w:rFonts w:ascii="Arial" w:hAnsi="Arial" w:hint="default"/>
-          <w:rtl w:val="0"/>
-          <w:lang w:val="fr-FR"/>
-        </w:rPr>
-        <w:t>’</w:t>
-      </w:r>
-      <w:r>
-        <w:rPr>
-          <w:rFonts w:ascii="Arial" w:hAnsi="Arial"/>
-          <w:rtl w:val="0"/>
-          <w:lang w:val="fr-FR"/>
-        </w:rPr>
-        <w:t>s module ) for</w:t>
-      </w:r>
-      <w:r>
-        <w:rPr>
-          <w:rFonts w:ascii="Arial" w:hAnsi="Arial"/>
-          <w:rtl w:val="0"/>
-          <w:lang w:val="fr-FR"/>
-        </w:rPr>
-        <w:t xml:space="preserve"> each new mini-batch</w:t>
-      </w:r>
-      <w:r>
-        <w:rPr>
-          <w:rFonts w:ascii="Arial" w:hAnsi="Arial"/>
-          <w:rtl w:val="0"/>
-          <w:lang w:val="fr-FR"/>
-        </w:rPr>
-        <w:t xml:space="preserve"> with SGD module.</w:t>
-      </w:r>
-    </w:p>
-    <w:p>
-      <w:pPr>
-        <w:pStyle w:val="Body A"/>
-        <w:jc w:val="both"/>
-        <w:rPr>
-          <w:rFonts w:ascii="Arial" w:cs="Arial" w:hAnsi="Arial" w:eastAsia="Arial"/>
-        </w:rPr>
-      </w:pPr>
     </w:p>
     <w:p>
       <w:pPr>
         <w:pStyle w:val="Body A"/>
         <w:keepNext w:val="1"/>
         <w:jc w:val="both"/>
-      </w:pPr>
-      <w:r>
-        <w:rPr>
-          <w:rFonts w:ascii="Arial" w:cs="Arial" w:hAnsi="Arial" w:eastAsia="Arial"/>
-        </w:rPr>
+        <w:rPr>
+          <w:rFonts w:ascii="Arial" w:cs="Arial" w:hAnsi="Arial" w:eastAsia="Arial"/>
+        </w:rPr>
+      </w:pPr>
+      <w:r>
+        <w:rPr>
+          <w:rFonts w:ascii="Arial" w:hAnsi="Arial"/>
+          <w:rtl w:val="0"/>
+          <w:lang w:val="fr-FR"/>
+        </w:rPr>
+        <w:t>The last one represents the test point after classification with the first layer hyperplan for each linear combinaison.</w:t>
+      </w:r>
+    </w:p>
+    <w:p>
+      <w:pPr>
+        <w:pStyle w:val="Body A"/>
+        <w:keepNext w:val="1"/>
+        <w:jc w:val="both"/>
+      </w:pPr>
+      <w:r>
+        <w:rPr>
+          <w:rFonts w:ascii="Arial" w:cs="Arial" w:hAnsi="Arial" w:eastAsia="Arial"/>
+        </w:rPr>
+        <w:drawing xmlns:a="http://schemas.openxmlformats.org/drawingml/2006/main">
+          <wp:anchor distT="152400" distB="152400" distL="152400" distR="152400" simplePos="0" relativeHeight="251660288" behindDoc="0" locked="0" layoutInCell="1" allowOverlap="1">
+            <wp:simplePos x="0" y="0"/>
+            <wp:positionH relativeFrom="margin">
+              <wp:posOffset>-255995</wp:posOffset>
+            </wp:positionH>
+            <wp:positionV relativeFrom="line">
+              <wp:posOffset>228545</wp:posOffset>
+            </wp:positionV>
+            <wp:extent cx="5756911" cy="3496124"/>
+            <wp:effectExtent l="0" t="0" r="0" b="0"/>
+            <wp:wrapThrough wrapText="bothSides" distL="152400" distR="152400">
+              <wp:wrapPolygon edited="1">
+                <wp:start x="0" y="0"/>
+                <wp:lineTo x="21621" y="0"/>
+                <wp:lineTo x="21621" y="21605"/>
+                <wp:lineTo x="0" y="21605"/>
+                <wp:lineTo x="0" y="0"/>
+              </wp:wrapPolygon>
+            </wp:wrapThrough>
+            <wp:docPr id="1073741830" name="officeArt object" descr="Image"/>
+            <wp:cNvGraphicFramePr/>
+            <a:graphic xmlns:a="http://schemas.openxmlformats.org/drawingml/2006/main">
+              <a:graphicData uri="http://schemas.openxmlformats.org/drawingml/2006/picture">
+                <pic:pic xmlns:pic="http://schemas.openxmlformats.org/drawingml/2006/picture">
+                  <pic:nvPicPr>
+                    <pic:cNvPr id="1073741830" name="Image" descr="Image"/>
+                    <pic:cNvPicPr>
+                      <a:picLocks noChangeAspect="1"/>
+                    </pic:cNvPicPr>
+                  </pic:nvPicPr>
+                  <pic:blipFill>
+                    <a:blip r:embed="rId9">
+                      <a:extLst/>
+                    </a:blip>
+                    <a:stretch>
+                      <a:fillRect/>
+                    </a:stretch>
+                  </pic:blipFill>
+                  <pic:spPr>
+                    <a:xfrm>
+                      <a:off x="0" y="0"/>
+                      <a:ext cx="5756911" cy="3496124"/>
+                    </a:xfrm>
+                    <a:prstGeom prst="rect">
+                      <a:avLst/>
+                    </a:prstGeom>
+                    <a:ln w="12700" cap="flat">
+                      <a:noFill/>
+                      <a:miter lim="400000"/>
+                    </a:ln>
+                    <a:effectLst/>
+                  </pic:spPr>
+                </pic:pic>
+              </a:graphicData>
+            </a:graphic>
+          </wp:anchor>
+        </w:drawing>
       </w:r>
     </w:p>
     <w:sectPr>
-      <w:headerReference w:type="default" r:id="rId8"/>
-      <w:footerReference w:type="default" r:id="rId9"/>
+      <w:headerReference w:type="default" r:id="rId10"/>
+      <w:footerReference w:type="default" r:id="rId11"/>
       <w:pgSz w:w="11900" w:h="16840" w:orient="portrait"/>
       <w:pgMar w:top="1417" w:right="1417" w:bottom="1417" w:left="1417" w:header="708" w:footer="708"/>
       <w:bidi w:val="0"/>
@@ -2985,9 +2929,9 @@
       </w14:textFill>
     </w:rPr>
   </w:style>
-  <w:style w:type="paragraph" w:styleId="Body">
-    <w:name w:val="Body"/>
-    <w:next w:val="Body"/>
+  <w:style w:type="paragraph" w:styleId="Body B">
+    <w:name w:val="Body B"/>
+    <w:next w:val="Body B"/>
     <w:pPr>
       <w:keepNext w:val="0"/>
       <w:keepLines w:val="0"/>
@@ -3022,8 +2966,9 @@
       <w:shd w:val="nil" w:color="auto" w:fill="auto"/>
       <w:vertAlign w:val="baseline"/>
       <w:lang w:val="de-DE"/>
-      <w14:textOutline>
+      <w14:textOutline w14:w="12700" w14:cap="flat">
         <w14:noFill/>
+        <w14:miter w14:lim="400000"/>
       </w14:textOutline>
       <w14:textFill>
         <w14:solidFill>
@@ -3130,7 +3075,7 @@
   </w:style>
   <w:style w:type="paragraph" w:styleId="caption">
     <w:name w:val="caption"/>
-    <w:next w:val="Body"/>
+    <w:next w:val="Body B"/>
     <w:pPr>
       <w:keepNext w:val="0"/>
       <w:keepLines w:val="0"/>

</xml_diff>

<commit_message>
ajout de figure plus jolie et ajout d'information important
</commit_message>
<xml_diff>
--- a/Readme.docx
+++ b/Readme.docx
@@ -593,7 +593,7 @@
       <w:tblPr>
         <w:tblW w:w="9056" w:type="dxa"/>
         <w:jc w:val="left"/>
-        <w:tblInd w:w="216" w:type="dxa"/>
+        <w:tblInd w:w="324" w:type="dxa"/>
         <w:tblBorders>
           <w:top w:val="single" w:color="ffffff" w:sz="8" w:space="0" w:shadow="0" w:frame="0"/>
           <w:left w:val="single" w:color="ffffff" w:sz="8" w:space="0" w:shadow="0" w:frame="0"/>
@@ -614,7 +614,7 @@
           <w:shd w:val="clear" w:color="auto" w:fill="cdd4e9"/>
         </w:tblPrEx>
         <w:trPr>
-          <w:trHeight w:val="253" w:hRule="atLeast"/>
+          <w:trHeight w:val="263" w:hRule="atLeast"/>
         </w:trPr>
         <w:tc>
           <w:tcPr>
@@ -709,7 +709,7 @@
           <w:shd w:val="clear" w:color="auto" w:fill="cdd4e9"/>
         </w:tblPrEx>
         <w:trPr>
-          <w:trHeight w:val="253" w:hRule="atLeast"/>
+          <w:trHeight w:val="263" w:hRule="atLeast"/>
         </w:trPr>
         <w:tc>
           <w:tcPr>
@@ -794,7 +794,7 @@
           <w:shd w:val="clear" w:color="auto" w:fill="cdd4e9"/>
         </w:tblPrEx>
         <w:trPr>
-          <w:trHeight w:val="253" w:hRule="atLeast"/>
+          <w:trHeight w:val="263" w:hRule="atLeast"/>
         </w:trPr>
         <w:tc>
           <w:tcPr>
@@ -879,7 +879,7 @@
           <w:shd w:val="clear" w:color="auto" w:fill="cdd4e9"/>
         </w:tblPrEx>
         <w:trPr>
-          <w:trHeight w:val="253" w:hRule="atLeast"/>
+          <w:trHeight w:val="263" w:hRule="atLeast"/>
         </w:trPr>
         <w:tc>
           <w:tcPr>
@@ -965,6 +965,18 @@
         <w:pStyle w:val="Body A"/>
         <w:widowControl w:val="0"/>
         <w:spacing w:line="240" w:lineRule="auto"/>
+        <w:ind w:left="216" w:hanging="216"/>
+        <w:rPr>
+          <w:rFonts w:ascii="Arial" w:cs="Arial" w:hAnsi="Arial" w:eastAsia="Arial"/>
+          <w:lang w:val="en-US"/>
+        </w:rPr>
+      </w:pPr>
+    </w:p>
+    <w:p>
+      <w:pPr>
+        <w:pStyle w:val="Body A"/>
+        <w:widowControl w:val="0"/>
+        <w:spacing w:line="240" w:lineRule="auto"/>
         <w:ind w:left="108" w:hanging="108"/>
         <w:rPr>
           <w:rFonts w:ascii="Arial" w:cs="Arial" w:hAnsi="Arial" w:eastAsia="Arial"/>
@@ -1855,15 +1867,25 @@
           <w:rtl w:val="0"/>
           <w:lang w:val="fr-FR"/>
         </w:rPr>
-        <w:t xml:space="preserve">The last two figures represent the results after 767 epoch for </w:t>
-      </w:r>
+        <w:t>The last two figures represent the results after 767 epoch for 7 seconds training time.The errors are : 2% on the test set, 1.4% for the train, 1.9% for the validation. The stop criterion in this case was the gradient magnitude which value was 0.00092.</w:t>
+      </w:r>
+    </w:p>
+    <w:p>
+      <w:pPr>
+        <w:pStyle w:val="Body A"/>
+        <w:keepNext w:val="1"/>
+        <w:jc w:val="both"/>
+        <w:rPr>
+          <w:rFonts w:ascii="Arial" w:cs="Arial" w:hAnsi="Arial" w:eastAsia="Arial"/>
+        </w:rPr>
+      </w:pPr>
       <w:r>
         <w:rPr>
           <w:rFonts w:ascii="Arial" w:hAnsi="Arial"/>
           <w:rtl w:val="0"/>
           <w:lang w:val="fr-FR"/>
         </w:rPr>
-        <w:t>7 seconds</w:t>
+        <w:t>The stop criterion</w:t>
       </w:r>
       <w:r>
         <w:rPr>
@@ -1871,7 +1893,7 @@
           <w:rtl w:val="0"/>
           <w:lang w:val="fr-FR"/>
         </w:rPr>
-        <w:t xml:space="preserve"> training time</w:t>
+        <w:t xml:space="preserve"> is useful when</w:t>
       </w:r>
       <w:r>
         <w:rPr>
@@ -1879,190 +1901,235 @@
           <w:rtl w:val="0"/>
           <w:lang w:val="fr-FR"/>
         </w:rPr>
-        <w:t>.The</w:t>
-      </w:r>
+        <w:t xml:space="preserve"> the initializations weights are poorly conditioned such that the gardien descent is stuck in a local minimum. In that case the stop criterion prevents the training to go throw all the 2000 epochs. </w:t>
+      </w:r>
+      <w:r>
+        <w:rPr>
+          <w:rFonts w:ascii="Arial" w:cs="Arial" w:hAnsi="Arial" w:eastAsia="Arial"/>
+        </w:rPr>
+        <mc:AlternateContent>
+          <mc:Choice Requires="wpg">
+            <w:drawing xmlns:a="http://schemas.openxmlformats.org/drawingml/2006/main">
+              <wp:anchor distT="152400" distB="152400" distL="152400" distR="152400" simplePos="0" relativeHeight="251659264" behindDoc="0" locked="0" layoutInCell="1" allowOverlap="1">
+                <wp:simplePos x="0" y="0"/>
+                <wp:positionH relativeFrom="margin">
+                  <wp:posOffset>0</wp:posOffset>
+                </wp:positionH>
+                <wp:positionV relativeFrom="line">
+                  <wp:posOffset>400323</wp:posOffset>
+                </wp:positionV>
+                <wp:extent cx="2794000" cy="2638543"/>
+                <wp:effectExtent l="0" t="0" r="0" b="0"/>
+                <wp:wrapSquare wrapText="bothSides" distL="152400" distR="152400" distT="152400" distB="152400"/>
+                <wp:docPr id="1073741831" name="officeArt object" descr="Image Gallery"/>
+                <wp:cNvGraphicFramePr/>
+                <a:graphic xmlns:a="http://schemas.openxmlformats.org/drawingml/2006/main">
+                  <a:graphicData uri="http://schemas.microsoft.com/office/word/2010/wordprocessingGroup">
+                    <wpg:wgp>
+                      <wpg:cNvGrpSpPr/>
+                      <wpg:grpSpPr>
+                        <a:xfrm>
+                          <a:off x="0" y="0"/>
+                          <a:ext cx="2794000" cy="2638543"/>
+                          <a:chOff x="0" y="0"/>
+                          <a:chExt cx="2794000" cy="2638542"/>
+                        </a:xfrm>
+                      </wpg:grpSpPr>
+                      <pic:pic xmlns:pic="http://schemas.openxmlformats.org/drawingml/2006/picture">
+                        <pic:nvPicPr>
+                          <pic:cNvPr id="1073741829" name="Image" descr="Image"/>
+                          <pic:cNvPicPr>
+                            <a:picLocks noChangeAspect="1"/>
+                          </pic:cNvPicPr>
+                        </pic:nvPicPr>
+                        <pic:blipFill>
+                          <a:blip r:embed="rId8">
+                            <a:extLst/>
+                          </a:blip>
+                          <a:srcRect l="2886" t="0" r="2886" b="0"/>
+                          <a:stretch>
+                            <a:fillRect/>
+                          </a:stretch>
+                        </pic:blipFill>
+                        <pic:spPr>
+                          <a:xfrm>
+                            <a:off x="0" y="0"/>
+                            <a:ext cx="2794000" cy="2223864"/>
+                          </a:xfrm>
+                          <a:prstGeom prst="rect">
+                            <a:avLst/>
+                          </a:prstGeom>
+                          <a:ln w="12700" cap="flat">
+                            <a:noFill/>
+                            <a:miter lim="400000"/>
+                          </a:ln>
+                          <a:effectLst/>
+                        </pic:spPr>
+                      </pic:pic>
+                      <wps:wsp>
+                        <wps:cNvPr id="1073741830" name="Rectangle"/>
+                        <wps:cNvSpPr/>
+                        <wps:spPr>
+                          <a:xfrm>
+                            <a:off x="0" y="2300063"/>
+                            <a:ext cx="2794000" cy="338480"/>
+                          </a:xfrm>
+                          <a:prstGeom prst="rect">
+                            <a:avLst/>
+                          </a:prstGeom>
+                          <a:noFill/>
+                          <a:ln w="12700" cap="flat">
+                            <a:noFill/>
+                            <a:miter lim="400000"/>
+                          </a:ln>
+                          <a:effectLst/>
+                        </wps:spPr>
+                        <wps:bodyPr/>
+                      </wps:wsp>
+                    </wpg:wgp>
+                  </a:graphicData>
+                </a:graphic>
+              </wp:anchor>
+            </w:drawing>
+          </mc:Choice>
+          <mc:Fallback>
+            <w:pict>
+              <v:group id="_x0000_s1026" style="visibility:visible;position:absolute;margin-left:0.0pt;margin-top:31.5pt;width:220.0pt;height:207.8pt;z-index:251659264;mso-position-horizontal:absolute;mso-position-horizontal-relative:margin;mso-position-vertical:absolute;mso-position-vertical-relative:line;mso-wrap-distance-left:12.0pt;mso-wrap-distance-top:12.0pt;mso-wrap-distance-right:12.0pt;mso-wrap-distance-bottom:12.0pt;" coordorigin="0,0" coordsize="2794000,2638543">
+                <w10:wrap type="square" side="bothSides" anchorx="margin"/>
+                <v:shape id="_x0000_s1027" type="#_x0000_t75" style="position:absolute;left:0;top:0;width:2794000;height:2223863;">
+                  <v:imagedata r:id="rId8" o:title="Figure_0.png" cropleft="2.9%" cropright="2.9%"/>
+                </v:shape>
+                <v:rect id="_x0000_s1028" style="position:absolute;left:0;top:2300063;width:2794000;height:338479;">
+                  <v:fill on="f"/>
+                  <v:stroke on="f" weight="1.0pt" dashstyle="solid" endcap="flat" miterlimit="400.0%" joinstyle="miter" linestyle="single" startarrow="none" startarrowwidth="medium" startarrowlength="medium" endarrow="none" endarrowwidth="medium" endarrowlength="medium"/>
+                </v:rect>
+              </v:group>
+            </w:pict>
+          </mc:Fallback>
+        </mc:AlternateContent>
+      </w:r>
+      <w:r>
+        <w:rPr>
+          <w:rFonts w:ascii="Arial" w:cs="Arial" w:hAnsi="Arial" w:eastAsia="Arial"/>
+        </w:rPr>
+        <mc:AlternateContent>
+          <mc:Choice Requires="wpg">
+            <w:drawing xmlns:a="http://schemas.openxmlformats.org/drawingml/2006/main">
+              <wp:anchor distT="152400" distB="152400" distL="152400" distR="152400" simplePos="0" relativeHeight="251660288" behindDoc="0" locked="0" layoutInCell="1" allowOverlap="1">
+                <wp:simplePos x="0" y="0"/>
+                <wp:positionH relativeFrom="margin">
+                  <wp:posOffset>2878454</wp:posOffset>
+                </wp:positionH>
+                <wp:positionV relativeFrom="line">
+                  <wp:posOffset>410768</wp:posOffset>
+                </wp:positionV>
+                <wp:extent cx="2794000" cy="2628098"/>
+                <wp:effectExtent l="0" t="0" r="0" b="0"/>
+                <wp:wrapTopAndBottom distT="152400" distB="152400"/>
+                <wp:docPr id="1073741834" name="officeArt object" descr="Image Gallery"/>
+                <wp:cNvGraphicFramePr/>
+                <a:graphic xmlns:a="http://schemas.openxmlformats.org/drawingml/2006/main">
+                  <a:graphicData uri="http://schemas.microsoft.com/office/word/2010/wordprocessingGroup">
+                    <wpg:wgp>
+                      <wpg:cNvGrpSpPr/>
+                      <wpg:grpSpPr>
+                        <a:xfrm>
+                          <a:off x="0" y="0"/>
+                          <a:ext cx="2794000" cy="2628098"/>
+                          <a:chOff x="0" y="0"/>
+                          <a:chExt cx="2794000" cy="2628097"/>
+                        </a:xfrm>
+                      </wpg:grpSpPr>
+                      <pic:pic xmlns:pic="http://schemas.openxmlformats.org/drawingml/2006/picture">
+                        <pic:nvPicPr>
+                          <pic:cNvPr id="1073741832" name="Image" descr="Image"/>
+                          <pic:cNvPicPr>
+                            <a:picLocks noChangeAspect="1"/>
+                          </pic:cNvPicPr>
+                        </pic:nvPicPr>
+                        <pic:blipFill>
+                          <a:blip r:embed="rId9">
+                            <a:extLst/>
+                          </a:blip>
+                          <a:srcRect l="2663" t="0" r="2663" b="0"/>
+                          <a:stretch>
+                            <a:fillRect/>
+                          </a:stretch>
+                        </pic:blipFill>
+                        <pic:spPr>
+                          <a:xfrm>
+                            <a:off x="0" y="0"/>
+                            <a:ext cx="2794000" cy="2213418"/>
+                          </a:xfrm>
+                          <a:prstGeom prst="rect">
+                            <a:avLst/>
+                          </a:prstGeom>
+                          <a:ln w="12700" cap="flat">
+                            <a:noFill/>
+                            <a:miter lim="400000"/>
+                          </a:ln>
+                          <a:effectLst/>
+                        </pic:spPr>
+                      </pic:pic>
+                      <wps:wsp>
+                        <wps:cNvPr id="1073741833" name="Rectangle"/>
+                        <wps:cNvSpPr/>
+                        <wps:spPr>
+                          <a:xfrm>
+                            <a:off x="0" y="2289617"/>
+                            <a:ext cx="2794000" cy="338481"/>
+                          </a:xfrm>
+                          <a:prstGeom prst="rect">
+                            <a:avLst/>
+                          </a:prstGeom>
+                          <a:noFill/>
+                          <a:ln w="12700" cap="flat">
+                            <a:noFill/>
+                            <a:miter lim="400000"/>
+                          </a:ln>
+                          <a:effectLst/>
+                        </wps:spPr>
+                        <wps:bodyPr/>
+                      </wps:wsp>
+                    </wpg:wgp>
+                  </a:graphicData>
+                </a:graphic>
+              </wp:anchor>
+            </w:drawing>
+          </mc:Choice>
+          <mc:Fallback>
+            <w:pict>
+              <v:group id="_x0000_s1029" style="visibility:visible;position:absolute;margin-left:226.6pt;margin-top:32.3pt;width:220.0pt;height:206.9pt;z-index:251660288;mso-position-horizontal:absolute;mso-position-horizontal-relative:margin;mso-position-vertical:absolute;mso-position-vertical-relative:line;mso-wrap-distance-left:12.0pt;mso-wrap-distance-top:12.0pt;mso-wrap-distance-right:12.0pt;mso-wrap-distance-bottom:12.0pt;" coordorigin="0,0" coordsize="2794000,2628097">
+                <w10:wrap type="topAndBottom" side="bothSides" anchorx="margin"/>
+                <v:shape id="_x0000_s1030" type="#_x0000_t75" style="position:absolute;left:0;top:0;width:2794000;height:2213418;">
+                  <v:imagedata r:id="rId9" o:title="Figure_1.png" cropleft="2.7%" cropright="2.7%"/>
+                </v:shape>
+                <v:rect id="_x0000_s1031" style="position:absolute;left:0;top:2289618;width:2794000;height:338479;">
+                  <v:fill on="f"/>
+                  <v:stroke on="f" weight="1.0pt" dashstyle="solid" endcap="flat" miterlimit="400.0%" joinstyle="miter" linestyle="single" startarrow="none" startarrowwidth="medium" startarrowlength="medium" endarrow="none" endarrowwidth="medium" endarrowlength="medium"/>
+                </v:rect>
+              </v:group>
+            </w:pict>
+          </mc:Fallback>
+        </mc:AlternateContent>
+      </w:r>
+    </w:p>
+    <w:p>
+      <w:pPr>
+        <w:pStyle w:val="Body A"/>
+        <w:keepNext w:val="1"/>
+        <w:jc w:val="both"/>
+        <w:rPr>
+          <w:rFonts w:ascii="Arial" w:cs="Arial" w:hAnsi="Arial" w:eastAsia="Arial"/>
+        </w:rPr>
+      </w:pPr>
       <w:r>
         <w:rPr>
           <w:rFonts w:ascii="Arial" w:hAnsi="Arial"/>
           <w:rtl w:val="0"/>
           <w:lang w:val="fr-FR"/>
         </w:rPr>
-        <w:t xml:space="preserve"> errors </w:t>
-      </w:r>
-      <w:r>
-        <w:rPr>
-          <w:rFonts w:ascii="Arial" w:hAnsi="Arial"/>
-          <w:rtl w:val="0"/>
-          <w:lang w:val="fr-FR"/>
-        </w:rPr>
-        <w:t>are :</w:t>
-      </w:r>
-      <w:r>
-        <w:rPr>
-          <w:rFonts w:ascii="Arial" w:hAnsi="Arial"/>
-          <w:rtl w:val="0"/>
-          <w:lang w:val="fr-FR"/>
-        </w:rPr>
-        <w:t xml:space="preserve"> 2% on the test set, 1.4% for the tr</w:t>
-      </w:r>
-      <w:r>
-        <w:rPr>
-          <w:rFonts w:ascii="Arial" w:hAnsi="Arial"/>
-          <w:rtl w:val="0"/>
-          <w:lang w:val="fr-FR"/>
-        </w:rPr>
-        <w:t>ai</w:t>
-      </w:r>
-      <w:r>
-        <w:rPr>
-          <w:rFonts w:ascii="Arial" w:hAnsi="Arial"/>
-          <w:rtl w:val="0"/>
-          <w:lang w:val="fr-FR"/>
-        </w:rPr>
-        <w:t>n, 1.9% for the validation</w:t>
-      </w:r>
-      <w:r>
-        <w:rPr>
-          <w:rFonts w:ascii="Arial" w:hAnsi="Arial"/>
-          <w:rtl w:val="0"/>
-          <w:lang w:val="fr-FR"/>
-        </w:rPr>
-        <w:t>.</w:t>
-      </w:r>
-      <w:r>
-        <w:rPr>
-          <w:rFonts w:ascii="Arial" w:hAnsi="Arial"/>
-          <w:rtl w:val="0"/>
-          <w:lang w:val="fr-FR"/>
-        </w:rPr>
-        <w:t xml:space="preserve"> </w:t>
-      </w:r>
-      <w:r>
-        <w:rPr>
-          <w:rFonts w:ascii="Arial" w:hAnsi="Arial"/>
-          <w:rtl w:val="0"/>
-          <w:lang w:val="fr-FR"/>
-        </w:rPr>
-        <w:t>Th</w:t>
-      </w:r>
-      <w:r>
-        <w:rPr>
-          <w:rFonts w:ascii="Arial" w:hAnsi="Arial"/>
-          <w:rtl w:val="0"/>
-          <w:lang w:val="fr-FR"/>
-        </w:rPr>
-        <w:t>e stop criterion in this case</w:t>
-      </w:r>
-      <w:r>
-        <w:rPr>
-          <w:rFonts w:ascii="Arial" w:hAnsi="Arial"/>
-          <w:rtl w:val="0"/>
-          <w:lang w:val="fr-FR"/>
-        </w:rPr>
-        <w:t xml:space="preserve"> was the gradient magnitude which value was</w:t>
-      </w:r>
-      <w:r>
-        <w:rPr>
-          <w:rFonts w:ascii="Arial" w:hAnsi="Arial"/>
-          <w:rtl w:val="0"/>
-          <w:lang w:val="fr-FR"/>
-        </w:rPr>
-        <w:t xml:space="preserve"> </w:t>
-      </w:r>
-      <w:r>
-        <w:rPr>
-          <w:rFonts w:ascii="Arial" w:hAnsi="Arial"/>
-          <w:rtl w:val="0"/>
-          <w:lang w:val="fr-FR"/>
-        </w:rPr>
-        <w:t>0</w:t>
-      </w:r>
-      <w:r>
-        <w:rPr>
-          <w:rFonts w:ascii="Arial" w:hAnsi="Arial"/>
-          <w:rtl w:val="0"/>
-          <w:lang w:val="fr-FR"/>
-        </w:rPr>
-        <w:t>.00092</w:t>
-      </w:r>
-      <w:r>
-        <w:rPr>
-          <w:rFonts w:ascii="Arial" w:hAnsi="Arial"/>
-          <w:rtl w:val="0"/>
-          <w:lang w:val="fr-FR"/>
-        </w:rPr>
-        <w:t>.</w:t>
-      </w:r>
-      <w:r>
-        <w:rPr>
-          <w:rFonts w:ascii="Arial" w:cs="Arial" w:hAnsi="Arial" w:eastAsia="Arial"/>
-        </w:rPr>
-        <w:drawing xmlns:a="http://schemas.openxmlformats.org/drawingml/2006/main">
-          <wp:anchor distT="152400" distB="152400" distL="152400" distR="152400" simplePos="0" relativeHeight="251659264" behindDoc="0" locked="0" layoutInCell="1" allowOverlap="1">
-            <wp:simplePos x="0" y="0"/>
-            <wp:positionH relativeFrom="margin">
-              <wp:posOffset>-255995</wp:posOffset>
-            </wp:positionH>
-            <wp:positionV relativeFrom="line">
-              <wp:posOffset>397405</wp:posOffset>
-            </wp:positionV>
-            <wp:extent cx="5756911" cy="4317683"/>
-            <wp:effectExtent l="0" t="0" r="0" b="0"/>
-            <wp:wrapThrough wrapText="bothSides" distL="152400" distR="152400">
-              <wp:wrapPolygon edited="1">
-                <wp:start x="0" y="0"/>
-                <wp:lineTo x="21621" y="0"/>
-                <wp:lineTo x="21621" y="21628"/>
-                <wp:lineTo x="0" y="21628"/>
-                <wp:lineTo x="0" y="0"/>
-              </wp:wrapPolygon>
-            </wp:wrapThrough>
-            <wp:docPr id="1073741829" name="officeArt object" descr="Image"/>
-            <wp:cNvGraphicFramePr/>
-            <a:graphic xmlns:a="http://schemas.openxmlformats.org/drawingml/2006/main">
-              <a:graphicData uri="http://schemas.openxmlformats.org/drawingml/2006/picture">
-                <pic:pic xmlns:pic="http://schemas.openxmlformats.org/drawingml/2006/picture">
-                  <pic:nvPicPr>
-                    <pic:cNvPr id="1073741829" name="Image" descr="Image"/>
-                    <pic:cNvPicPr>
-                      <a:picLocks noChangeAspect="1"/>
-                    </pic:cNvPicPr>
-                  </pic:nvPicPr>
-                  <pic:blipFill>
-                    <a:blip r:embed="rId8">
-                      <a:extLst/>
-                    </a:blip>
-                    <a:stretch>
-                      <a:fillRect/>
-                    </a:stretch>
-                  </pic:blipFill>
-                  <pic:spPr>
-                    <a:xfrm>
-                      <a:off x="0" y="0"/>
-                      <a:ext cx="5756911" cy="4317683"/>
-                    </a:xfrm>
-                    <a:prstGeom prst="rect">
-                      <a:avLst/>
-                    </a:prstGeom>
-                    <a:ln w="12700" cap="flat">
-                      <a:noFill/>
-                      <a:miter lim="400000"/>
-                    </a:ln>
-                    <a:effectLst/>
-                  </pic:spPr>
-                </pic:pic>
-              </a:graphicData>
-            </a:graphic>
-          </wp:anchor>
-        </w:drawing>
-      </w:r>
-      <w:r>
-        <w:rPr>
-          <w:rFonts w:ascii="Arial" w:hAnsi="Arial"/>
-          <w:rtl w:val="0"/>
-          <w:lang w:val="fr-FR"/>
-        </w:rPr>
-        <w:t xml:space="preserve"> </w:t>
+        <w:t>The last one represents the test point after classification with the first layer hyperplan for each linear combinaison.</w:t>
       </w:r>
     </w:p>
     <w:p>
@@ -2070,92 +2137,116 @@
         <w:pStyle w:val="Body A"/>
         <w:keepNext w:val="1"/>
         <w:jc w:val="both"/>
-        <w:rPr>
-          <w:rFonts w:ascii="Arial" w:cs="Arial" w:hAnsi="Arial" w:eastAsia="Arial"/>
-        </w:rPr>
-      </w:pPr>
-      <w:r>
-        <w:rPr>
-          <w:rFonts w:ascii="Arial" w:hAnsi="Arial"/>
-          <w:rtl w:val="0"/>
-          <w:lang w:val="fr-FR"/>
-        </w:rPr>
-        <w:t>The last one represents the test point after classification with the first layer hyperplan for each linear combinaison.</w:t>
-      </w:r>
-    </w:p>
-    <w:p>
-      <w:pPr>
-        <w:pStyle w:val="Body A"/>
-        <w:keepNext w:val="1"/>
-        <w:jc w:val="both"/>
-      </w:pPr>
-      <w:r>
-        <w:rPr>
-          <w:rFonts w:ascii="Arial" w:cs="Arial" w:hAnsi="Arial" w:eastAsia="Arial"/>
-        </w:rPr>
-        <w:drawing xmlns:a="http://schemas.openxmlformats.org/drawingml/2006/main">
-          <wp:anchor distT="152400" distB="152400" distL="152400" distR="152400" simplePos="0" relativeHeight="251660288" behindDoc="0" locked="0" layoutInCell="1" allowOverlap="1">
-            <wp:simplePos x="0" y="0"/>
-            <wp:positionH relativeFrom="margin">
-              <wp:posOffset>-255995</wp:posOffset>
-            </wp:positionH>
-            <wp:positionV relativeFrom="line">
-              <wp:posOffset>228545</wp:posOffset>
-            </wp:positionV>
-            <wp:extent cx="5756911" cy="3496124"/>
-            <wp:effectExtent l="0" t="0" r="0" b="0"/>
-            <wp:wrapThrough wrapText="bothSides" distL="152400" distR="152400">
-              <wp:wrapPolygon edited="1">
-                <wp:start x="0" y="0"/>
-                <wp:lineTo x="21621" y="0"/>
-                <wp:lineTo x="21621" y="21605"/>
-                <wp:lineTo x="0" y="21605"/>
-                <wp:lineTo x="0" y="0"/>
-              </wp:wrapPolygon>
-            </wp:wrapThrough>
-            <wp:docPr id="1073741830" name="officeArt object" descr="Image"/>
-            <wp:cNvGraphicFramePr/>
-            <a:graphic xmlns:a="http://schemas.openxmlformats.org/drawingml/2006/main">
-              <a:graphicData uri="http://schemas.openxmlformats.org/drawingml/2006/picture">
-                <pic:pic xmlns:pic="http://schemas.openxmlformats.org/drawingml/2006/picture">
-                  <pic:nvPicPr>
-                    <pic:cNvPr id="1073741830" name="Image" descr="Image"/>
-                    <pic:cNvPicPr>
-                      <a:picLocks noChangeAspect="1"/>
-                    </pic:cNvPicPr>
-                  </pic:nvPicPr>
-                  <pic:blipFill>
-                    <a:blip r:embed="rId9">
-                      <a:extLst/>
-                    </a:blip>
-                    <a:stretch>
-                      <a:fillRect/>
-                    </a:stretch>
-                  </pic:blipFill>
-                  <pic:spPr>
-                    <a:xfrm>
-                      <a:off x="0" y="0"/>
-                      <a:ext cx="5756911" cy="3496124"/>
-                    </a:xfrm>
-                    <a:prstGeom prst="rect">
-                      <a:avLst/>
-                    </a:prstGeom>
-                    <a:ln w="12700" cap="flat">
-                      <a:noFill/>
-                      <a:miter lim="400000"/>
-                    </a:ln>
-                    <a:effectLst/>
-                  </pic:spPr>
-                </pic:pic>
-              </a:graphicData>
-            </a:graphic>
-          </wp:anchor>
-        </w:drawing>
+      </w:pPr>
+      <w:r>
+        <w:rPr>
+          <w:rFonts w:ascii="Arial" w:cs="Arial" w:hAnsi="Arial" w:eastAsia="Arial"/>
+        </w:rPr>
+        <mc:AlternateContent>
+          <mc:Choice Requires="wpg">
+            <w:drawing xmlns:a="http://schemas.openxmlformats.org/drawingml/2006/main">
+              <wp:anchor distT="152400" distB="152400" distL="152400" distR="152400" simplePos="0" relativeHeight="251661312" behindDoc="0" locked="0" layoutInCell="1" allowOverlap="1">
+                <wp:simplePos x="0" y="0"/>
+                <wp:positionH relativeFrom="margin">
+                  <wp:posOffset>-309686</wp:posOffset>
+                </wp:positionH>
+                <wp:positionV relativeFrom="line">
+                  <wp:posOffset>224409</wp:posOffset>
+                </wp:positionV>
+                <wp:extent cx="6376283" cy="3713974"/>
+                <wp:effectExtent l="0" t="0" r="0" b="0"/>
+                <wp:wrapTopAndBottom distT="152400" distB="152400"/>
+                <wp:docPr id="1073741837" name="officeArt object" descr="Image Gallery"/>
+                <wp:cNvGraphicFramePr/>
+                <a:graphic xmlns:a="http://schemas.openxmlformats.org/drawingml/2006/main">
+                  <a:graphicData uri="http://schemas.microsoft.com/office/word/2010/wordprocessingGroup">
+                    <wpg:wgp>
+                      <wpg:cNvGrpSpPr/>
+                      <wpg:grpSpPr>
+                        <a:xfrm>
+                          <a:off x="0" y="0"/>
+                          <a:ext cx="6376283" cy="3713974"/>
+                          <a:chOff x="0" y="0"/>
+                          <a:chExt cx="6376282" cy="3713973"/>
+                        </a:xfrm>
+                      </wpg:grpSpPr>
+                      <pic:pic xmlns:pic="http://schemas.openxmlformats.org/drawingml/2006/picture">
+                        <pic:nvPicPr>
+                          <pic:cNvPr id="1073741835" name="Image" descr="Image"/>
+                          <pic:cNvPicPr>
+                            <a:picLocks noChangeAspect="1"/>
+                          </pic:cNvPicPr>
+                        </pic:nvPicPr>
+                        <pic:blipFill>
+                          <a:blip r:embed="rId10">
+                            <a:extLst/>
+                          </a:blip>
+                          <a:srcRect l="5531" t="0" r="5531" b="0"/>
+                          <a:stretch>
+                            <a:fillRect/>
+                          </a:stretch>
+                        </pic:blipFill>
+                        <pic:spPr>
+                          <a:xfrm>
+                            <a:off x="0" y="0"/>
+                            <a:ext cx="6376283" cy="3299295"/>
+                          </a:xfrm>
+                          <a:prstGeom prst="rect">
+                            <a:avLst/>
+                          </a:prstGeom>
+                          <a:ln w="12700" cap="flat">
+                            <a:noFill/>
+                            <a:miter lim="400000"/>
+                          </a:ln>
+                          <a:effectLst/>
+                        </pic:spPr>
+                      </pic:pic>
+                      <wps:wsp>
+                        <wps:cNvPr id="1073741836" name="Rectangle"/>
+                        <wps:cNvSpPr/>
+                        <wps:spPr>
+                          <a:xfrm>
+                            <a:off x="0" y="3375494"/>
+                            <a:ext cx="6376283" cy="338480"/>
+                          </a:xfrm>
+                          <a:prstGeom prst="rect">
+                            <a:avLst/>
+                          </a:prstGeom>
+                          <a:noFill/>
+                          <a:ln w="12700" cap="flat">
+                            <a:noFill/>
+                            <a:miter lim="400000"/>
+                          </a:ln>
+                          <a:effectLst/>
+                        </wps:spPr>
+                        <wps:bodyPr/>
+                      </wps:wsp>
+                    </wpg:wgp>
+                  </a:graphicData>
+                </a:graphic>
+              </wp:anchor>
+            </w:drawing>
+          </mc:Choice>
+          <mc:Fallback>
+            <w:pict>
+              <v:group id="_x0000_s1032" style="visibility:visible;position:absolute;margin-left:-24.4pt;margin-top:17.7pt;width:502.1pt;height:292.4pt;z-index:251661312;mso-position-horizontal:absolute;mso-position-horizontal-relative:margin;mso-position-vertical:absolute;mso-position-vertical-relative:line;mso-wrap-distance-left:12.0pt;mso-wrap-distance-top:12.0pt;mso-wrap-distance-right:12.0pt;mso-wrap-distance-bottom:12.0pt;" coordorigin="0,0" coordsize="6376283,3713974">
+                <w10:wrap type="topAndBottom" side="bothSides" anchorx="margin"/>
+                <v:shape id="_x0000_s1033" type="#_x0000_t75" style="position:absolute;left:0;top:0;width:6376283;height:3299294;">
+                  <v:imagedata r:id="rId10" o:title="Figure_2.png" cropleft="5.5%" cropright="5.5%"/>
+                </v:shape>
+                <v:rect id="_x0000_s1034" style="position:absolute;left:0;top:3375494;width:6376283;height:338479;">
+                  <v:fill on="f"/>
+                  <v:stroke on="f" weight="1.0pt" dashstyle="solid" endcap="flat" miterlimit="400.0%" joinstyle="miter" linestyle="single" startarrow="none" startarrowwidth="medium" startarrowlength="medium" endarrow="none" endarrowwidth="medium" endarrowlength="medium"/>
+                </v:rect>
+              </v:group>
+            </w:pict>
+          </mc:Fallback>
+        </mc:AlternateContent>
       </w:r>
     </w:p>
     <w:sectPr>
-      <w:headerReference w:type="default" r:id="rId10"/>
-      <w:footerReference w:type="default" r:id="rId11"/>
+      <w:headerReference w:type="default" r:id="rId11"/>
+      <w:footerReference w:type="default" r:id="rId12"/>
       <w:pgSz w:w="11900" w:h="16840" w:orient="portrait"/>
       <w:pgMar w:top="1417" w:right="1417" w:bottom="1417" w:left="1417" w:header="708" w:footer="708"/>
       <w:bidi w:val="0"/>

</xml_diff>

<commit_message>
correction sur les commentaires des figures
</commit_message>
<xml_diff>
--- a/Readme.docx
+++ b/Readme.docx
@@ -593,7 +593,7 @@
       <w:tblPr>
         <w:tblW w:w="9056" w:type="dxa"/>
         <w:jc w:val="left"/>
-        <w:tblInd w:w="324" w:type="dxa"/>
+        <w:tblInd w:w="432" w:type="dxa"/>
         <w:tblBorders>
           <w:top w:val="single" w:color="ffffff" w:sz="8" w:space="0" w:shadow="0" w:frame="0"/>
           <w:left w:val="single" w:color="ffffff" w:sz="8" w:space="0" w:shadow="0" w:frame="0"/>
@@ -614,7 +614,7 @@
           <w:shd w:val="clear" w:color="auto" w:fill="cdd4e9"/>
         </w:tblPrEx>
         <w:trPr>
-          <w:trHeight w:val="263" w:hRule="atLeast"/>
+          <w:trHeight w:val="273" w:hRule="atLeast"/>
         </w:trPr>
         <w:tc>
           <w:tcPr>
@@ -709,7 +709,7 @@
           <w:shd w:val="clear" w:color="auto" w:fill="cdd4e9"/>
         </w:tblPrEx>
         <w:trPr>
-          <w:trHeight w:val="263" w:hRule="atLeast"/>
+          <w:trHeight w:val="273" w:hRule="atLeast"/>
         </w:trPr>
         <w:tc>
           <w:tcPr>
@@ -794,7 +794,7 @@
           <w:shd w:val="clear" w:color="auto" w:fill="cdd4e9"/>
         </w:tblPrEx>
         <w:trPr>
-          <w:trHeight w:val="263" w:hRule="atLeast"/>
+          <w:trHeight w:val="273" w:hRule="atLeast"/>
         </w:trPr>
         <w:tc>
           <w:tcPr>
@@ -879,7 +879,7 @@
           <w:shd w:val="clear" w:color="auto" w:fill="cdd4e9"/>
         </w:tblPrEx>
         <w:trPr>
-          <w:trHeight w:val="263" w:hRule="atLeast"/>
+          <w:trHeight w:val="273" w:hRule="atLeast"/>
         </w:trPr>
         <w:tc>
           <w:tcPr>
@@ -965,6 +965,18 @@
         <w:pStyle w:val="Body A"/>
         <w:widowControl w:val="0"/>
         <w:spacing w:line="240" w:lineRule="auto"/>
+        <w:ind w:left="324" w:hanging="324"/>
+        <w:rPr>
+          <w:rFonts w:ascii="Arial" w:cs="Arial" w:hAnsi="Arial" w:eastAsia="Arial"/>
+          <w:lang w:val="en-US"/>
+        </w:rPr>
+      </w:pPr>
+    </w:p>
+    <w:p>
+      <w:pPr>
+        <w:pStyle w:val="Body A"/>
+        <w:widowControl w:val="0"/>
+        <w:spacing w:line="240" w:lineRule="auto"/>
         <w:ind w:left="216" w:hanging="216"/>
         <w:rPr>
           <w:rFonts w:ascii="Arial" w:cs="Arial" w:hAnsi="Arial" w:eastAsia="Arial"/>
@@ -1867,7 +1879,103 @@
           <w:rtl w:val="0"/>
           <w:lang w:val="fr-FR"/>
         </w:rPr>
-        <w:t>The last two figures represent the results after 767 epoch for 7 seconds training time.The errors are : 2% on the test set, 1.4% for the train, 1.9% for the validation. The stop criterion in this case was the gradient magnitude which value was 0.00092.</w:t>
+        <w:t xml:space="preserve">The last two figures represent the results after </w:t>
+      </w:r>
+      <w:r>
+        <w:rPr>
+          <w:rFonts w:ascii="Arial" w:hAnsi="Arial"/>
+          <w:rtl w:val="0"/>
+          <w:lang w:val="fr-FR"/>
+        </w:rPr>
+        <w:t>454</w:t>
+      </w:r>
+      <w:r>
+        <w:rPr>
+          <w:rFonts w:ascii="Arial" w:hAnsi="Arial"/>
+          <w:rtl w:val="0"/>
+          <w:lang w:val="fr-FR"/>
+        </w:rPr>
+        <w:t xml:space="preserve"> epoch for </w:t>
+      </w:r>
+      <w:r>
+        <w:rPr>
+          <w:rFonts w:ascii="Arial" w:hAnsi="Arial"/>
+          <w:rtl w:val="0"/>
+          <w:lang w:val="fr-FR"/>
+        </w:rPr>
+        <w:t>3.709</w:t>
+      </w:r>
+      <w:r>
+        <w:rPr>
+          <w:rFonts w:ascii="Arial" w:hAnsi="Arial"/>
+          <w:rtl w:val="0"/>
+          <w:lang w:val="fr-FR"/>
+        </w:rPr>
+        <w:t xml:space="preserve"> seconds training time.The errors are : 2</w:t>
+      </w:r>
+      <w:r>
+        <w:rPr>
+          <w:rFonts w:ascii="Arial" w:hAnsi="Arial"/>
+          <w:rtl w:val="0"/>
+          <w:lang w:val="fr-FR"/>
+        </w:rPr>
+        <w:t>.3</w:t>
+      </w:r>
+      <w:r>
+        <w:rPr>
+          <w:rFonts w:ascii="Arial" w:hAnsi="Arial"/>
+          <w:rtl w:val="0"/>
+          <w:lang w:val="fr-FR"/>
+        </w:rPr>
+        <w:t xml:space="preserve">% on the test set, </w:t>
+      </w:r>
+      <w:r>
+        <w:rPr>
+          <w:rFonts w:ascii="Arial" w:hAnsi="Arial"/>
+          <w:rtl w:val="0"/>
+          <w:lang w:val="fr-FR"/>
+        </w:rPr>
+        <w:t xml:space="preserve">0.7 </w:t>
+      </w:r>
+      <w:r>
+        <w:rPr>
+          <w:rFonts w:ascii="Arial" w:hAnsi="Arial"/>
+          <w:rtl w:val="0"/>
+          <w:lang w:val="fr-FR"/>
+        </w:rPr>
+        <w:t>% for the train, 1.</w:t>
+      </w:r>
+      <w:r>
+        <w:rPr>
+          <w:rFonts w:ascii="Arial" w:hAnsi="Arial"/>
+          <w:rtl w:val="0"/>
+          <w:lang w:val="fr-FR"/>
+        </w:rPr>
+        <w:t>4</w:t>
+      </w:r>
+      <w:r>
+        <w:rPr>
+          <w:rFonts w:ascii="Arial" w:hAnsi="Arial"/>
+          <w:rtl w:val="0"/>
+          <w:lang w:val="fr-FR"/>
+        </w:rPr>
+        <w:t>% for the validation. The stop criterion in this case was the gradient magnitude which value was 0.0009</w:t>
+      </w:r>
+      <w:r>
+        <w:rPr>
+          <w:rFonts w:ascii="Arial" w:hAnsi="Arial"/>
+          <w:rtl w:val="0"/>
+          <w:lang w:val="fr-FR"/>
+        </w:rPr>
+        <w:t>0</w:t>
+      </w:r>
+      <w:r>
+        <w:rPr>
+          <w:rFonts w:ascii="Arial" w:hAnsi="Arial"/>
+          <w:rtl w:val="0"/>
+          <w:lang w:val="fr-FR"/>
+        </w:rPr>
+        <w:t>.</w:t>
       </w:r>
     </w:p>
     <w:p>
@@ -1885,233 +1993,119 @@
           <w:rtl w:val="0"/>
           <w:lang w:val="fr-FR"/>
         </w:rPr>
-        <w:t>The stop criterion</w:t>
-      </w:r>
-      <w:r>
-        <w:rPr>
-          <w:rFonts w:ascii="Arial" w:hAnsi="Arial"/>
-          <w:rtl w:val="0"/>
-          <w:lang w:val="fr-FR"/>
-        </w:rPr>
-        <w:t xml:space="preserve"> is useful when</w:t>
-      </w:r>
-      <w:r>
-        <w:rPr>
-          <w:rFonts w:ascii="Arial" w:hAnsi="Arial"/>
-          <w:rtl w:val="0"/>
-          <w:lang w:val="fr-FR"/>
-        </w:rPr>
-        <w:t xml:space="preserve"> the initializations weights are poorly conditioned such that the gardien descent is stuck in a local minimum. In that case the stop criterion prevents the training to go throw all the 2000 epochs. </w:t>
-      </w:r>
-      <w:r>
-        <w:rPr>
-          <w:rFonts w:ascii="Arial" w:cs="Arial" w:hAnsi="Arial" w:eastAsia="Arial"/>
-        </w:rPr>
-        <mc:AlternateContent>
-          <mc:Choice Requires="wpg">
-            <w:drawing xmlns:a="http://schemas.openxmlformats.org/drawingml/2006/main">
-              <wp:anchor distT="152400" distB="152400" distL="152400" distR="152400" simplePos="0" relativeHeight="251659264" behindDoc="0" locked="0" layoutInCell="1" allowOverlap="1">
-                <wp:simplePos x="0" y="0"/>
-                <wp:positionH relativeFrom="margin">
-                  <wp:posOffset>0</wp:posOffset>
-                </wp:positionH>
-                <wp:positionV relativeFrom="line">
-                  <wp:posOffset>400323</wp:posOffset>
-                </wp:positionV>
-                <wp:extent cx="2794000" cy="2638543"/>
-                <wp:effectExtent l="0" t="0" r="0" b="0"/>
-                <wp:wrapSquare wrapText="bothSides" distL="152400" distR="152400" distT="152400" distB="152400"/>
-                <wp:docPr id="1073741831" name="officeArt object" descr="Image Gallery"/>
-                <wp:cNvGraphicFramePr/>
-                <a:graphic xmlns:a="http://schemas.openxmlformats.org/drawingml/2006/main">
-                  <a:graphicData uri="http://schemas.microsoft.com/office/word/2010/wordprocessingGroup">
-                    <wpg:wgp>
-                      <wpg:cNvGrpSpPr/>
-                      <wpg:grpSpPr>
-                        <a:xfrm>
-                          <a:off x="0" y="0"/>
-                          <a:ext cx="2794000" cy="2638543"/>
-                          <a:chOff x="0" y="0"/>
-                          <a:chExt cx="2794000" cy="2638542"/>
-                        </a:xfrm>
-                      </wpg:grpSpPr>
-                      <pic:pic xmlns:pic="http://schemas.openxmlformats.org/drawingml/2006/picture">
-                        <pic:nvPicPr>
-                          <pic:cNvPr id="1073741829" name="Image" descr="Image"/>
-                          <pic:cNvPicPr>
-                            <a:picLocks noChangeAspect="1"/>
-                          </pic:cNvPicPr>
-                        </pic:nvPicPr>
-                        <pic:blipFill>
-                          <a:blip r:embed="rId8">
-                            <a:extLst/>
-                          </a:blip>
-                          <a:srcRect l="2886" t="0" r="2886" b="0"/>
-                          <a:stretch>
-                            <a:fillRect/>
-                          </a:stretch>
-                        </pic:blipFill>
-                        <pic:spPr>
-                          <a:xfrm>
-                            <a:off x="0" y="0"/>
-                            <a:ext cx="2794000" cy="2223864"/>
-                          </a:xfrm>
-                          <a:prstGeom prst="rect">
-                            <a:avLst/>
-                          </a:prstGeom>
-                          <a:ln w="12700" cap="flat">
-                            <a:noFill/>
-                            <a:miter lim="400000"/>
-                          </a:ln>
-                          <a:effectLst/>
-                        </pic:spPr>
-                      </pic:pic>
-                      <wps:wsp>
-                        <wps:cNvPr id="1073741830" name="Rectangle"/>
-                        <wps:cNvSpPr/>
-                        <wps:spPr>
-                          <a:xfrm>
-                            <a:off x="0" y="2300063"/>
-                            <a:ext cx="2794000" cy="338480"/>
-                          </a:xfrm>
-                          <a:prstGeom prst="rect">
-                            <a:avLst/>
-                          </a:prstGeom>
-                          <a:noFill/>
-                          <a:ln w="12700" cap="flat">
-                            <a:noFill/>
-                            <a:miter lim="400000"/>
-                          </a:ln>
-                          <a:effectLst/>
-                        </wps:spPr>
-                        <wps:bodyPr/>
-                      </wps:wsp>
-                    </wpg:wgp>
-                  </a:graphicData>
-                </a:graphic>
-              </wp:anchor>
-            </w:drawing>
-          </mc:Choice>
-          <mc:Fallback>
-            <w:pict>
-              <v:group id="_x0000_s1026" style="visibility:visible;position:absolute;margin-left:0.0pt;margin-top:31.5pt;width:220.0pt;height:207.8pt;z-index:251659264;mso-position-horizontal:absolute;mso-position-horizontal-relative:margin;mso-position-vertical:absolute;mso-position-vertical-relative:line;mso-wrap-distance-left:12.0pt;mso-wrap-distance-top:12.0pt;mso-wrap-distance-right:12.0pt;mso-wrap-distance-bottom:12.0pt;" coordorigin="0,0" coordsize="2794000,2638543">
-                <w10:wrap type="square" side="bothSides" anchorx="margin"/>
-                <v:shape id="_x0000_s1027" type="#_x0000_t75" style="position:absolute;left:0;top:0;width:2794000;height:2223863;">
-                  <v:imagedata r:id="rId8" o:title="Figure_0.png" cropleft="2.9%" cropright="2.9%"/>
-                </v:shape>
-                <v:rect id="_x0000_s1028" style="position:absolute;left:0;top:2300063;width:2794000;height:338479;">
-                  <v:fill on="f"/>
-                  <v:stroke on="f" weight="1.0pt" dashstyle="solid" endcap="flat" miterlimit="400.0%" joinstyle="miter" linestyle="single" startarrow="none" startarrowwidth="medium" startarrowlength="medium" endarrow="none" endarrowwidth="medium" endarrowlength="medium"/>
-                </v:rect>
-              </v:group>
-            </w:pict>
-          </mc:Fallback>
-        </mc:AlternateContent>
-      </w:r>
-      <w:r>
-        <w:rPr>
-          <w:rFonts w:ascii="Arial" w:cs="Arial" w:hAnsi="Arial" w:eastAsia="Arial"/>
-        </w:rPr>
-        <mc:AlternateContent>
-          <mc:Choice Requires="wpg">
-            <w:drawing xmlns:a="http://schemas.openxmlformats.org/drawingml/2006/main">
-              <wp:anchor distT="152400" distB="152400" distL="152400" distR="152400" simplePos="0" relativeHeight="251660288" behindDoc="0" locked="0" layoutInCell="1" allowOverlap="1">
-                <wp:simplePos x="0" y="0"/>
-                <wp:positionH relativeFrom="margin">
-                  <wp:posOffset>2878454</wp:posOffset>
-                </wp:positionH>
-                <wp:positionV relativeFrom="line">
-                  <wp:posOffset>410768</wp:posOffset>
-                </wp:positionV>
-                <wp:extent cx="2794000" cy="2628098"/>
-                <wp:effectExtent l="0" t="0" r="0" b="0"/>
-                <wp:wrapTopAndBottom distT="152400" distB="152400"/>
-                <wp:docPr id="1073741834" name="officeArt object" descr="Image Gallery"/>
-                <wp:cNvGraphicFramePr/>
-                <a:graphic xmlns:a="http://schemas.openxmlformats.org/drawingml/2006/main">
-                  <a:graphicData uri="http://schemas.microsoft.com/office/word/2010/wordprocessingGroup">
-                    <wpg:wgp>
-                      <wpg:cNvGrpSpPr/>
-                      <wpg:grpSpPr>
-                        <a:xfrm>
-                          <a:off x="0" y="0"/>
-                          <a:ext cx="2794000" cy="2628098"/>
-                          <a:chOff x="0" y="0"/>
-                          <a:chExt cx="2794000" cy="2628097"/>
-                        </a:xfrm>
-                      </wpg:grpSpPr>
-                      <pic:pic xmlns:pic="http://schemas.openxmlformats.org/drawingml/2006/picture">
-                        <pic:nvPicPr>
-                          <pic:cNvPr id="1073741832" name="Image" descr="Image"/>
-                          <pic:cNvPicPr>
-                            <a:picLocks noChangeAspect="1"/>
-                          </pic:cNvPicPr>
-                        </pic:nvPicPr>
-                        <pic:blipFill>
-                          <a:blip r:embed="rId9">
-                            <a:extLst/>
-                          </a:blip>
-                          <a:srcRect l="2663" t="0" r="2663" b="0"/>
-                          <a:stretch>
-                            <a:fillRect/>
-                          </a:stretch>
-                        </pic:blipFill>
-                        <pic:spPr>
-                          <a:xfrm>
-                            <a:off x="0" y="0"/>
-                            <a:ext cx="2794000" cy="2213418"/>
-                          </a:xfrm>
-                          <a:prstGeom prst="rect">
-                            <a:avLst/>
-                          </a:prstGeom>
-                          <a:ln w="12700" cap="flat">
-                            <a:noFill/>
-                            <a:miter lim="400000"/>
-                          </a:ln>
-                          <a:effectLst/>
-                        </pic:spPr>
-                      </pic:pic>
-                      <wps:wsp>
-                        <wps:cNvPr id="1073741833" name="Rectangle"/>
-                        <wps:cNvSpPr/>
-                        <wps:spPr>
-                          <a:xfrm>
-                            <a:off x="0" y="2289617"/>
-                            <a:ext cx="2794000" cy="338481"/>
-                          </a:xfrm>
-                          <a:prstGeom prst="rect">
-                            <a:avLst/>
-                          </a:prstGeom>
-                          <a:noFill/>
-                          <a:ln w="12700" cap="flat">
-                            <a:noFill/>
-                            <a:miter lim="400000"/>
-                          </a:ln>
-                          <a:effectLst/>
-                        </wps:spPr>
-                        <wps:bodyPr/>
-                      </wps:wsp>
-                    </wpg:wgp>
-                  </a:graphicData>
-                </a:graphic>
-              </wp:anchor>
-            </w:drawing>
-          </mc:Choice>
-          <mc:Fallback>
-            <w:pict>
-              <v:group id="_x0000_s1029" style="visibility:visible;position:absolute;margin-left:226.6pt;margin-top:32.3pt;width:220.0pt;height:206.9pt;z-index:251660288;mso-position-horizontal:absolute;mso-position-horizontal-relative:margin;mso-position-vertical:absolute;mso-position-vertical-relative:line;mso-wrap-distance-left:12.0pt;mso-wrap-distance-top:12.0pt;mso-wrap-distance-right:12.0pt;mso-wrap-distance-bottom:12.0pt;" coordorigin="0,0" coordsize="2794000,2628097">
-                <w10:wrap type="topAndBottom" side="bothSides" anchorx="margin"/>
-                <v:shape id="_x0000_s1030" type="#_x0000_t75" style="position:absolute;left:0;top:0;width:2794000;height:2213418;">
-                  <v:imagedata r:id="rId9" o:title="Figure_1.png" cropleft="2.7%" cropright="2.7%"/>
-                </v:shape>
-                <v:rect id="_x0000_s1031" style="position:absolute;left:0;top:2289618;width:2794000;height:338479;">
-                  <v:fill on="f"/>
-                  <v:stroke on="f" weight="1.0pt" dashstyle="solid" endcap="flat" miterlimit="400.0%" joinstyle="miter" linestyle="single" startarrow="none" startarrowwidth="medium" startarrowlength="medium" endarrow="none" endarrowwidth="medium" endarrowlength="medium"/>
-                </v:rect>
-              </v:group>
-            </w:pict>
-          </mc:Fallback>
-        </mc:AlternateContent>
+        <w:t xml:space="preserve">The stop criterion is useful when the initializations weights are poorly conditioned such that the gardien descent is stuck in a local minimum. In that case the stop criterion prevents the training to go throw all the 2000 epochs. </w:t>
+      </w:r>
+      <w:r>
+        <w:rPr>
+          <w:rFonts w:ascii="Arial" w:cs="Arial" w:hAnsi="Arial" w:eastAsia="Arial"/>
+        </w:rPr>
+        <w:drawing xmlns:a="http://schemas.openxmlformats.org/drawingml/2006/main">
+          <wp:anchor distT="152400" distB="152400" distL="152400" distR="152400" simplePos="0" relativeHeight="251659264" behindDoc="0" locked="0" layoutInCell="1" allowOverlap="1">
+            <wp:simplePos x="0" y="0"/>
+            <wp:positionH relativeFrom="page">
+              <wp:posOffset>899794</wp:posOffset>
+            </wp:positionH>
+            <wp:positionV relativeFrom="line">
+              <wp:posOffset>400323</wp:posOffset>
+            </wp:positionV>
+            <wp:extent cx="2794001" cy="2223865"/>
+            <wp:effectExtent l="0" t="0" r="0" b="0"/>
+            <wp:wrapSquare wrapText="bothSides" distL="152400" distR="152400" distT="152400" distB="152400"/>
+            <wp:docPr id="1073741829" name="officeArt object" descr="Image"/>
+            <wp:cNvGraphicFramePr/>
+            <a:graphic xmlns:a="http://schemas.openxmlformats.org/drawingml/2006/main">
+              <a:graphicData uri="http://schemas.openxmlformats.org/drawingml/2006/picture">
+                <pic:pic xmlns:pic="http://schemas.openxmlformats.org/drawingml/2006/picture">
+                  <pic:nvPicPr>
+                    <pic:cNvPr id="1073741829" name="Image" descr="Image"/>
+                    <pic:cNvPicPr>
+                      <a:picLocks noChangeAspect="1"/>
+                    </pic:cNvPicPr>
+                  </pic:nvPicPr>
+                  <pic:blipFill>
+                    <a:blip r:embed="rId8">
+                      <a:extLst/>
+                    </a:blip>
+                    <a:srcRect l="2886" t="0" r="2886" b="0"/>
+                    <a:stretch>
+                      <a:fillRect/>
+                    </a:stretch>
+                  </pic:blipFill>
+                  <pic:spPr>
+                    <a:xfrm>
+                      <a:off x="0" y="0"/>
+                      <a:ext cx="2794001" cy="2223865"/>
+                    </a:xfrm>
+                    <a:prstGeom prst="rect">
+                      <a:avLst/>
+                    </a:prstGeom>
+                    <a:ln w="12700" cap="flat">
+                      <a:noFill/>
+                      <a:miter lim="400000"/>
+                    </a:ln>
+                    <a:effectLst/>
+                  </pic:spPr>
+                </pic:pic>
+              </a:graphicData>
+            </a:graphic>
+          </wp:anchor>
+        </w:drawing>
+      </w:r>
+      <w:r>
+        <w:rPr>
+          <w:rFonts w:ascii="Arial" w:cs="Arial" w:hAnsi="Arial" w:eastAsia="Arial"/>
+        </w:rPr>
+        <w:drawing xmlns:a="http://schemas.openxmlformats.org/drawingml/2006/main">
+          <wp:anchor distT="152400" distB="152400" distL="152400" distR="152400" simplePos="0" relativeHeight="251660288" behindDoc="0" locked="0" layoutInCell="1" allowOverlap="1">
+            <wp:simplePos x="0" y="0"/>
+            <wp:positionH relativeFrom="page">
+              <wp:posOffset>3778249</wp:posOffset>
+            </wp:positionH>
+            <wp:positionV relativeFrom="line">
+              <wp:posOffset>410767</wp:posOffset>
+            </wp:positionV>
+            <wp:extent cx="2794000" cy="2213419"/>
+            <wp:effectExtent l="0" t="0" r="0" b="0"/>
+            <wp:wrapTopAndBottom distT="152400" distB="152400"/>
+            <wp:docPr id="1073741830" name="officeArt object" descr="Image"/>
+            <wp:cNvGraphicFramePr/>
+            <a:graphic xmlns:a="http://schemas.openxmlformats.org/drawingml/2006/main">
+              <a:graphicData uri="http://schemas.openxmlformats.org/drawingml/2006/picture">
+                <pic:pic xmlns:pic="http://schemas.openxmlformats.org/drawingml/2006/picture">
+                  <pic:nvPicPr>
+                    <pic:cNvPr id="1073741830" name="Image" descr="Image"/>
+                    <pic:cNvPicPr>
+                      <a:picLocks noChangeAspect="1"/>
+                    </pic:cNvPicPr>
+                  </pic:nvPicPr>
+                  <pic:blipFill>
+                    <a:blip r:embed="rId9">
+                      <a:extLst/>
+                    </a:blip>
+                    <a:srcRect l="2663" t="0" r="2663" b="0"/>
+                    <a:stretch>
+                      <a:fillRect/>
+                    </a:stretch>
+                  </pic:blipFill>
+                  <pic:spPr>
+                    <a:xfrm>
+                      <a:off x="0" y="0"/>
+                      <a:ext cx="2794000" cy="2213419"/>
+                    </a:xfrm>
+                    <a:prstGeom prst="rect">
+                      <a:avLst/>
+                    </a:prstGeom>
+                    <a:ln w="12700" cap="flat">
+                      <a:noFill/>
+                      <a:miter lim="400000"/>
+                    </a:ln>
+                    <a:effectLst/>
+                  </pic:spPr>
+                </pic:pic>
+              </a:graphicData>
+            </a:graphic>
+          </wp:anchor>
+        </w:drawing>
       </w:r>
     </w:p>
     <w:p>
@@ -2142,106 +2136,57 @@
         <w:rPr>
           <w:rFonts w:ascii="Arial" w:cs="Arial" w:hAnsi="Arial" w:eastAsia="Arial"/>
         </w:rPr>
-        <mc:AlternateContent>
-          <mc:Choice Requires="wpg">
-            <w:drawing xmlns:a="http://schemas.openxmlformats.org/drawingml/2006/main">
-              <wp:anchor distT="152400" distB="152400" distL="152400" distR="152400" simplePos="0" relativeHeight="251661312" behindDoc="0" locked="0" layoutInCell="1" allowOverlap="1">
-                <wp:simplePos x="0" y="0"/>
-                <wp:positionH relativeFrom="margin">
-                  <wp:posOffset>-309686</wp:posOffset>
-                </wp:positionH>
-                <wp:positionV relativeFrom="line">
-                  <wp:posOffset>224409</wp:posOffset>
-                </wp:positionV>
-                <wp:extent cx="6376283" cy="3713974"/>
-                <wp:effectExtent l="0" t="0" r="0" b="0"/>
-                <wp:wrapTopAndBottom distT="152400" distB="152400"/>
-                <wp:docPr id="1073741837" name="officeArt object" descr="Image Gallery"/>
-                <wp:cNvGraphicFramePr/>
-                <a:graphic xmlns:a="http://schemas.openxmlformats.org/drawingml/2006/main">
-                  <a:graphicData uri="http://schemas.microsoft.com/office/word/2010/wordprocessingGroup">
-                    <wpg:wgp>
-                      <wpg:cNvGrpSpPr/>
-                      <wpg:grpSpPr>
-                        <a:xfrm>
-                          <a:off x="0" y="0"/>
-                          <a:ext cx="6376283" cy="3713974"/>
-                          <a:chOff x="0" y="0"/>
-                          <a:chExt cx="6376282" cy="3713973"/>
-                        </a:xfrm>
-                      </wpg:grpSpPr>
-                      <pic:pic xmlns:pic="http://schemas.openxmlformats.org/drawingml/2006/picture">
-                        <pic:nvPicPr>
-                          <pic:cNvPr id="1073741835" name="Image" descr="Image"/>
-                          <pic:cNvPicPr>
-                            <a:picLocks noChangeAspect="1"/>
-                          </pic:cNvPicPr>
-                        </pic:nvPicPr>
-                        <pic:blipFill>
-                          <a:blip r:embed="rId10">
-                            <a:extLst/>
-                          </a:blip>
-                          <a:srcRect l="5531" t="0" r="5531" b="0"/>
-                          <a:stretch>
-                            <a:fillRect/>
-                          </a:stretch>
-                        </pic:blipFill>
-                        <pic:spPr>
-                          <a:xfrm>
-                            <a:off x="0" y="0"/>
-                            <a:ext cx="6376283" cy="3299295"/>
-                          </a:xfrm>
-                          <a:prstGeom prst="rect">
-                            <a:avLst/>
-                          </a:prstGeom>
-                          <a:ln w="12700" cap="flat">
-                            <a:noFill/>
-                            <a:miter lim="400000"/>
-                          </a:ln>
-                          <a:effectLst/>
-                        </pic:spPr>
-                      </pic:pic>
-                      <wps:wsp>
-                        <wps:cNvPr id="1073741836" name="Rectangle"/>
-                        <wps:cNvSpPr/>
-                        <wps:spPr>
-                          <a:xfrm>
-                            <a:off x="0" y="3375494"/>
-                            <a:ext cx="6376283" cy="338480"/>
-                          </a:xfrm>
-                          <a:prstGeom prst="rect">
-                            <a:avLst/>
-                          </a:prstGeom>
-                          <a:noFill/>
-                          <a:ln w="12700" cap="flat">
-                            <a:noFill/>
-                            <a:miter lim="400000"/>
-                          </a:ln>
-                          <a:effectLst/>
-                        </wps:spPr>
-                        <wps:bodyPr/>
-                      </wps:wsp>
-                    </wpg:wgp>
-                  </a:graphicData>
-                </a:graphic>
-              </wp:anchor>
-            </w:drawing>
-          </mc:Choice>
-          <mc:Fallback>
-            <w:pict>
-              <v:group id="_x0000_s1032" style="visibility:visible;position:absolute;margin-left:-24.4pt;margin-top:17.7pt;width:502.1pt;height:292.4pt;z-index:251661312;mso-position-horizontal:absolute;mso-position-horizontal-relative:margin;mso-position-vertical:absolute;mso-position-vertical-relative:line;mso-wrap-distance-left:12.0pt;mso-wrap-distance-top:12.0pt;mso-wrap-distance-right:12.0pt;mso-wrap-distance-bottom:12.0pt;" coordorigin="0,0" coordsize="6376283,3713974">
-                <w10:wrap type="topAndBottom" side="bothSides" anchorx="margin"/>
-                <v:shape id="_x0000_s1033" type="#_x0000_t75" style="position:absolute;left:0;top:0;width:6376283;height:3299294;">
-                  <v:imagedata r:id="rId10" o:title="Figure_2.png" cropleft="5.5%" cropright="5.5%"/>
-                </v:shape>
-                <v:rect id="_x0000_s1034" style="position:absolute;left:0;top:3375494;width:6376283;height:338479;">
-                  <v:fill on="f"/>
-                  <v:stroke on="f" weight="1.0pt" dashstyle="solid" endcap="flat" miterlimit="400.0%" joinstyle="miter" linestyle="single" startarrow="none" startarrowwidth="medium" startarrowlength="medium" endarrow="none" endarrowwidth="medium" endarrowlength="medium"/>
-                </v:rect>
-              </v:group>
-            </w:pict>
-          </mc:Fallback>
-        </mc:AlternateContent>
+        <w:drawing xmlns:a="http://schemas.openxmlformats.org/drawingml/2006/main">
+          <wp:anchor distT="152400" distB="152400" distL="152400" distR="152400" simplePos="0" relativeHeight="251661312" behindDoc="0" locked="0" layoutInCell="1" allowOverlap="1">
+            <wp:simplePos x="0" y="0"/>
+            <wp:positionH relativeFrom="page">
+              <wp:posOffset>590108</wp:posOffset>
+            </wp:positionH>
+            <wp:positionV relativeFrom="line">
+              <wp:posOffset>224409</wp:posOffset>
+            </wp:positionV>
+            <wp:extent cx="6376285" cy="3299296"/>
+            <wp:effectExtent l="0" t="0" r="0" b="0"/>
+            <wp:wrapTopAndBottom distT="152400" distB="152400"/>
+            <wp:docPr id="1073741831" name="officeArt object" descr="Image"/>
+            <wp:cNvGraphicFramePr/>
+            <a:graphic xmlns:a="http://schemas.openxmlformats.org/drawingml/2006/main">
+              <a:graphicData uri="http://schemas.openxmlformats.org/drawingml/2006/picture">
+                <pic:pic xmlns:pic="http://schemas.openxmlformats.org/drawingml/2006/picture">
+                  <pic:nvPicPr>
+                    <pic:cNvPr id="1073741831" name="Image" descr="Image"/>
+                    <pic:cNvPicPr>
+                      <a:picLocks noChangeAspect="1"/>
+                    </pic:cNvPicPr>
+                  </pic:nvPicPr>
+                  <pic:blipFill>
+                    <a:blip r:embed="rId10">
+                      <a:extLst/>
+                    </a:blip>
+                    <a:srcRect l="5531" t="0" r="5531" b="0"/>
+                    <a:stretch>
+                      <a:fillRect/>
+                    </a:stretch>
+                  </pic:blipFill>
+                  <pic:spPr>
+                    <a:xfrm>
+                      <a:off x="0" y="0"/>
+                      <a:ext cx="6376285" cy="3299296"/>
+                    </a:xfrm>
+                    <a:prstGeom prst="rect">
+                      <a:avLst/>
+                    </a:prstGeom>
+                    <a:ln w="12700" cap="flat">
+                      <a:noFill/>
+                      <a:miter lim="400000"/>
+                    </a:ln>
+                    <a:effectLst/>
+                  </pic:spPr>
+                </pic:pic>
+              </a:graphicData>
+            </a:graphic>
+          </wp:anchor>
+        </w:drawing>
       </w:r>
     </w:p>
     <w:sectPr>

</xml_diff>

<commit_message>
change in the figure
</commit_message>
<xml_diff>
--- a/Readme.docx
+++ b/Readme.docx
@@ -1894,7 +1894,7 @@
           <w:rtl w:val="0"/>
           <w:lang w:val="fr-FR"/>
         </w:rPr>
-        <w:t>454</w:t>
+        <w:t>1861</w:t>
       </w:r>
       <w:r>
         <w:rPr>
@@ -1910,23 +1910,23 @@
           <w:rtl w:val="0"/>
           <w:lang w:val="fr-FR"/>
         </w:rPr>
-        <w:t>3.709</w:t>
-      </w:r>
-      <w:r>
-        <w:rPr>
-          <w:rFonts w:ascii="Arial" w:hAnsi="Arial"/>
-          <w:rtl w:val="0"/>
-          <w:lang w:val="fr-FR"/>
-        </w:rPr>
-        <w:t xml:space="preserve"> seconds training time.The errors are : 2</w:t>
-      </w:r>
-      <w:r>
-        <w:rPr>
-          <w:rFonts w:ascii="Arial" w:hAnsi="Arial"/>
-          <w:rtl w:val="0"/>
-          <w:lang w:val="fr-FR"/>
-        </w:rPr>
-        <w:t>.3</w:t>
+        <w:t>16.08</w:t>
+      </w:r>
+      <w:r>
+        <w:rPr>
+          <w:rFonts w:ascii="Arial" w:hAnsi="Arial"/>
+          <w:rtl w:val="0"/>
+          <w:lang w:val="fr-FR"/>
+        </w:rPr>
+        <w:t xml:space="preserve"> seconds training time.The errors are : </w:t>
+      </w:r>
+      <w:r>
+        <w:rPr>
+          <w:rFonts w:ascii="Arial" w:hAnsi="Arial"/>
+          <w:rtl w:val="0"/>
+          <w:lang w:val="fr-FR"/>
+        </w:rPr>
+        <w:t>1.7</w:t>
       </w:r>
       <w:r>
         <w:rPr>
@@ -1942,7 +1942,7 @@
           <w:rtl w:val="0"/>
           <w:lang w:val="fr-FR"/>
         </w:rPr>
-        <w:t xml:space="preserve">0.7 </w:t>
+        <w:t xml:space="preserve">1.0 </w:t>
       </w:r>
       <w:r>
         <w:rPr>
@@ -1966,7 +1966,51 @@
           <w:rtl w:val="0"/>
           <w:lang w:val="fr-FR"/>
         </w:rPr>
-        <w:t>% for the validation. The stop criterion in this case was the gradient magnitude which value was 0.0009</w:t>
+        <w:t>% for the validation. The stop criterion in this case was the gradient magnitude which value was</w:t>
+      </w:r>
+      <w:r>
+        <w:rPr>
+          <w:rFonts w:ascii="Arial" w:hAnsi="Arial"/>
+          <w:rtl w:val="0"/>
+          <w:lang w:val="fr-FR"/>
+        </w:rPr>
+        <w:t xml:space="preserve"> 0.2718</w:t>
+      </w:r>
+      <w:r>
+        <w:rPr>
+          <w:rFonts w:ascii="Arial" w:hAnsi="Arial"/>
+          <w:rtl w:val="0"/>
+          <w:lang w:val="fr-FR"/>
+        </w:rPr>
+        <w:t>.</w:t>
+      </w:r>
+    </w:p>
+    <w:p>
+      <w:pPr>
+        <w:pStyle w:val="Body A"/>
+        <w:keepNext w:val="1"/>
+        <w:jc w:val="both"/>
+        <w:rPr>
+          <w:rFonts w:ascii="Arial" w:cs="Arial" w:hAnsi="Arial" w:eastAsia="Arial"/>
+        </w:rPr>
+      </w:pPr>
+    </w:p>
+    <w:p>
+      <w:pPr>
+        <w:pStyle w:val="Body A"/>
+        <w:keepNext w:val="1"/>
+        <w:jc w:val="both"/>
+        <w:rPr>
+          <w:rFonts w:ascii="Arial" w:cs="Arial" w:hAnsi="Arial" w:eastAsia="Arial"/>
+        </w:rPr>
+      </w:pPr>
+      <w:r>
+        <w:rPr>
+          <w:rFonts w:ascii="Arial" w:hAnsi="Arial"/>
+          <w:rtl w:val="0"/>
+          <w:lang w:val="fr-FR"/>
+        </w:rPr>
+        <w:t>The stop criterion is useful when the initializations weights are poorly conditioned such that the gardien descent is stuck in a local minimum. In that case the stop criterion prevents the training to go throw all the 2</w:t>
       </w:r>
       <w:r>
         <w:rPr>
@@ -1978,12 +2022,254 @@
       </w:r>
       <w:r>
         <w:rPr>
+          <w:rFonts w:ascii="Arial" w:hAnsi="Arial" w:hint="default"/>
+          <w:rtl w:val="0"/>
+          <w:lang w:val="fr-FR"/>
+        </w:rPr>
+        <w:t>’</w:t>
+      </w:r>
+      <w:r>
+        <w:rPr>
+          <w:rFonts w:ascii="Arial" w:hAnsi="Arial"/>
+          <w:rtl w:val="0"/>
+          <w:lang w:val="fr-FR"/>
+        </w:rPr>
+        <w:t>000 epochs</w:t>
+      </w:r>
+      <w:r>
+        <w:rPr>
+          <w:rFonts w:ascii="Arial" w:hAnsi="Arial"/>
+          <w:rtl w:val="0"/>
+          <w:lang w:val="fr-FR"/>
+        </w:rPr>
+        <w:t xml:space="preserve"> (in this case, there is 1000epochs in the  submissions file)</w:t>
+      </w:r>
+      <w:r>
+        <w:rPr>
           <w:rFonts w:ascii="Arial" w:hAnsi="Arial"/>
           <w:rtl w:val="0"/>
           <w:lang w:val="fr-FR"/>
         </w:rPr>
         <w:t>.</w:t>
       </w:r>
+      <w:r>
+        <w:rPr>
+          <w:rFonts w:ascii="Arial" w:cs="Arial" w:hAnsi="Arial" w:eastAsia="Arial"/>
+        </w:rPr>
+        <mc:AlternateContent>
+          <mc:Choice Requires="wpg">
+            <w:drawing xmlns:a="http://schemas.openxmlformats.org/drawingml/2006/main">
+              <wp:anchor distT="152400" distB="152400" distL="152400" distR="152400" simplePos="0" relativeHeight="251659264" behindDoc="0" locked="0" layoutInCell="1" allowOverlap="1">
+                <wp:simplePos x="0" y="0"/>
+                <wp:positionH relativeFrom="margin">
+                  <wp:posOffset>84455</wp:posOffset>
+                </wp:positionH>
+                <wp:positionV relativeFrom="line">
+                  <wp:posOffset>424395</wp:posOffset>
+                </wp:positionV>
+                <wp:extent cx="2794000" cy="2705285"/>
+                <wp:effectExtent l="0" t="0" r="0" b="0"/>
+                <wp:wrapTopAndBottom distT="152400" distB="152400"/>
+                <wp:docPr id="1073741831" name="officeArt object" descr="Image Gallery"/>
+                <wp:cNvGraphicFramePr/>
+                <a:graphic xmlns:a="http://schemas.openxmlformats.org/drawingml/2006/main">
+                  <a:graphicData uri="http://schemas.microsoft.com/office/word/2010/wordprocessingGroup">
+                    <wpg:wgp>
+                      <wpg:cNvGrpSpPr/>
+                      <wpg:grpSpPr>
+                        <a:xfrm>
+                          <a:off x="0" y="0"/>
+                          <a:ext cx="2794000" cy="2705285"/>
+                          <a:chOff x="0" y="0"/>
+                          <a:chExt cx="2794000" cy="2705284"/>
+                        </a:xfrm>
+                      </wpg:grpSpPr>
+                      <pic:pic xmlns:pic="http://schemas.openxmlformats.org/drawingml/2006/picture">
+                        <pic:nvPicPr>
+                          <pic:cNvPr id="1073741829" name="Image" descr="Image"/>
+                          <pic:cNvPicPr>
+                            <a:picLocks noChangeAspect="1"/>
+                          </pic:cNvPicPr>
+                        </pic:nvPicPr>
+                        <pic:blipFill>
+                          <a:blip r:embed="rId8">
+                            <a:extLst/>
+                          </a:blip>
+                          <a:srcRect l="4258" t="0" r="4258" b="0"/>
+                          <a:stretch>
+                            <a:fillRect/>
+                          </a:stretch>
+                        </pic:blipFill>
+                        <pic:spPr>
+                          <a:xfrm>
+                            <a:off x="0" y="0"/>
+                            <a:ext cx="2794000" cy="2290605"/>
+                          </a:xfrm>
+                          <a:prstGeom prst="rect">
+                            <a:avLst/>
+                          </a:prstGeom>
+                          <a:ln w="12700" cap="flat">
+                            <a:noFill/>
+                            <a:miter lim="400000"/>
+                          </a:ln>
+                          <a:effectLst/>
+                        </pic:spPr>
+                      </pic:pic>
+                      <wps:wsp>
+                        <wps:cNvPr id="1073741830" name="Rectangle"/>
+                        <wps:cNvSpPr/>
+                        <wps:spPr>
+                          <a:xfrm>
+                            <a:off x="0" y="2366804"/>
+                            <a:ext cx="2794000" cy="338481"/>
+                          </a:xfrm>
+                          <a:prstGeom prst="rect">
+                            <a:avLst/>
+                          </a:prstGeom>
+                          <a:noFill/>
+                          <a:ln w="12700" cap="flat">
+                            <a:noFill/>
+                            <a:miter lim="400000"/>
+                          </a:ln>
+                          <a:effectLst/>
+                        </wps:spPr>
+                        <wps:bodyPr/>
+                      </wps:wsp>
+                    </wpg:wgp>
+                  </a:graphicData>
+                </a:graphic>
+              </wp:anchor>
+            </w:drawing>
+          </mc:Choice>
+          <mc:Fallback>
+            <w:pict>
+              <v:group id="_x0000_s1026" style="visibility:visible;position:absolute;margin-left:6.7pt;margin-top:33.4pt;width:220.0pt;height:213.0pt;z-index:251659264;mso-position-horizontal:absolute;mso-position-horizontal-relative:margin;mso-position-vertical:absolute;mso-position-vertical-relative:line;mso-wrap-distance-left:12.0pt;mso-wrap-distance-top:12.0pt;mso-wrap-distance-right:12.0pt;mso-wrap-distance-bottom:12.0pt;" coordorigin="0,0" coordsize="2794000,2705284">
+                <w10:wrap type="topAndBottom" side="bothSides" anchorx="margin"/>
+                <v:shape id="_x0000_s1027" type="#_x0000_t75" style="position:absolute;left:0;top:0;width:2794000;height:2290605;">
+                  <v:imagedata r:id="rId8" o:title="Figure_1.png" cropleft="4.3%" cropright="4.3%"/>
+                </v:shape>
+                <v:rect id="_x0000_s1028" style="position:absolute;left:0;top:2366805;width:2794000;height:338479;">
+                  <v:fill on="f"/>
+                  <v:stroke on="f" weight="1.0pt" dashstyle="solid" endcap="flat" miterlimit="400.0%" joinstyle="miter" linestyle="single" startarrow="none" startarrowwidth="medium" startarrowlength="medium" endarrow="none" endarrowwidth="medium" endarrowlength="medium"/>
+                </v:rect>
+              </v:group>
+            </w:pict>
+          </mc:Fallback>
+        </mc:AlternateContent>
+      </w:r>
+      <w:r>
+        <w:rPr>
+          <w:rFonts w:ascii="Arial" w:cs="Arial" w:hAnsi="Arial" w:eastAsia="Arial"/>
+        </w:rPr>
+        <mc:AlternateContent>
+          <mc:Choice Requires="wpg">
+            <w:drawing xmlns:a="http://schemas.openxmlformats.org/drawingml/2006/main">
+              <wp:anchor distT="152400" distB="152400" distL="152400" distR="152400" simplePos="0" relativeHeight="251660288" behindDoc="0" locked="0" layoutInCell="1" allowOverlap="1">
+                <wp:simplePos x="0" y="0"/>
+                <wp:positionH relativeFrom="margin">
+                  <wp:posOffset>2962910</wp:posOffset>
+                </wp:positionH>
+                <wp:positionV relativeFrom="line">
+                  <wp:posOffset>457964</wp:posOffset>
+                </wp:positionV>
+                <wp:extent cx="2794000" cy="2671715"/>
+                <wp:effectExtent l="0" t="0" r="0" b="0"/>
+                <wp:wrapSquare wrapText="bothSides" distL="152400" distR="152400" distT="152400" distB="152400"/>
+                <wp:docPr id="1073741834" name="officeArt object" descr="Image Gallery"/>
+                <wp:cNvGraphicFramePr/>
+                <a:graphic xmlns:a="http://schemas.openxmlformats.org/drawingml/2006/main">
+                  <a:graphicData uri="http://schemas.microsoft.com/office/word/2010/wordprocessingGroup">
+                    <wpg:wgp>
+                      <wpg:cNvGrpSpPr/>
+                      <wpg:grpSpPr>
+                        <a:xfrm>
+                          <a:off x="0" y="0"/>
+                          <a:ext cx="2794000" cy="2671715"/>
+                          <a:chOff x="0" y="0"/>
+                          <a:chExt cx="2794000" cy="2671714"/>
+                        </a:xfrm>
+                      </wpg:grpSpPr>
+                      <pic:pic xmlns:pic="http://schemas.openxmlformats.org/drawingml/2006/picture">
+                        <pic:nvPicPr>
+                          <pic:cNvPr id="1073741832" name="Image" descr="Image"/>
+                          <pic:cNvPicPr>
+                            <a:picLocks noChangeAspect="1"/>
+                          </pic:cNvPicPr>
+                        </pic:nvPicPr>
+                        <pic:blipFill>
+                          <a:blip r:embed="rId9">
+                            <a:extLst/>
+                          </a:blip>
+                          <a:srcRect l="3578" t="0" r="3578" b="0"/>
+                          <a:stretch>
+                            <a:fillRect/>
+                          </a:stretch>
+                        </pic:blipFill>
+                        <pic:spPr>
+                          <a:xfrm>
+                            <a:off x="0" y="0"/>
+                            <a:ext cx="2794000" cy="2257036"/>
+                          </a:xfrm>
+                          <a:prstGeom prst="rect">
+                            <a:avLst/>
+                          </a:prstGeom>
+                          <a:ln w="12700" cap="flat">
+                            <a:noFill/>
+                            <a:miter lim="400000"/>
+                          </a:ln>
+                          <a:effectLst/>
+                        </pic:spPr>
+                      </pic:pic>
+                      <wps:wsp>
+                        <wps:cNvPr id="1073741833" name="Rectangle"/>
+                        <wps:cNvSpPr/>
+                        <wps:spPr>
+                          <a:xfrm>
+                            <a:off x="0" y="2333235"/>
+                            <a:ext cx="2794000" cy="338480"/>
+                          </a:xfrm>
+                          <a:prstGeom prst="rect">
+                            <a:avLst/>
+                          </a:prstGeom>
+                          <a:noFill/>
+                          <a:ln w="12700" cap="flat">
+                            <a:noFill/>
+                            <a:miter lim="400000"/>
+                          </a:ln>
+                          <a:effectLst/>
+                        </wps:spPr>
+                        <wps:bodyPr/>
+                      </wps:wsp>
+                    </wpg:wgp>
+                  </a:graphicData>
+                </a:graphic>
+              </wp:anchor>
+            </w:drawing>
+          </mc:Choice>
+          <mc:Fallback>
+            <w:pict>
+              <v:group id="_x0000_s1029" style="visibility:visible;position:absolute;margin-left:233.3pt;margin-top:36.1pt;width:220.0pt;height:210.4pt;z-index:251660288;mso-position-horizontal:absolute;mso-position-horizontal-relative:margin;mso-position-vertical:absolute;mso-position-vertical-relative:line;mso-wrap-distance-left:12.0pt;mso-wrap-distance-top:12.0pt;mso-wrap-distance-right:12.0pt;mso-wrap-distance-bottom:12.0pt;" coordorigin="0,0" coordsize="2794000,2671715">
+                <w10:wrap type="square" side="bothSides" anchorx="margin"/>
+                <v:shape id="_x0000_s1030" type="#_x0000_t75" style="position:absolute;left:0;top:0;width:2794000;height:2257035;">
+                  <v:imagedata r:id="rId9" o:title="Figure_0.png" cropleft="3.6%" cropright="3.6%"/>
+                </v:shape>
+                <v:rect id="_x0000_s1031" style="position:absolute;left:0;top:2333235;width:2794000;height:338479;">
+                  <v:fill on="f"/>
+                  <v:stroke on="f" weight="1.0pt" dashstyle="solid" endcap="flat" miterlimit="400.0%" joinstyle="miter" linestyle="single" startarrow="none" startarrowwidth="medium" startarrowlength="medium" endarrow="none" endarrowwidth="medium" endarrowlength="medium"/>
+                </v:rect>
+              </v:group>
+            </w:pict>
+          </mc:Fallback>
+        </mc:AlternateContent>
+      </w:r>
+      <w:r>
+        <w:rPr>
+          <w:rFonts w:ascii="Arial" w:hAnsi="Arial"/>
+          <w:rtl w:val="0"/>
+          <w:lang w:val="fr-FR"/>
+        </w:rPr>
+        <w:t xml:space="preserve"> </w:t>
+      </w:r>
     </w:p>
     <w:p>
       <w:pPr>
@@ -2000,146 +2286,6 @@
         <w:pStyle w:val="Body A"/>
         <w:keepNext w:val="1"/>
         <w:jc w:val="both"/>
-        <w:rPr>
-          <w:rFonts w:ascii="Arial" w:cs="Arial" w:hAnsi="Arial" w:eastAsia="Arial"/>
-        </w:rPr>
-      </w:pPr>
-      <w:r>
-        <w:rPr>
-          <w:rFonts w:ascii="Arial" w:hAnsi="Arial"/>
-          <w:rtl w:val="0"/>
-          <w:lang w:val="fr-FR"/>
-        </w:rPr>
-        <w:t xml:space="preserve">The stop criterion is useful when the initializations weights are poorly conditioned such that the gardien descent is stuck in a local minimum. In that case the stop criterion prevents the training to go throw all the 2000 epochs. </w:t>
-      </w:r>
-      <w:r>
-        <w:rPr>
-          <w:rFonts w:ascii="Arial" w:cs="Arial" w:hAnsi="Arial" w:eastAsia="Arial"/>
-        </w:rPr>
-        <w:drawing xmlns:a="http://schemas.openxmlformats.org/drawingml/2006/main">
-          <wp:anchor distT="152400" distB="152400" distL="152400" distR="152400" simplePos="0" relativeHeight="251659264" behindDoc="0" locked="0" layoutInCell="1" allowOverlap="1">
-            <wp:simplePos x="0" y="0"/>
-            <wp:positionH relativeFrom="page">
-              <wp:posOffset>899794</wp:posOffset>
-            </wp:positionH>
-            <wp:positionV relativeFrom="line">
-              <wp:posOffset>400322</wp:posOffset>
-            </wp:positionV>
-            <wp:extent cx="2794000" cy="2223865"/>
-            <wp:effectExtent l="0" t="0" r="0" b="0"/>
-            <wp:wrapSquare wrapText="bothSides" distL="152400" distR="152400" distT="152400" distB="152400"/>
-            <wp:docPr id="1073741829" name="officeArt object" descr="Image"/>
-            <wp:cNvGraphicFramePr/>
-            <a:graphic xmlns:a="http://schemas.openxmlformats.org/drawingml/2006/main">
-              <a:graphicData uri="http://schemas.openxmlformats.org/drawingml/2006/picture">
-                <pic:pic xmlns:pic="http://schemas.openxmlformats.org/drawingml/2006/picture">
-                  <pic:nvPicPr>
-                    <pic:cNvPr id="1073741829" name="Image" descr="Image"/>
-                    <pic:cNvPicPr>
-                      <a:picLocks noChangeAspect="1"/>
-                    </pic:cNvPicPr>
-                  </pic:nvPicPr>
-                  <pic:blipFill>
-                    <a:blip r:embed="rId8">
-                      <a:extLst/>
-                    </a:blip>
-                    <a:srcRect l="2886" t="0" r="2886" b="0"/>
-                    <a:stretch>
-                      <a:fillRect/>
-                    </a:stretch>
-                  </pic:blipFill>
-                  <pic:spPr>
-                    <a:xfrm>
-                      <a:off x="0" y="0"/>
-                      <a:ext cx="2794000" cy="2223865"/>
-                    </a:xfrm>
-                    <a:prstGeom prst="rect">
-                      <a:avLst/>
-                    </a:prstGeom>
-                    <a:ln w="12700" cap="flat">
-                      <a:noFill/>
-                      <a:miter lim="400000"/>
-                    </a:ln>
-                    <a:effectLst/>
-                  </pic:spPr>
-                </pic:pic>
-              </a:graphicData>
-            </a:graphic>
-          </wp:anchor>
-        </w:drawing>
-      </w:r>
-      <w:r>
-        <w:rPr>
-          <w:rFonts w:ascii="Arial" w:cs="Arial" w:hAnsi="Arial" w:eastAsia="Arial"/>
-        </w:rPr>
-        <w:drawing xmlns:a="http://schemas.openxmlformats.org/drawingml/2006/main">
-          <wp:anchor distT="152400" distB="152400" distL="152400" distR="152400" simplePos="0" relativeHeight="251660288" behindDoc="0" locked="0" layoutInCell="1" allowOverlap="1">
-            <wp:simplePos x="0" y="0"/>
-            <wp:positionH relativeFrom="page">
-              <wp:posOffset>3778248</wp:posOffset>
-            </wp:positionH>
-            <wp:positionV relativeFrom="line">
-              <wp:posOffset>410767</wp:posOffset>
-            </wp:positionV>
-            <wp:extent cx="2794000" cy="2213419"/>
-            <wp:effectExtent l="0" t="0" r="0" b="0"/>
-            <wp:wrapTopAndBottom distT="152400" distB="152400"/>
-            <wp:docPr id="1073741830" name="officeArt object" descr="Image"/>
-            <wp:cNvGraphicFramePr/>
-            <a:graphic xmlns:a="http://schemas.openxmlformats.org/drawingml/2006/main">
-              <a:graphicData uri="http://schemas.openxmlformats.org/drawingml/2006/picture">
-                <pic:pic xmlns:pic="http://schemas.openxmlformats.org/drawingml/2006/picture">
-                  <pic:nvPicPr>
-                    <pic:cNvPr id="1073741830" name="Image" descr="Image"/>
-                    <pic:cNvPicPr>
-                      <a:picLocks noChangeAspect="1"/>
-                    </pic:cNvPicPr>
-                  </pic:nvPicPr>
-                  <pic:blipFill>
-                    <a:blip r:embed="rId9">
-                      <a:extLst/>
-                    </a:blip>
-                    <a:srcRect l="2663" t="0" r="2662" b="0"/>
-                    <a:stretch>
-                      <a:fillRect/>
-                    </a:stretch>
-                  </pic:blipFill>
-                  <pic:spPr>
-                    <a:xfrm>
-                      <a:off x="0" y="0"/>
-                      <a:ext cx="2794000" cy="2213419"/>
-                    </a:xfrm>
-                    <a:prstGeom prst="rect">
-                      <a:avLst/>
-                    </a:prstGeom>
-                    <a:ln w="12700" cap="flat">
-                      <a:noFill/>
-                      <a:miter lim="400000"/>
-                    </a:ln>
-                    <a:effectLst/>
-                  </pic:spPr>
-                </pic:pic>
-              </a:graphicData>
-            </a:graphic>
-          </wp:anchor>
-        </w:drawing>
-      </w:r>
-    </w:p>
-    <w:p>
-      <w:pPr>
-        <w:pStyle w:val="Body A"/>
-        <w:keepNext w:val="1"/>
-        <w:jc w:val="both"/>
-        <w:rPr>
-          <w:rFonts w:ascii="Arial" w:cs="Arial" w:hAnsi="Arial" w:eastAsia="Arial"/>
-        </w:rPr>
-      </w:pPr>
-    </w:p>
-    <w:p>
-      <w:pPr>
-        <w:pStyle w:val="Body A"/>
-        <w:keepNext w:val="1"/>
-        <w:jc w:val="both"/>
       </w:pPr>
       <w:r>
         <w:rPr>
@@ -2153,57 +2299,106 @@
         <w:rPr>
           <w:rFonts w:ascii="Arial" w:cs="Arial" w:hAnsi="Arial" w:eastAsia="Arial"/>
         </w:rPr>
-        <w:drawing xmlns:a="http://schemas.openxmlformats.org/drawingml/2006/main">
-          <wp:anchor distT="152400" distB="152400" distL="152400" distR="152400" simplePos="0" relativeHeight="251661312" behindDoc="0" locked="0" layoutInCell="1" allowOverlap="1">
-            <wp:simplePos x="0" y="0"/>
-            <wp:positionH relativeFrom="page">
-              <wp:posOffset>590108</wp:posOffset>
-            </wp:positionH>
-            <wp:positionV relativeFrom="line">
-              <wp:posOffset>224409</wp:posOffset>
-            </wp:positionV>
-            <wp:extent cx="6376285" cy="3299296"/>
-            <wp:effectExtent l="0" t="0" r="0" b="0"/>
-            <wp:wrapTopAndBottom distT="152400" distB="152400"/>
-            <wp:docPr id="1073741831" name="officeArt object" descr="Image"/>
-            <wp:cNvGraphicFramePr/>
-            <a:graphic xmlns:a="http://schemas.openxmlformats.org/drawingml/2006/main">
-              <a:graphicData uri="http://schemas.openxmlformats.org/drawingml/2006/picture">
-                <pic:pic xmlns:pic="http://schemas.openxmlformats.org/drawingml/2006/picture">
-                  <pic:nvPicPr>
-                    <pic:cNvPr id="1073741831" name="Image" descr="Image"/>
-                    <pic:cNvPicPr>
-                      <a:picLocks noChangeAspect="1"/>
-                    </pic:cNvPicPr>
-                  </pic:nvPicPr>
-                  <pic:blipFill>
-                    <a:blip r:embed="rId10">
-                      <a:extLst/>
-                    </a:blip>
-                    <a:srcRect l="5531" t="0" r="5531" b="0"/>
-                    <a:stretch>
-                      <a:fillRect/>
-                    </a:stretch>
-                  </pic:blipFill>
-                  <pic:spPr>
-                    <a:xfrm>
-                      <a:off x="0" y="0"/>
-                      <a:ext cx="6376285" cy="3299296"/>
-                    </a:xfrm>
-                    <a:prstGeom prst="rect">
-                      <a:avLst/>
-                    </a:prstGeom>
-                    <a:ln w="12700" cap="flat">
-                      <a:noFill/>
-                      <a:miter lim="400000"/>
-                    </a:ln>
-                    <a:effectLst/>
-                  </pic:spPr>
-                </pic:pic>
-              </a:graphicData>
-            </a:graphic>
-          </wp:anchor>
-        </w:drawing>
+        <mc:AlternateContent>
+          <mc:Choice Requires="wpg">
+            <w:drawing xmlns:a="http://schemas.openxmlformats.org/drawingml/2006/main">
+              <wp:anchor distT="152400" distB="152400" distL="152400" distR="152400" simplePos="0" relativeHeight="251661312" behindDoc="0" locked="0" layoutInCell="1" allowOverlap="1">
+                <wp:simplePos x="0" y="0"/>
+                <wp:positionH relativeFrom="margin">
+                  <wp:posOffset>-106944</wp:posOffset>
+                </wp:positionH>
+                <wp:positionV relativeFrom="line">
+                  <wp:posOffset>663726</wp:posOffset>
+                </wp:positionV>
+                <wp:extent cx="6399628" cy="3847676"/>
+                <wp:effectExtent l="0" t="0" r="0" b="0"/>
+                <wp:wrapTopAndBottom distT="152400" distB="152400"/>
+                <wp:docPr id="1073741837" name="officeArt object" descr="Image Gallery"/>
+                <wp:cNvGraphicFramePr/>
+                <a:graphic xmlns:a="http://schemas.openxmlformats.org/drawingml/2006/main">
+                  <a:graphicData uri="http://schemas.microsoft.com/office/word/2010/wordprocessingGroup">
+                    <wpg:wgp>
+                      <wpg:cNvGrpSpPr/>
+                      <wpg:grpSpPr>
+                        <a:xfrm>
+                          <a:off x="0" y="0"/>
+                          <a:ext cx="6399628" cy="3847676"/>
+                          <a:chOff x="0" y="0"/>
+                          <a:chExt cx="6399627" cy="3847675"/>
+                        </a:xfrm>
+                      </wpg:grpSpPr>
+                      <pic:pic xmlns:pic="http://schemas.openxmlformats.org/drawingml/2006/picture">
+                        <pic:nvPicPr>
+                          <pic:cNvPr id="1073741835" name="Image" descr="Image"/>
+                          <pic:cNvPicPr>
+                            <a:picLocks noChangeAspect="1"/>
+                          </pic:cNvPicPr>
+                        </pic:nvPicPr>
+                        <pic:blipFill>
+                          <a:blip r:embed="rId10">
+                            <a:extLst/>
+                          </a:blip>
+                          <a:srcRect l="8722" t="0" r="8722" b="0"/>
+                          <a:stretch>
+                            <a:fillRect/>
+                          </a:stretch>
+                        </pic:blipFill>
+                        <pic:spPr>
+                          <a:xfrm>
+                            <a:off x="0" y="0"/>
+                            <a:ext cx="6399628" cy="3432997"/>
+                          </a:xfrm>
+                          <a:prstGeom prst="rect">
+                            <a:avLst/>
+                          </a:prstGeom>
+                          <a:ln w="12700" cap="flat">
+                            <a:noFill/>
+                            <a:miter lim="400000"/>
+                          </a:ln>
+                          <a:effectLst/>
+                        </pic:spPr>
+                      </pic:pic>
+                      <wps:wsp>
+                        <wps:cNvPr id="1073741836" name="Rectangle"/>
+                        <wps:cNvSpPr/>
+                        <wps:spPr>
+                          <a:xfrm>
+                            <a:off x="0" y="3509196"/>
+                            <a:ext cx="6399628" cy="338480"/>
+                          </a:xfrm>
+                          <a:prstGeom prst="rect">
+                            <a:avLst/>
+                          </a:prstGeom>
+                          <a:noFill/>
+                          <a:ln w="12700" cap="flat">
+                            <a:noFill/>
+                            <a:miter lim="400000"/>
+                          </a:ln>
+                          <a:effectLst/>
+                        </wps:spPr>
+                        <wps:bodyPr/>
+                      </wps:wsp>
+                    </wpg:wgp>
+                  </a:graphicData>
+                </a:graphic>
+              </wp:anchor>
+            </w:drawing>
+          </mc:Choice>
+          <mc:Fallback>
+            <w:pict>
+              <v:group id="_x0000_s1032" style="visibility:visible;position:absolute;margin-left:-8.4pt;margin-top:52.3pt;width:503.9pt;height:303.0pt;z-index:251661312;mso-position-horizontal:absolute;mso-position-horizontal-relative:margin;mso-position-vertical:absolute;mso-position-vertical-relative:line;mso-wrap-distance-left:12.0pt;mso-wrap-distance-top:12.0pt;mso-wrap-distance-right:12.0pt;mso-wrap-distance-bottom:12.0pt;" coordorigin="0,0" coordsize="6399628,3847676">
+                <w10:wrap type="topAndBottom" side="bothSides" anchorx="margin"/>
+                <v:shape id="_x0000_s1033" type="#_x0000_t75" style="position:absolute;left:0;top:0;width:6399628;height:3432996;">
+                  <v:imagedata r:id="rId10" o:title="Figure_2.png" cropleft="8.7%" cropright="8.7%"/>
+                </v:shape>
+                <v:rect id="_x0000_s1034" style="position:absolute;left:0;top:3509196;width:6399628;height:338479;">
+                  <v:fill on="f"/>
+                  <v:stroke on="f" weight="1.0pt" dashstyle="solid" endcap="flat" miterlimit="400.0%" joinstyle="miter" linestyle="single" startarrow="none" startarrowwidth="medium" startarrowlength="medium" endarrow="none" endarrowwidth="medium" endarrowlength="medium"/>
+                </v:rect>
+              </v:group>
+            </w:pict>
+          </mc:Fallback>
+        </mc:AlternateContent>
       </w:r>
     </w:p>
     <w:sectPr>

</xml_diff>

<commit_message>
small changes on the way rediction was done (which was not correct) donc mise a jour des plot dans le rapport
</commit_message>
<xml_diff>
--- a/Readme.docx
+++ b/Readme.docx
@@ -16,13 +16,14 @@
         <w:pStyle w:val="Body B"/>
         <w:rPr>
           <w:rFonts w:ascii="Arial" w:cs="Arial" w:hAnsi="Arial" w:eastAsia="Arial"/>
-        </w:rPr>
-      </w:pPr>
-      <w:r>
-        <w:rPr>
-          <w:rFonts w:ascii="Arial" w:hAnsi="Arial"/>
-          <w:rtl w:val="0"/>
-          <w:lang w:val="de-DE"/>
+          <w:lang w:val="en-US"/>
+        </w:rPr>
+      </w:pPr>
+      <w:r>
+        <w:rPr>
+          <w:rFonts w:ascii="Arial" w:hAnsi="Arial"/>
+          <w:rtl w:val="0"/>
+          <w:lang w:val="en-US"/>
         </w:rPr>
         <w:t>Christopher Straub</w:t>
         <w:tab/>
@@ -48,7 +49,7 @@
         <w:rPr>
           <w:rFonts w:ascii="Arial" w:hAnsi="Arial"/>
           <w:rtl w:val="0"/>
-          <w:lang w:val="de-DE"/>
+          <w:lang w:val="en-US"/>
         </w:rPr>
         <w:t>L</w:t>
       </w:r>
@@ -593,7 +594,7 @@
       <w:tblPr>
         <w:tblW w:w="9056" w:type="dxa"/>
         <w:jc w:val="left"/>
-        <w:tblInd w:w="432" w:type="dxa"/>
+        <w:tblInd w:w="116" w:type="dxa"/>
         <w:tblBorders>
           <w:top w:val="single" w:color="ffffff" w:sz="8" w:space="0" w:shadow="0" w:frame="0"/>
           <w:left w:val="single" w:color="ffffff" w:sz="8" w:space="0" w:shadow="0" w:frame="0"/>
@@ -614,7 +615,7 @@
           <w:shd w:val="clear" w:color="auto" w:fill="cdd4e9"/>
         </w:tblPrEx>
         <w:trPr>
-          <w:trHeight w:val="273" w:hRule="atLeast"/>
+          <w:trHeight w:val="283" w:hRule="atLeast"/>
         </w:trPr>
         <w:tc>
           <w:tcPr>
@@ -709,7 +710,7 @@
           <w:shd w:val="clear" w:color="auto" w:fill="cdd4e9"/>
         </w:tblPrEx>
         <w:trPr>
-          <w:trHeight w:val="273" w:hRule="atLeast"/>
+          <w:trHeight w:val="283" w:hRule="atLeast"/>
         </w:trPr>
         <w:tc>
           <w:tcPr>
@@ -794,7 +795,7 @@
           <w:shd w:val="clear" w:color="auto" w:fill="cdd4e9"/>
         </w:tblPrEx>
         <w:trPr>
-          <w:trHeight w:val="273" w:hRule="atLeast"/>
+          <w:trHeight w:val="283" w:hRule="atLeast"/>
         </w:trPr>
         <w:tc>
           <w:tcPr>
@@ -879,7 +880,7 @@
           <w:shd w:val="clear" w:color="auto" w:fill="cdd4e9"/>
         </w:tblPrEx>
         <w:trPr>
-          <w:trHeight w:val="273" w:hRule="atLeast"/>
+          <w:trHeight w:val="283" w:hRule="atLeast"/>
         </w:trPr>
         <w:tc>
           <w:tcPr>
@@ -965,6 +966,19 @@
         <w:pStyle w:val="Body A"/>
         <w:widowControl w:val="0"/>
         <w:spacing w:line="240" w:lineRule="auto"/>
+        <w:ind w:left="8" w:hanging="8"/>
+        <w:jc w:val="both"/>
+        <w:rPr>
+          <w:rFonts w:ascii="Arial" w:cs="Arial" w:hAnsi="Arial" w:eastAsia="Arial"/>
+          <w:lang w:val="en-US"/>
+        </w:rPr>
+      </w:pPr>
+    </w:p>
+    <w:p>
+      <w:pPr>
+        <w:pStyle w:val="Body A"/>
+        <w:widowControl w:val="0"/>
+        <w:spacing w:line="240" w:lineRule="auto"/>
         <w:ind w:left="324" w:hanging="324"/>
         <w:rPr>
           <w:rFonts w:ascii="Arial" w:cs="Arial" w:hAnsi="Arial" w:eastAsia="Arial"/>
@@ -1052,51 +1066,57 @@
         <w:jc w:val="both"/>
         <w:rPr>
           <w:rFonts w:ascii="Arial" w:cs="Arial" w:hAnsi="Arial" w:eastAsia="Arial"/>
-        </w:rPr>
-      </w:pPr>
-    </w:p>
-    <w:p>
-      <w:pPr>
-        <w:pStyle w:val="Body A"/>
-        <w:jc w:val="both"/>
-        <w:rPr>
-          <w:rFonts w:ascii="Arial" w:cs="Arial" w:hAnsi="Arial" w:eastAsia="Arial"/>
-        </w:rPr>
-      </w:pPr>
-    </w:p>
-    <w:p>
-      <w:pPr>
-        <w:pStyle w:val="Body A"/>
-        <w:jc w:val="both"/>
-        <w:rPr>
-          <w:rFonts w:ascii="Arial" w:cs="Arial" w:hAnsi="Arial" w:eastAsia="Arial"/>
-        </w:rPr>
-      </w:pPr>
-    </w:p>
-    <w:p>
-      <w:pPr>
-        <w:pStyle w:val="Body A"/>
-        <w:jc w:val="both"/>
-        <w:rPr>
-          <w:rFonts w:ascii="Arial" w:cs="Arial" w:hAnsi="Arial" w:eastAsia="Arial"/>
-        </w:rPr>
-      </w:pPr>
-    </w:p>
-    <w:p>
-      <w:pPr>
-        <w:pStyle w:val="Body A"/>
-        <w:jc w:val="both"/>
-        <w:rPr>
-          <w:rFonts w:ascii="Arial" w:cs="Arial" w:hAnsi="Arial" w:eastAsia="Arial"/>
-        </w:rPr>
-      </w:pPr>
-    </w:p>
-    <w:p>
-      <w:pPr>
-        <w:pStyle w:val="Body A"/>
-        <w:jc w:val="both"/>
-        <w:rPr>
-          <w:rFonts w:ascii="Arial" w:cs="Arial" w:hAnsi="Arial" w:eastAsia="Arial"/>
+          <w:lang w:val="en-US"/>
+        </w:rPr>
+      </w:pPr>
+    </w:p>
+    <w:p>
+      <w:pPr>
+        <w:pStyle w:val="Body A"/>
+        <w:jc w:val="both"/>
+        <w:rPr>
+          <w:rFonts w:ascii="Arial" w:cs="Arial" w:hAnsi="Arial" w:eastAsia="Arial"/>
+          <w:lang w:val="en-US"/>
+        </w:rPr>
+      </w:pPr>
+    </w:p>
+    <w:p>
+      <w:pPr>
+        <w:pStyle w:val="Body A"/>
+        <w:jc w:val="both"/>
+        <w:rPr>
+          <w:rFonts w:ascii="Arial" w:cs="Arial" w:hAnsi="Arial" w:eastAsia="Arial"/>
+          <w:lang w:val="en-US"/>
+        </w:rPr>
+      </w:pPr>
+    </w:p>
+    <w:p>
+      <w:pPr>
+        <w:pStyle w:val="Body A"/>
+        <w:jc w:val="both"/>
+        <w:rPr>
+          <w:rFonts w:ascii="Arial" w:cs="Arial" w:hAnsi="Arial" w:eastAsia="Arial"/>
+          <w:lang w:val="en-US"/>
+        </w:rPr>
+      </w:pPr>
+    </w:p>
+    <w:p>
+      <w:pPr>
+        <w:pStyle w:val="Body A"/>
+        <w:jc w:val="both"/>
+        <w:rPr>
+          <w:rFonts w:ascii="Arial" w:cs="Arial" w:hAnsi="Arial" w:eastAsia="Arial"/>
+          <w:lang w:val="en-US"/>
+        </w:rPr>
+      </w:pPr>
+    </w:p>
+    <w:p>
+      <w:pPr>
+        <w:pStyle w:val="Body A"/>
+        <w:jc w:val="both"/>
+        <w:rPr>
+          <w:rFonts w:ascii="Arial" w:cs="Arial" w:hAnsi="Arial" w:eastAsia="Arial"/>
+          <w:lang w:val="en-US"/>
         </w:rPr>
       </w:pPr>
     </w:p>
@@ -1111,6 +1131,7 @@
           <w:sz w:val="32"/>
           <w:szCs w:val="32"/>
           <w:u w:color="365b9d"/>
+          <w:lang w:val="en-US"/>
           <w14:textFill>
             <w14:solidFill>
               <w14:srgbClr w14:val="365B9D"/>
@@ -1127,7 +1148,7 @@
           <w:szCs w:val="32"/>
           <w:u w:color="365b9d"/>
           <w:rtl w:val="0"/>
-          <w:lang w:val="fr-FR"/>
+          <w:lang w:val="en-US"/>
           <w14:textFill>
             <w14:solidFill>
               <w14:srgbClr w14:val="365B9D"/>
@@ -1148,6 +1169,7 @@
           <w:sz w:val="32"/>
           <w:szCs w:val="32"/>
           <w:u w:color="365b9d"/>
+          <w:lang w:val="en-US"/>
           <w14:textFill>
             <w14:solidFill>
               <w14:srgbClr w14:val="365B9D"/>
@@ -1165,6 +1187,7 @@
           <w:outline w:val="0"/>
           <w:color w:val="365b9d"/>
           <w:u w:color="365b9d"/>
+          <w:lang w:val="en-US"/>
           <w14:textFill>
             <w14:solidFill>
               <w14:srgbClr w14:val="365B9D"/>
@@ -1179,13 +1202,14 @@
         <w:jc w:val="both"/>
         <w:rPr>
           <w:rFonts w:ascii="Arial" w:cs="Arial" w:hAnsi="Arial" w:eastAsia="Arial"/>
-        </w:rPr>
-      </w:pPr>
-      <w:r>
-        <w:rPr>
-          <w:rFonts w:ascii="Arial" w:hAnsi="Arial"/>
-          <w:rtl w:val="0"/>
-          <w:lang w:val="fr-FR"/>
+          <w:lang w:val="en-US"/>
+        </w:rPr>
+      </w:pPr>
+      <w:r>
+        <w:rPr>
+          <w:rFonts w:ascii="Arial" w:hAnsi="Arial"/>
+          <w:rtl w:val="0"/>
+          <w:lang w:val="en-US"/>
         </w:rPr>
         <w:t>There is two files test.py and NNmodule.py. The test.py file uses NNmodules.py to build a neural network, train and test it on a set of labeled points in a square of the plane.</w:t>
       </w:r>
@@ -1196,13 +1220,14 @@
         <w:jc w:val="both"/>
         <w:rPr>
           <w:rFonts w:ascii="Arial" w:cs="Arial" w:hAnsi="Arial" w:eastAsia="Arial"/>
-        </w:rPr>
-      </w:pPr>
-      <w:r>
-        <w:rPr>
-          <w:rFonts w:ascii="Arial" w:hAnsi="Arial"/>
-          <w:rtl w:val="0"/>
-          <w:lang w:val="fr-FR"/>
+          <w:lang w:val="en-US"/>
+        </w:rPr>
+      </w:pPr>
+      <w:r>
+        <w:rPr>
+          <w:rFonts w:ascii="Arial" w:hAnsi="Arial"/>
+          <w:rtl w:val="0"/>
+          <w:lang w:val="en-US"/>
         </w:rPr>
         <w:t xml:space="preserve">Assuming that a neuron network always consists of compositions of functions, which successively associate each of the linear combinations of its inputs, the output of a continuous function (activation), NNmodules.py creates a neural network using the </w:t>
       </w:r>
@@ -1213,22 +1238,24 @@
         <w:jc w:val="both"/>
         <w:rPr>
           <w:rFonts w:ascii="Arial" w:cs="Arial" w:hAnsi="Arial" w:eastAsia="Arial"/>
-        </w:rPr>
-      </w:pPr>
-    </w:p>
-    <w:p>
-      <w:pPr>
-        <w:pStyle w:val="Body A"/>
-        <w:jc w:val="both"/>
-        <w:rPr>
-          <w:rFonts w:ascii="Arial" w:cs="Arial" w:hAnsi="Arial" w:eastAsia="Arial"/>
-        </w:rPr>
-      </w:pPr>
-      <w:r>
-        <w:rPr>
-          <w:rFonts w:ascii="Arial" w:hAnsi="Arial"/>
-          <w:rtl w:val="0"/>
-          <w:lang w:val="fr-FR"/>
+          <w:lang w:val="en-US"/>
+        </w:rPr>
+      </w:pPr>
+    </w:p>
+    <w:p>
+      <w:pPr>
+        <w:pStyle w:val="Body A"/>
+        <w:jc w:val="both"/>
+        <w:rPr>
+          <w:rFonts w:ascii="Arial" w:cs="Arial" w:hAnsi="Arial" w:eastAsia="Arial"/>
+          <w:lang w:val="en-US"/>
+        </w:rPr>
+      </w:pPr>
+      <w:r>
+        <w:rPr>
+          <w:rFonts w:ascii="Arial" w:hAnsi="Arial"/>
+          <w:rtl w:val="0"/>
+          <w:lang w:val="en-US"/>
         </w:rPr>
         <w:t>Sequential module which takes Parameter modules (Linear) or Activation module (ReLU, Tanh) as argument (Figure 3).</w:t>
       </w:r>
@@ -1239,13 +1266,14 @@
         <w:jc w:val="both"/>
         <w:rPr>
           <w:rFonts w:ascii="Arial" w:cs="Arial" w:hAnsi="Arial" w:eastAsia="Arial"/>
-        </w:rPr>
-      </w:pPr>
-      <w:r>
-        <w:rPr>
-          <w:rFonts w:ascii="Arial" w:hAnsi="Arial"/>
-          <w:rtl w:val="0"/>
-          <w:lang w:val="fr-FR"/>
+          <w:lang w:val="en-US"/>
+        </w:rPr>
+      </w:pPr>
+      <w:r>
+        <w:rPr>
+          <w:rFonts w:ascii="Arial" w:hAnsi="Arial"/>
+          <w:rtl w:val="0"/>
+          <w:lang w:val="en-US"/>
         </w:rPr>
         <w:t xml:space="preserve">During network initialization, Fields </w:t>
       </w:r>
@@ -1253,7 +1281,7 @@
         <w:rPr>
           <w:rFonts w:ascii="Arial" w:hAnsi="Arial" w:hint="default"/>
           <w:rtl w:val="0"/>
-          <w:lang w:val="fr-FR"/>
+          <w:lang w:val="en-US"/>
         </w:rPr>
         <w:t>“</w:t>
       </w:r>
@@ -1261,7 +1289,7 @@
         <w:rPr>
           <w:rFonts w:ascii="Arial" w:hAnsi="Arial"/>
           <w:rtl w:val="0"/>
-          <w:lang w:val="fr-FR"/>
+          <w:lang w:val="en-US"/>
         </w:rPr>
         <w:t>sigma</w:t>
       </w:r>
@@ -1269,7 +1297,7 @@
         <w:rPr>
           <w:rFonts w:ascii="Arial" w:hAnsi="Arial" w:hint="default"/>
           <w:rtl w:val="0"/>
-          <w:lang w:val="fr-FR"/>
+          <w:lang w:val="en-US"/>
         </w:rPr>
         <w:t xml:space="preserve">” </w:t>
       </w:r>
@@ -1277,7 +1305,7 @@
         <w:rPr>
           <w:rFonts w:ascii="Arial" w:hAnsi="Arial"/>
           <w:rtl w:val="0"/>
-          <w:lang w:val="fr-FR"/>
+          <w:lang w:val="en-US"/>
         </w:rPr>
         <w:t xml:space="preserve">and </w:t>
       </w:r>
@@ -1285,7 +1313,7 @@
         <w:rPr>
           <w:rFonts w:ascii="Arial" w:hAnsi="Arial" w:hint="default"/>
           <w:rtl w:val="0"/>
-          <w:lang w:val="fr-FR"/>
+          <w:lang w:val="en-US"/>
         </w:rPr>
         <w:t>“</w:t>
       </w:r>
@@ -1293,7 +1321,7 @@
         <w:rPr>
           <w:rFonts w:ascii="Arial" w:hAnsi="Arial"/>
           <w:rtl w:val="0"/>
-          <w:lang w:val="fr-FR"/>
+          <w:lang w:val="en-US"/>
         </w:rPr>
         <w:t>sigma</w:t>
       </w:r>
@@ -1301,7 +1329,7 @@
         <w:rPr>
           <w:rFonts w:ascii="Arial" w:hAnsi="Arial" w:hint="default"/>
           <w:rtl w:val="0"/>
-          <w:lang w:val="fr-FR"/>
+          <w:lang w:val="en-US"/>
         </w:rPr>
         <w:t xml:space="preserve">” </w:t>
       </w:r>
@@ -1309,7 +1337,7 @@
         <w:rPr>
           <w:rFonts w:ascii="Arial" w:hAnsi="Arial"/>
           <w:rtl w:val="0"/>
-          <w:lang w:val="fr-FR"/>
+          <w:lang w:val="en-US"/>
         </w:rPr>
         <w:t>are assigned in the activations module with the functions which represent the activation function and his derivative.  Finally the class Net is created containing the layers of the network, as well as all the mechanics necessary for its training and its operation.</w:t>
       </w:r>
@@ -1320,33 +1348,37 @@
         <w:jc w:val="both"/>
         <w:rPr>
           <w:rFonts w:ascii="Arial" w:cs="Arial" w:hAnsi="Arial" w:eastAsia="Arial"/>
-        </w:rPr>
-      </w:pPr>
-    </w:p>
-    <w:p>
-      <w:pPr>
-        <w:pStyle w:val="Body A"/>
-        <w:jc w:val="both"/>
-        <w:rPr>
-          <w:rFonts w:ascii="Arial" w:cs="Arial" w:hAnsi="Arial" w:eastAsia="Arial"/>
-        </w:rPr>
-      </w:pPr>
-    </w:p>
-    <w:p>
-      <w:pPr>
-        <w:pStyle w:val="Body A"/>
-        <w:jc w:val="both"/>
-        <w:rPr>
-          <w:rFonts w:ascii="Arial" w:cs="Arial" w:hAnsi="Arial" w:eastAsia="Arial"/>
-        </w:rPr>
-      </w:pPr>
-    </w:p>
-    <w:p>
-      <w:pPr>
-        <w:pStyle w:val="Body A"/>
-        <w:jc w:val="both"/>
-        <w:rPr>
-          <w:rFonts w:ascii="Arial" w:cs="Arial" w:hAnsi="Arial" w:eastAsia="Arial"/>
+          <w:lang w:val="en-US"/>
+        </w:rPr>
+      </w:pPr>
+    </w:p>
+    <w:p>
+      <w:pPr>
+        <w:pStyle w:val="Body A"/>
+        <w:jc w:val="both"/>
+        <w:rPr>
+          <w:rFonts w:ascii="Arial" w:cs="Arial" w:hAnsi="Arial" w:eastAsia="Arial"/>
+          <w:lang w:val="en-US"/>
+        </w:rPr>
+      </w:pPr>
+    </w:p>
+    <w:p>
+      <w:pPr>
+        <w:pStyle w:val="Body A"/>
+        <w:jc w:val="both"/>
+        <w:rPr>
+          <w:rFonts w:ascii="Arial" w:cs="Arial" w:hAnsi="Arial" w:eastAsia="Arial"/>
+          <w:lang w:val="en-US"/>
+        </w:rPr>
+      </w:pPr>
+    </w:p>
+    <w:p>
+      <w:pPr>
+        <w:pStyle w:val="Body A"/>
+        <w:jc w:val="both"/>
+        <w:rPr>
+          <w:rFonts w:ascii="Arial" w:cs="Arial" w:hAnsi="Arial" w:eastAsia="Arial"/>
+          <w:lang w:val="en-US"/>
         </w:rPr>
       </w:pPr>
     </w:p>
@@ -1420,24 +1452,16 @@
         <w:rPr>
           <w:rFonts w:ascii="Arial" w:hAnsi="Arial"/>
           <w:rtl w:val="0"/>
-          <w:lang w:val="fr-FR"/>
-        </w:rPr>
-        <w:t xml:space="preserve">Figure </w:t>
-      </w:r>
-      <w:r>
-        <w:rPr>
-          <w:rFonts w:ascii="Arial" w:hAnsi="Arial"/>
-          <w:rtl w:val="0"/>
-          <w:lang w:val="en-US"/>
-        </w:rPr>
-        <w:t>3</w:t>
+          <w:lang w:val="en-US"/>
+        </w:rPr>
+        <w:t>Figure 3</w:t>
       </w:r>
       <w:bookmarkEnd w:id="0"/>
       <w:r>
         <w:rPr>
           <w:rFonts w:ascii="Arial" w:hAnsi="Arial"/>
           <w:rtl w:val="0"/>
-          <w:lang w:val="fr-FR"/>
+          <w:lang w:val="en-US"/>
         </w:rPr>
         <w:t>: Structure overview</w:t>
       </w:r>
@@ -1447,6 +1471,7 @@
         <w:pStyle w:val="Body B"/>
         <w:rPr>
           <w:rFonts w:ascii="Arial" w:cs="Arial" w:hAnsi="Arial" w:eastAsia="Arial"/>
+          <w:lang w:val="en-US"/>
         </w:rPr>
       </w:pPr>
     </w:p>
@@ -1455,6 +1480,7 @@
         <w:pStyle w:val="Body B"/>
         <w:rPr>
           <w:rFonts w:ascii="Arial" w:cs="Arial" w:hAnsi="Arial" w:eastAsia="Arial"/>
+          <w:lang w:val="en-US"/>
         </w:rPr>
       </w:pPr>
     </w:p>
@@ -1463,6 +1489,7 @@
         <w:pStyle w:val="Body B"/>
         <w:rPr>
           <w:rFonts w:ascii="Arial" w:cs="Arial" w:hAnsi="Arial" w:eastAsia="Arial"/>
+          <w:lang w:val="en-US"/>
         </w:rPr>
       </w:pPr>
     </w:p>
@@ -1471,6 +1498,7 @@
         <w:pStyle w:val="Body B"/>
         <w:rPr>
           <w:rFonts w:ascii="Arial" w:cs="Arial" w:hAnsi="Arial" w:eastAsia="Arial"/>
+          <w:lang w:val="en-US"/>
         </w:rPr>
       </w:pPr>
     </w:p>
@@ -1479,6 +1507,7 @@
         <w:pStyle w:val="Body B"/>
         <w:rPr>
           <w:rFonts w:ascii="Arial" w:cs="Arial" w:hAnsi="Arial" w:eastAsia="Arial"/>
+          <w:lang w:val="en-US"/>
         </w:rPr>
       </w:pPr>
     </w:p>
@@ -1487,6 +1516,7 @@
         <w:pStyle w:val="Body B"/>
         <w:rPr>
           <w:rFonts w:ascii="Arial" w:cs="Arial" w:hAnsi="Arial" w:eastAsia="Arial"/>
+          <w:lang w:val="en-US"/>
         </w:rPr>
       </w:pPr>
     </w:p>
@@ -1495,6 +1525,7 @@
         <w:pStyle w:val="Body B"/>
         <w:rPr>
           <w:rFonts w:ascii="Arial" w:cs="Arial" w:hAnsi="Arial" w:eastAsia="Arial"/>
+          <w:lang w:val="en-US"/>
         </w:rPr>
       </w:pPr>
     </w:p>
@@ -1503,6 +1534,7 @@
         <w:pStyle w:val="Body B"/>
         <w:rPr>
           <w:rFonts w:ascii="Arial" w:cs="Arial" w:hAnsi="Arial" w:eastAsia="Arial"/>
+          <w:lang w:val="en-US"/>
         </w:rPr>
       </w:pPr>
     </w:p>
@@ -1511,22 +1543,24 @@
         <w:pStyle w:val="Body B"/>
         <w:rPr>
           <w:rFonts w:ascii="Arial" w:cs="Arial" w:hAnsi="Arial" w:eastAsia="Arial"/>
-        </w:rPr>
-      </w:pPr>
-    </w:p>
-    <w:p>
-      <w:pPr>
-        <w:pStyle w:val="Body A"/>
-        <w:jc w:val="both"/>
-        <w:rPr>
-          <w:rFonts w:ascii="Arial" w:cs="Arial" w:hAnsi="Arial" w:eastAsia="Arial"/>
-        </w:rPr>
-      </w:pPr>
-      <w:r>
-        <w:rPr>
-          <w:rFonts w:ascii="Arial" w:hAnsi="Arial"/>
-          <w:rtl w:val="0"/>
-          <w:lang w:val="fr-FR"/>
+          <w:lang w:val="en-US"/>
+        </w:rPr>
+      </w:pPr>
+    </w:p>
+    <w:p>
+      <w:pPr>
+        <w:pStyle w:val="Body A"/>
+        <w:jc w:val="both"/>
+        <w:rPr>
+          <w:rFonts w:ascii="Arial" w:cs="Arial" w:hAnsi="Arial" w:eastAsia="Arial"/>
+          <w:lang w:val="en-US"/>
+        </w:rPr>
+      </w:pPr>
+      <w:r>
+        <w:rPr>
+          <w:rFonts w:ascii="Arial" w:hAnsi="Arial"/>
+          <w:rtl w:val="0"/>
+          <w:lang w:val="en-US"/>
         </w:rPr>
         <w:t xml:space="preserve">Each Parameter and Activation module stores in memory the data necessary for backpropagation during the forward. The only values </w:t>
       </w:r>
@@ -1534,7 +1568,7 @@
         <w:rPr>
           <w:rFonts w:ascii="Arial" w:hAnsi="Arial" w:hint="default"/>
           <w:rtl w:val="0"/>
-          <w:lang w:val="fr-FR"/>
+          <w:lang w:val="en-US"/>
         </w:rPr>
         <w:t>​​</w:t>
       </w:r>
@@ -1542,7 +1576,7 @@
         <w:rPr>
           <w:rFonts w:ascii="Arial" w:hAnsi="Arial"/>
           <w:rtl w:val="0"/>
-          <w:lang w:val="fr-FR"/>
+          <w:lang w:val="en-US"/>
         </w:rPr>
         <w:t>to remember are in the Activation class:</w:t>
       </w:r>
@@ -1559,14 +1593,14 @@
         <w:jc w:val="both"/>
         <w:rPr>
           <w:rtl w:val="0"/>
-          <w:lang w:val="fr-FR"/>
-        </w:rPr>
-      </w:pPr>
-      <w:r>
-        <w:rPr>
-          <w:rFonts w:ascii="Arial" w:hAnsi="Arial"/>
-          <w:rtl w:val="0"/>
-          <w:lang w:val="fr-FR"/>
+          <w:lang w:val="en-US"/>
+        </w:rPr>
+      </w:pPr>
+      <w:r>
+        <w:rPr>
+          <w:rFonts w:ascii="Arial" w:hAnsi="Arial"/>
+          <w:rtl w:val="0"/>
+          <w:lang w:val="en-US"/>
         </w:rPr>
         <w:t>ds_da: activation function</w:t>
       </w:r>
@@ -1574,7 +1608,7 @@
         <w:rPr>
           <w:rFonts w:ascii="Arial" w:hAnsi="Arial" w:hint="default"/>
           <w:rtl w:val="0"/>
-          <w:lang w:val="fr-FR"/>
+          <w:lang w:val="en-US"/>
         </w:rPr>
         <w:t>’</w:t>
       </w:r>
@@ -1582,7 +1616,7 @@
         <w:rPr>
           <w:rFonts w:ascii="Arial" w:hAnsi="Arial"/>
           <w:rtl w:val="0"/>
-          <w:lang w:val="fr-FR"/>
+          <w:lang w:val="en-US"/>
         </w:rPr>
         <w:t>s derivative evaluated in s.</w:t>
       </w:r>
@@ -1599,14 +1633,14 @@
         <w:jc w:val="both"/>
         <w:rPr>
           <w:rtl w:val="0"/>
-          <w:lang w:val="fr-FR"/>
-        </w:rPr>
-      </w:pPr>
-      <w:r>
-        <w:rPr>
-          <w:rFonts w:ascii="Arial" w:hAnsi="Arial"/>
-          <w:rtl w:val="0"/>
-          <w:lang w:val="fr-FR"/>
+          <w:lang w:val="en-US"/>
+        </w:rPr>
+      </w:pPr>
+      <w:r>
+        <w:rPr>
+          <w:rFonts w:ascii="Arial" w:hAnsi="Arial"/>
+          <w:rtl w:val="0"/>
+          <w:lang w:val="en-US"/>
         </w:rPr>
         <w:t>da_dw: linear function</w:t>
       </w:r>
@@ -1614,7 +1648,7 @@
         <w:rPr>
           <w:rFonts w:ascii="Arial" w:hAnsi="Arial" w:hint="default"/>
           <w:rtl w:val="0"/>
-          <w:lang w:val="fr-FR"/>
+          <w:lang w:val="en-US"/>
         </w:rPr>
         <w:t>’</w:t>
       </w:r>
@@ -1622,7 +1656,7 @@
         <w:rPr>
           <w:rFonts w:ascii="Arial" w:hAnsi="Arial"/>
           <w:rtl w:val="0"/>
-          <w:lang w:val="fr-FR"/>
+          <w:lang w:val="en-US"/>
         </w:rPr>
         <w:t xml:space="preserve">s derivative with respect of this weights (directly the </w:t>
         <w:tab/>
@@ -1636,6 +1670,7 @@
         <w:jc w:val="both"/>
         <w:rPr>
           <w:rFonts w:ascii="Arial" w:cs="Arial" w:hAnsi="Arial" w:eastAsia="Arial"/>
+          <w:lang w:val="en-US"/>
         </w:rPr>
       </w:pPr>
     </w:p>
@@ -1717,49 +1752,54 @@
         <w:pStyle w:val="Body B"/>
         <w:rPr>
           <w:rFonts w:ascii="Arial" w:cs="Arial" w:hAnsi="Arial" w:eastAsia="Arial"/>
-        </w:rPr>
-      </w:pPr>
-    </w:p>
-    <w:p>
-      <w:pPr>
-        <w:pStyle w:val="Body A"/>
-        <w:jc w:val="both"/>
-        <w:rPr>
-          <w:rFonts w:ascii="Arial" w:cs="Arial" w:hAnsi="Arial" w:eastAsia="Arial"/>
-        </w:rPr>
-      </w:pPr>
-    </w:p>
-    <w:p>
-      <w:pPr>
-        <w:pStyle w:val="Body A"/>
-        <w:jc w:val="both"/>
-        <w:rPr>
-          <w:rFonts w:ascii="Arial" w:cs="Arial" w:hAnsi="Arial" w:eastAsia="Arial"/>
-        </w:rPr>
-      </w:pPr>
-    </w:p>
-    <w:p>
-      <w:pPr>
-        <w:pStyle w:val="Body A"/>
-        <w:jc w:val="both"/>
-        <w:rPr>
-          <w:rFonts w:ascii="Arial" w:cs="Arial" w:hAnsi="Arial" w:eastAsia="Arial"/>
-        </w:rPr>
-      </w:pPr>
-    </w:p>
-    <w:p>
-      <w:pPr>
-        <w:pStyle w:val="Body A"/>
-        <w:jc w:val="both"/>
-        <w:rPr>
-          <w:rFonts w:ascii="Arial" w:cs="Arial" w:hAnsi="Arial" w:eastAsia="Arial"/>
-        </w:rPr>
-      </w:pPr>
-      <w:r>
-        <w:rPr>
-          <w:rFonts w:ascii="Arial" w:hAnsi="Arial"/>
-          <w:rtl w:val="0"/>
-          <w:lang w:val="fr-FR"/>
+          <w:lang w:val="en-US"/>
+        </w:rPr>
+      </w:pPr>
+    </w:p>
+    <w:p>
+      <w:pPr>
+        <w:pStyle w:val="Body A"/>
+        <w:jc w:val="both"/>
+        <w:rPr>
+          <w:rFonts w:ascii="Arial" w:cs="Arial" w:hAnsi="Arial" w:eastAsia="Arial"/>
+          <w:lang w:val="en-US"/>
+        </w:rPr>
+      </w:pPr>
+    </w:p>
+    <w:p>
+      <w:pPr>
+        <w:pStyle w:val="Body A"/>
+        <w:jc w:val="both"/>
+        <w:rPr>
+          <w:rFonts w:ascii="Arial" w:cs="Arial" w:hAnsi="Arial" w:eastAsia="Arial"/>
+          <w:lang w:val="en-US"/>
+        </w:rPr>
+      </w:pPr>
+    </w:p>
+    <w:p>
+      <w:pPr>
+        <w:pStyle w:val="Body A"/>
+        <w:jc w:val="both"/>
+        <w:rPr>
+          <w:rFonts w:ascii="Arial" w:cs="Arial" w:hAnsi="Arial" w:eastAsia="Arial"/>
+          <w:lang w:val="en-US"/>
+        </w:rPr>
+      </w:pPr>
+    </w:p>
+    <w:p>
+      <w:pPr>
+        <w:pStyle w:val="Body A"/>
+        <w:jc w:val="both"/>
+        <w:rPr>
+          <w:rFonts w:ascii="Arial" w:cs="Arial" w:hAnsi="Arial" w:eastAsia="Arial"/>
+          <w:lang w:val="en-US"/>
+        </w:rPr>
+      </w:pPr>
+      <w:r>
+        <w:rPr>
+          <w:rFonts w:ascii="Arial" w:hAnsi="Arial"/>
+          <w:rtl w:val="0"/>
+          <w:lang w:val="en-US"/>
         </w:rPr>
         <w:t>The backward function from Net</w:t>
       </w:r>
@@ -1767,7 +1807,7 @@
         <w:rPr>
           <w:rFonts w:ascii="Arial" w:hAnsi="Arial" w:hint="default"/>
           <w:rtl w:val="0"/>
-          <w:lang w:val="fr-FR"/>
+          <w:lang w:val="en-US"/>
         </w:rPr>
         <w:t>’</w:t>
       </w:r>
@@ -1775,7 +1815,7 @@
         <w:rPr>
           <w:rFonts w:ascii="Arial" w:hAnsi="Arial"/>
           <w:rtl w:val="0"/>
-          <w:lang w:val="fr-FR"/>
+          <w:lang w:val="en-US"/>
         </w:rPr>
         <w:t>s module takes as input the loss derivative evaluated at the output of his forward. Like the way forward is implemented, the backward functions of the elements in the Parameter and Activations fields are successively calls in reverse order (right to left).</w:t>
       </w:r>
@@ -1786,13 +1826,14 @@
         <w:jc w:val="both"/>
         <w:rPr>
           <w:rFonts w:ascii="Arial" w:cs="Arial" w:hAnsi="Arial" w:eastAsia="Arial"/>
-        </w:rPr>
-      </w:pPr>
-      <w:r>
-        <w:rPr>
-          <w:rFonts w:ascii="Arial" w:hAnsi="Arial"/>
-          <w:rtl w:val="0"/>
-          <w:lang w:val="fr-FR"/>
+          <w:lang w:val="en-US"/>
+        </w:rPr>
+      </w:pPr>
+      <w:r>
+        <w:rPr>
+          <w:rFonts w:ascii="Arial" w:hAnsi="Arial"/>
+          <w:rtl w:val="0"/>
+          <w:lang w:val="en-US"/>
         </w:rPr>
         <w:t xml:space="preserve">Using the stored values </w:t>
       </w:r>
@@ -1800,7 +1841,7 @@
         <w:rPr>
           <w:rFonts w:ascii="Arial" w:hAnsi="Arial" w:hint="default"/>
           <w:rtl w:val="0"/>
-          <w:lang w:val="fr-FR"/>
+          <w:lang w:val="en-US"/>
         </w:rPr>
         <w:t>​​</w:t>
       </w:r>
@@ -1808,7 +1849,7 @@
         <w:rPr>
           <w:rFonts w:ascii="Arial" w:hAnsi="Arial"/>
           <w:rtl w:val="0"/>
-          <w:lang w:val="fr-FR"/>
+          <w:lang w:val="en-US"/>
         </w:rPr>
         <w:t>(in Activation), the loss gradients in respect of the linear combinations coefficients from the linear previous layer can be returned by the backward function of the elements of the Net Activation field.</w:t>
       </w:r>
@@ -1819,13 +1860,14 @@
         <w:jc w:val="both"/>
         <w:rPr>
           <w:rFonts w:ascii="Arial" w:cs="Arial" w:hAnsi="Arial" w:eastAsia="Arial"/>
-        </w:rPr>
-      </w:pPr>
-      <w:r>
-        <w:rPr>
-          <w:rFonts w:ascii="Arial" w:hAnsi="Arial"/>
-          <w:rtl w:val="0"/>
-          <w:lang w:val="fr-FR"/>
+          <w:lang w:val="en-US"/>
+        </w:rPr>
+      </w:pPr>
+      <w:r>
+        <w:rPr>
+          <w:rFonts w:ascii="Arial" w:hAnsi="Arial"/>
+          <w:rtl w:val="0"/>
+          <w:lang w:val="en-US"/>
         </w:rPr>
         <w:t>That way the gradients in the Net class can be accumulated, to update the network</w:t>
       </w:r>
@@ -1833,7 +1875,7 @@
         <w:rPr>
           <w:rFonts w:ascii="Arial" w:hAnsi="Arial" w:hint="default"/>
           <w:rtl w:val="0"/>
-          <w:lang w:val="fr-FR"/>
+          <w:lang w:val="en-US"/>
         </w:rPr>
         <w:t>’</w:t>
       </w:r>
@@ -1841,7 +1883,7 @@
         <w:rPr>
           <w:rFonts w:ascii="Arial" w:hAnsi="Arial"/>
           <w:rtl w:val="0"/>
-          <w:lang w:val="fr-FR"/>
+          <w:lang w:val="en-US"/>
         </w:rPr>
         <w:t>s weights  (which are stored in each Parameter</w:t>
       </w:r>
@@ -1849,7 +1891,7 @@
         <w:rPr>
           <w:rFonts w:ascii="Arial" w:hAnsi="Arial" w:hint="default"/>
           <w:rtl w:val="0"/>
-          <w:lang w:val="fr-FR"/>
+          <w:lang w:val="en-US"/>
         </w:rPr>
         <w:t>’</w:t>
       </w:r>
@@ -1857,7 +1899,7 @@
         <w:rPr>
           <w:rFonts w:ascii="Arial" w:hAnsi="Arial"/>
           <w:rtl w:val="0"/>
-          <w:lang w:val="fr-FR"/>
+          <w:lang w:val="en-US"/>
         </w:rPr>
         <w:t>s module ) for each new mini-batch with SGD module.</w:t>
       </w:r>
@@ -1868,6 +1910,7 @@
         <w:jc w:val="both"/>
         <w:rPr>
           <w:rFonts w:ascii="Arial" w:cs="Arial" w:hAnsi="Arial" w:eastAsia="Arial"/>
+          <w:lang w:val="en-US"/>
         </w:rPr>
       </w:pPr>
     </w:p>
@@ -1878,13 +1921,14 @@
         <w:jc w:val="both"/>
         <w:rPr>
           <w:rFonts w:ascii="Arial" w:cs="Arial" w:hAnsi="Arial" w:eastAsia="Arial"/>
-        </w:rPr>
-      </w:pPr>
-      <w:r>
-        <w:rPr>
-          <w:rFonts w:ascii="Arial" w:hAnsi="Arial"/>
-          <w:rtl w:val="0"/>
-          <w:lang w:val="fr-FR"/>
+          <w:lang w:val="en-US"/>
+        </w:rPr>
+      </w:pPr>
+      <w:r>
+        <w:rPr>
+          <w:rFonts w:ascii="Arial" w:hAnsi="Arial"/>
+          <w:rtl w:val="0"/>
+          <w:lang w:val="en-US"/>
         </w:rPr>
         <w:t xml:space="preserve">The last two figures represent the results after </w:t>
       </w:r>
@@ -1892,15 +1936,15 @@
         <w:rPr>
           <w:rFonts w:ascii="Arial" w:hAnsi="Arial"/>
           <w:rtl w:val="0"/>
-          <w:lang w:val="fr-FR"/>
-        </w:rPr>
-        <w:t>1861</w:t>
-      </w:r>
-      <w:r>
-        <w:rPr>
-          <w:rFonts w:ascii="Arial" w:hAnsi="Arial"/>
-          <w:rtl w:val="0"/>
-          <w:lang w:val="fr-FR"/>
+          <w:lang w:val="en-US"/>
+        </w:rPr>
+        <w:t>4270</w:t>
+      </w:r>
+      <w:r>
+        <w:rPr>
+          <w:rFonts w:ascii="Arial" w:hAnsi="Arial"/>
+          <w:rtl w:val="0"/>
+          <w:lang w:val="en-US"/>
         </w:rPr>
         <w:t xml:space="preserve"> epoch for </w:t>
       </w:r>
@@ -1908,55 +1952,23 @@
         <w:rPr>
           <w:rFonts w:ascii="Arial" w:hAnsi="Arial"/>
           <w:rtl w:val="0"/>
-          <w:lang w:val="fr-FR"/>
-        </w:rPr>
-        <w:t>16.08</w:t>
-      </w:r>
-      <w:r>
-        <w:rPr>
-          <w:rFonts w:ascii="Arial" w:hAnsi="Arial"/>
-          <w:rtl w:val="0"/>
-          <w:lang w:val="fr-FR"/>
-        </w:rPr>
-        <w:t xml:space="preserve"> seconds training time.The errors are : </w:t>
-      </w:r>
-      <w:r>
-        <w:rPr>
-          <w:rFonts w:ascii="Arial" w:hAnsi="Arial"/>
-          <w:rtl w:val="0"/>
-          <w:lang w:val="fr-FR"/>
-        </w:rPr>
-        <w:t>1.7</w:t>
-      </w:r>
-      <w:r>
-        <w:rPr>
-          <w:rFonts w:ascii="Arial" w:hAnsi="Arial"/>
-          <w:rtl w:val="0"/>
-          <w:lang w:val="fr-FR"/>
-        </w:rPr>
-        <w:t xml:space="preserve">% on the test set, </w:t>
-      </w:r>
-      <w:r>
-        <w:rPr>
-          <w:rFonts w:ascii="Arial" w:hAnsi="Arial"/>
-          <w:rtl w:val="0"/>
-          <w:lang w:val="fr-FR"/>
-        </w:rPr>
-        <w:t xml:space="preserve">1.0 </w:t>
-      </w:r>
-      <w:r>
-        <w:rPr>
-          <w:rFonts w:ascii="Arial" w:hAnsi="Arial"/>
-          <w:rtl w:val="0"/>
-          <w:lang w:val="fr-FR"/>
-        </w:rPr>
-        <w:t>% for the train, 1.</w:t>
-      </w:r>
-      <w:r>
-        <w:rPr>
-          <w:rFonts w:ascii="Arial" w:hAnsi="Arial"/>
-          <w:rtl w:val="0"/>
-          <w:lang w:val="fr-FR"/>
+          <w:lang w:val="en-US"/>
+        </w:rPr>
+        <w:t>49.</w:t>
+      </w:r>
+      <w:r>
+        <w:rPr>
+          <w:rFonts w:ascii="Arial" w:hAnsi="Arial"/>
+          <w:rtl w:val="0"/>
+          <w:lang w:val="en-US"/>
+        </w:rPr>
+        <w:t>0</w:t>
+      </w:r>
+      <w:r>
+        <w:rPr>
+          <w:rFonts w:ascii="Arial" w:hAnsi="Arial"/>
+          <w:rtl w:val="0"/>
+          <w:lang w:val="en-US"/>
         </w:rPr>
         <w:t>4</w:t>
       </w:r>
@@ -1964,26 +1976,90 @@
         <w:rPr>
           <w:rFonts w:ascii="Arial" w:hAnsi="Arial"/>
           <w:rtl w:val="0"/>
-          <w:lang w:val="fr-FR"/>
-        </w:rPr>
-        <w:t>% for the validation. The stop criterion in this case was the gradient magnitude which value was</w:t>
-      </w:r>
-      <w:r>
-        <w:rPr>
-          <w:rFonts w:ascii="Arial" w:hAnsi="Arial"/>
-          <w:rtl w:val="0"/>
-          <w:lang w:val="fr-FR"/>
-        </w:rPr>
-        <w:t xml:space="preserve"> 0.2718</w:t>
-      </w:r>
-      <w:r>
-        <w:rPr>
-          <w:rFonts w:ascii="Arial" w:hAnsi="Arial"/>
-          <w:rtl w:val="0"/>
-          <w:lang w:val="fr-FR"/>
+          <w:lang w:val="en-US"/>
+        </w:rPr>
+        <w:t xml:space="preserve"> seconds training time. The errors rates are : </w:t>
+      </w:r>
+      <w:r>
+        <w:rPr>
+          <w:rFonts w:ascii="Arial" w:hAnsi="Arial"/>
+          <w:rtl w:val="0"/>
+          <w:lang w:val="en-US"/>
+        </w:rPr>
+        <w:t>0</w:t>
+      </w:r>
+      <w:r>
+        <w:rPr>
+          <w:rFonts w:ascii="Arial" w:hAnsi="Arial"/>
+          <w:rtl w:val="0"/>
+          <w:lang w:val="en-US"/>
         </w:rPr>
         <w:t>.</w:t>
       </w:r>
+      <w:r>
+        <w:rPr>
+          <w:rFonts w:ascii="Arial" w:hAnsi="Arial"/>
+          <w:rtl w:val="0"/>
+          <w:lang w:val="en-US"/>
+        </w:rPr>
+        <w:t>1</w:t>
+      </w:r>
+      <w:r>
+        <w:rPr>
+          <w:rFonts w:ascii="Arial" w:hAnsi="Arial"/>
+          <w:rtl w:val="0"/>
+          <w:lang w:val="en-US"/>
+        </w:rPr>
+        <w:t xml:space="preserve"> % for the training set, 1.</w:t>
+      </w:r>
+      <w:r>
+        <w:rPr>
+          <w:rFonts w:ascii="Arial" w:hAnsi="Arial"/>
+          <w:rtl w:val="0"/>
+          <w:lang w:val="en-US"/>
+        </w:rPr>
+        <w:t>0</w:t>
+      </w:r>
+      <w:r>
+        <w:rPr>
+          <w:rFonts w:ascii="Arial" w:hAnsi="Arial"/>
+          <w:rtl w:val="0"/>
+          <w:lang w:val="en-US"/>
+        </w:rPr>
+        <w:t>% for the validation set and 1.</w:t>
+      </w:r>
+      <w:r>
+        <w:rPr>
+          <w:rFonts w:ascii="Arial" w:hAnsi="Arial"/>
+          <w:rtl w:val="0"/>
+          <w:lang w:val="en-US"/>
+        </w:rPr>
+        <w:t>0</w:t>
+      </w:r>
+      <w:r>
+        <w:rPr>
+          <w:rFonts w:ascii="Arial" w:hAnsi="Arial"/>
+          <w:rtl w:val="0"/>
+          <w:lang w:val="en-US"/>
+        </w:rPr>
+        <w:t>% on the test set. The stop criterion in this case was the gradient magnitude which value was 0.</w:t>
+      </w:r>
+      <w:r>
+        <w:rPr>
+          <w:rFonts w:ascii="Arial" w:hAnsi="Arial"/>
+          <w:rtl w:val="0"/>
+          <w:lang w:val="en-US"/>
+        </w:rPr>
+        <w:t>08(&lt;0.1)</w:t>
+      </w:r>
+      <w:r>
+        <w:rPr>
+          <w:rFonts w:ascii="Arial" w:hAnsi="Arial"/>
+          <w:rtl w:val="0"/>
+          <w:lang w:val="en-US"/>
+        </w:rPr>
+        <w:t>.</w:t>
+      </w:r>
     </w:p>
     <w:p>
       <w:pPr>
@@ -1994,37 +2070,19 @@
           <w:rFonts w:ascii="Arial" w:cs="Arial" w:hAnsi="Arial" w:eastAsia="Arial"/>
         </w:rPr>
       </w:pPr>
-    </w:p>
-    <w:p>
-      <w:pPr>
-        <w:pStyle w:val="Body A"/>
-        <w:keepNext w:val="1"/>
-        <w:jc w:val="both"/>
-        <w:rPr>
-          <w:rFonts w:ascii="Arial" w:cs="Arial" w:hAnsi="Arial" w:eastAsia="Arial"/>
-        </w:rPr>
-      </w:pPr>
-      <w:r>
-        <w:rPr>
-          <w:rFonts w:ascii="Arial" w:hAnsi="Arial"/>
-          <w:rtl w:val="0"/>
-          <w:lang w:val="fr-FR"/>
-        </w:rPr>
-        <w:t>The stop criterion is useful when the initializations weights are poorly conditioned such that the gardien descent is stuck in a local minimum. In that case the stop criterion prevents the training to go throw all the 2</w:t>
-      </w:r>
-      <w:r>
-        <w:rPr>
-          <w:rFonts w:ascii="Arial" w:hAnsi="Arial"/>
-          <w:rtl w:val="0"/>
-          <w:lang w:val="fr-FR"/>
-        </w:rPr>
-        <w:t>0</w:t>
+      <w:r>
+        <w:rPr>
+          <w:rFonts w:ascii="Arial" w:hAnsi="Arial"/>
+          <w:rtl w:val="0"/>
+          <w:lang w:val="en-US"/>
+        </w:rPr>
+        <w:t>The stop criterion is useful when the initializations weights are poorly conditioned such that the gardien descent is stuck in a local minimum. In that case the stop criterion prevents the training to go through all the 20</w:t>
       </w:r>
       <w:r>
         <w:rPr>
           <w:rFonts w:ascii="Arial" w:hAnsi="Arial" w:hint="default"/>
           <w:rtl w:val="0"/>
-          <w:lang w:val="fr-FR"/>
+          <w:lang w:val="en-US"/>
         </w:rPr>
         <w:t>’</w:t>
       </w:r>
@@ -2032,29 +2090,14 @@
         <w:rPr>
           <w:rFonts w:ascii="Arial" w:hAnsi="Arial"/>
           <w:rtl w:val="0"/>
-          <w:lang w:val="fr-FR"/>
-        </w:rPr>
-        <w:t>000 epochs</w:t>
-      </w:r>
-      <w:r>
-        <w:rPr>
-          <w:rFonts w:ascii="Arial" w:hAnsi="Arial"/>
-          <w:rtl w:val="0"/>
-          <w:lang w:val="fr-FR"/>
-        </w:rPr>
-        <w:t xml:space="preserve"> (in this case, there is 1000epochs in the  submissions file)</w:t>
-      </w:r>
-      <w:r>
-        <w:rPr>
-          <w:rFonts w:ascii="Arial" w:hAnsi="Arial"/>
-          <w:rtl w:val="0"/>
-          <w:lang w:val="fr-FR"/>
-        </w:rPr>
-        <w:t>.</w:t>
-      </w:r>
-      <w:r>
-        <w:rPr>
-          <w:rFonts w:ascii="Arial" w:cs="Arial" w:hAnsi="Arial" w:eastAsia="Arial"/>
+          <w:lang w:val="en-US"/>
+        </w:rPr>
+        <w:t>000 epochs (in this case, there is 1000 epochs in the submitted files).</w:t>
+      </w:r>
+      <w:r>
+        <w:rPr>
+          <w:rFonts w:ascii="Arial" w:cs="Arial" w:hAnsi="Arial" w:eastAsia="Arial"/>
+          <w:lang w:val="en-US"/>
         </w:rPr>
         <mc:AlternateContent>
           <mc:Choice Requires="wpg">
@@ -2065,9 +2108,9 @@
                   <wp:posOffset>84455</wp:posOffset>
                 </wp:positionH>
                 <wp:positionV relativeFrom="line">
-                  <wp:posOffset>424395</wp:posOffset>
+                  <wp:posOffset>310234</wp:posOffset>
                 </wp:positionV>
-                <wp:extent cx="2794000" cy="2705285"/>
+                <wp:extent cx="2794000" cy="2650018"/>
                 <wp:effectExtent l="0" t="0" r="0" b="0"/>
                 <wp:wrapTopAndBottom distT="152400" distB="152400"/>
                 <wp:docPr id="1073741831" name="officeArt object" descr="Image Gallery"/>
@@ -2079,9 +2122,9 @@
                       <wpg:grpSpPr>
                         <a:xfrm>
                           <a:off x="0" y="0"/>
-                          <a:ext cx="2794000" cy="2705285"/>
+                          <a:ext cx="2794000" cy="2650018"/>
                           <a:chOff x="0" y="0"/>
-                          <a:chExt cx="2794000" cy="2705284"/>
+                          <a:chExt cx="2794000" cy="2650017"/>
                         </a:xfrm>
                       </wpg:grpSpPr>
                       <pic:pic xmlns:pic="http://schemas.openxmlformats.org/drawingml/2006/picture">
@@ -2095,7 +2138,7 @@
                           <a:blip r:embed="rId8">
                             <a:extLst/>
                           </a:blip>
-                          <a:srcRect l="4258" t="0" r="4258" b="0"/>
+                          <a:srcRect l="9369" t="0" r="9369" b="0"/>
                           <a:stretch>
                             <a:fillRect/>
                           </a:stretch>
@@ -2103,7 +2146,7 @@
                         <pic:spPr>
                           <a:xfrm>
                             <a:off x="0" y="0"/>
-                            <a:ext cx="2794000" cy="2290605"/>
+                            <a:ext cx="2794000" cy="2235338"/>
                           </a:xfrm>
                           <a:prstGeom prst="rect">
                             <a:avLst/>
@@ -2120,7 +2163,7 @@
                         <wps:cNvSpPr/>
                         <wps:spPr>
                           <a:xfrm>
-                            <a:off x="0" y="2366804"/>
+                            <a:off x="0" y="2311537"/>
                             <a:ext cx="2794000" cy="338481"/>
                           </a:xfrm>
                           <a:prstGeom prst="rect">
@@ -2143,12 +2186,12 @@
           </mc:Choice>
           <mc:Fallback>
             <w:pict>
-              <v:group id="_x0000_s1026" style="visibility:visible;position:absolute;margin-left:6.7pt;margin-top:33.4pt;width:220.0pt;height:213.0pt;z-index:251659264;mso-position-horizontal:absolute;mso-position-horizontal-relative:margin;mso-position-vertical:absolute;mso-position-vertical-relative:line;mso-wrap-distance-left:12.0pt;mso-wrap-distance-top:12.0pt;mso-wrap-distance-right:12.0pt;mso-wrap-distance-bottom:12.0pt;" coordorigin="0,0" coordsize="2794000,2705284">
+              <v:group id="_x0000_s1026" style="visibility:visible;position:absolute;margin-left:6.7pt;margin-top:24.4pt;width:220.0pt;height:208.7pt;z-index:251659264;mso-position-horizontal:absolute;mso-position-horizontal-relative:margin;mso-position-vertical:absolute;mso-position-vertical-relative:line;mso-wrap-distance-left:12.0pt;mso-wrap-distance-top:12.0pt;mso-wrap-distance-right:12.0pt;mso-wrap-distance-bottom:12.0pt;" coordorigin="0,0" coordsize="2794000,2650017">
                 <w10:wrap type="topAndBottom" side="bothSides" anchorx="margin"/>
-                <v:shape id="_x0000_s1027" type="#_x0000_t75" style="position:absolute;left:0;top:0;width:2794000;height:2290605;">
-                  <v:imagedata r:id="rId8" o:title="Figure_1.png" cropleft="4.3%" cropright="4.3%"/>
+                <v:shape id="_x0000_s1027" type="#_x0000_t75" style="position:absolute;left:0;top:0;width:2794000;height:2235338;">
+                  <v:imagedata r:id="rId8" o:title="Figure_0.png" cropleft="9.4%" cropright="9.4%"/>
                 </v:shape>
-                <v:rect id="_x0000_s1028" style="position:absolute;left:0;top:2366805;width:2794000;height:338479;">
+                <v:rect id="_x0000_s1028" style="position:absolute;left:0;top:2311538;width:2794000;height:338479;">
                   <v:fill on="f"/>
                   <v:stroke on="f" weight="1.0pt" dashstyle="solid" endcap="flat" miterlimit="400.0%" joinstyle="miter" linestyle="single" startarrow="none" startarrowwidth="medium" startarrowlength="medium" endarrow="none" endarrowwidth="medium" endarrowlength="medium"/>
                 </v:rect>
@@ -2160,6 +2203,7 @@
       <w:r>
         <w:rPr>
           <w:rFonts w:ascii="Arial" w:cs="Arial" w:hAnsi="Arial" w:eastAsia="Arial"/>
+          <w:lang w:val="en-US"/>
         </w:rPr>
         <mc:AlternateContent>
           <mc:Choice Requires="wpg">
@@ -2167,12 +2211,12 @@
               <wp:anchor distT="152400" distB="152400" distL="152400" distR="152400" simplePos="0" relativeHeight="251660288" behindDoc="0" locked="0" layoutInCell="1" allowOverlap="1">
                 <wp:simplePos x="0" y="0"/>
                 <wp:positionH relativeFrom="margin">
-                  <wp:posOffset>2962910</wp:posOffset>
+                  <wp:posOffset>3193415</wp:posOffset>
                 </wp:positionH>
                 <wp:positionV relativeFrom="line">
-                  <wp:posOffset>457964</wp:posOffset>
+                  <wp:posOffset>285188</wp:posOffset>
                 </wp:positionV>
-                <wp:extent cx="2794000" cy="2671715"/>
+                <wp:extent cx="2794000" cy="2675064"/>
                 <wp:effectExtent l="0" t="0" r="0" b="0"/>
                 <wp:wrapSquare wrapText="bothSides" distL="152400" distR="152400" distT="152400" distB="152400"/>
                 <wp:docPr id="1073741834" name="officeArt object" descr="Image Gallery"/>
@@ -2184,9 +2228,9 @@
                       <wpg:grpSpPr>
                         <a:xfrm>
                           <a:off x="0" y="0"/>
-                          <a:ext cx="2794000" cy="2671715"/>
+                          <a:ext cx="2794000" cy="2675064"/>
                           <a:chOff x="0" y="0"/>
-                          <a:chExt cx="2794000" cy="2671714"/>
+                          <a:chExt cx="2794000" cy="2675063"/>
                         </a:xfrm>
                       </wpg:grpSpPr>
                       <pic:pic xmlns:pic="http://schemas.openxmlformats.org/drawingml/2006/picture">
@@ -2200,7 +2244,7 @@
                           <a:blip r:embed="rId9">
                             <a:extLst/>
                           </a:blip>
-                          <a:srcRect l="3578" t="0" r="3578" b="0"/>
+                          <a:srcRect l="3647" t="0" r="3647" b="0"/>
                           <a:stretch>
                             <a:fillRect/>
                           </a:stretch>
@@ -2208,7 +2252,7 @@
                         <pic:spPr>
                           <a:xfrm>
                             <a:off x="0" y="0"/>
-                            <a:ext cx="2794000" cy="2257036"/>
+                            <a:ext cx="2794001" cy="2260384"/>
                           </a:xfrm>
                           <a:prstGeom prst="rect">
                             <a:avLst/>
@@ -2225,8 +2269,8 @@
                         <wps:cNvSpPr/>
                         <wps:spPr>
                           <a:xfrm>
-                            <a:off x="0" y="2333235"/>
-                            <a:ext cx="2794000" cy="338480"/>
+                            <a:off x="0" y="2336583"/>
+                            <a:ext cx="2794001" cy="338481"/>
                           </a:xfrm>
                           <a:prstGeom prst="rect">
                             <a:avLst/>
@@ -2248,12 +2292,12 @@
           </mc:Choice>
           <mc:Fallback>
             <w:pict>
-              <v:group id="_x0000_s1029" style="visibility:visible;position:absolute;margin-left:233.3pt;margin-top:36.1pt;width:220.0pt;height:210.4pt;z-index:251660288;mso-position-horizontal:absolute;mso-position-horizontal-relative:margin;mso-position-vertical:absolute;mso-position-vertical-relative:line;mso-wrap-distance-left:12.0pt;mso-wrap-distance-top:12.0pt;mso-wrap-distance-right:12.0pt;mso-wrap-distance-bottom:12.0pt;" coordorigin="0,0" coordsize="2794000,2671715">
+              <v:group id="_x0000_s1029" style="visibility:visible;position:absolute;margin-left:251.4pt;margin-top:22.5pt;width:220.0pt;height:210.6pt;z-index:251660288;mso-position-horizontal:absolute;mso-position-horizontal-relative:margin;mso-position-vertical:absolute;mso-position-vertical-relative:line;mso-wrap-distance-left:12.0pt;mso-wrap-distance-top:12.0pt;mso-wrap-distance-right:12.0pt;mso-wrap-distance-bottom:12.0pt;" coordorigin="0,0" coordsize="2794000,2675063">
                 <w10:wrap type="square" side="bothSides" anchorx="margin"/>
-                <v:shape id="_x0000_s1030" type="#_x0000_t75" style="position:absolute;left:0;top:0;width:2794000;height:2257035;">
-                  <v:imagedata r:id="rId9" o:title="Figure_0.png" cropleft="3.6%" cropright="3.6%"/>
+                <v:shape id="_x0000_s1030" type="#_x0000_t75" style="position:absolute;left:0;top:0;width:2794000;height:2260384;">
+                  <v:imagedata r:id="rId9" o:title="Figure_1.png" cropleft="3.6%" cropright="3.6%"/>
                 </v:shape>
-                <v:rect id="_x0000_s1031" style="position:absolute;left:0;top:2333235;width:2794000;height:338479;">
+                <v:rect id="_x0000_s1031" style="position:absolute;left:0;top:2336584;width:2794000;height:338479;">
                   <v:fill on="f"/>
                   <v:stroke on="f" weight="1.0pt" dashstyle="solid" endcap="flat" miterlimit="400.0%" joinstyle="miter" linestyle="single" startarrow="none" startarrowwidth="medium" startarrowlength="medium" endarrow="none" endarrowwidth="medium" endarrowlength="medium"/>
                 </v:rect>
@@ -2266,7 +2310,7 @@
         <w:rPr>
           <w:rFonts w:ascii="Arial" w:hAnsi="Arial"/>
           <w:rtl w:val="0"/>
-          <w:lang w:val="fr-FR"/>
+          <w:lang w:val="en-US"/>
         </w:rPr>
         <w:t xml:space="preserve"> </w:t>
       </w:r>
@@ -2276,28 +2320,19 @@
         <w:pStyle w:val="Body A"/>
         <w:keepNext w:val="1"/>
         <w:jc w:val="both"/>
-        <w:rPr>
-          <w:rFonts w:ascii="Arial" w:cs="Arial" w:hAnsi="Arial" w:eastAsia="Arial"/>
-        </w:rPr>
-      </w:pPr>
-    </w:p>
-    <w:p>
-      <w:pPr>
-        <w:pStyle w:val="Body A"/>
-        <w:keepNext w:val="1"/>
-        <w:jc w:val="both"/>
-      </w:pPr>
-      <w:r>
-        <w:rPr>
-          <w:rFonts w:ascii="Arial" w:hAnsi="Arial"/>
-          <w:rtl w:val="0"/>
-          <w:lang w:val="fr-FR"/>
+      </w:pPr>
+      <w:r>
+        <w:rPr>
+          <w:rFonts w:ascii="Arial" w:hAnsi="Arial"/>
+          <w:rtl w:val="0"/>
+          <w:lang w:val="en-US"/>
         </w:rPr>
         <w:t>The last one represents the test point after classification with the first layer hyperplan for each linear combinaison.</w:t>
       </w:r>
       <w:r>
         <w:rPr>
           <w:rFonts w:ascii="Arial" w:cs="Arial" w:hAnsi="Arial" w:eastAsia="Arial"/>
+          <w:lang w:val="en-US"/>
         </w:rPr>
         <mc:AlternateContent>
           <mc:Choice Requires="wpg">
@@ -2305,12 +2340,12 @@
               <wp:anchor distT="152400" distB="152400" distL="152400" distR="152400" simplePos="0" relativeHeight="251661312" behindDoc="0" locked="0" layoutInCell="1" allowOverlap="1">
                 <wp:simplePos x="0" y="0"/>
                 <wp:positionH relativeFrom="margin">
-                  <wp:posOffset>-106944</wp:posOffset>
+                  <wp:posOffset>-717028</wp:posOffset>
                 </wp:positionH>
                 <wp:positionV relativeFrom="line">
-                  <wp:posOffset>663726</wp:posOffset>
+                  <wp:posOffset>393025</wp:posOffset>
                 </wp:positionV>
-                <wp:extent cx="6399628" cy="3847676"/>
+                <wp:extent cx="7028884" cy="3775477"/>
                 <wp:effectExtent l="0" t="0" r="0" b="0"/>
                 <wp:wrapTopAndBottom distT="152400" distB="152400"/>
                 <wp:docPr id="1073741837" name="officeArt object" descr="Image Gallery"/>
@@ -2322,9 +2357,9 @@
                       <wpg:grpSpPr>
                         <a:xfrm>
                           <a:off x="0" y="0"/>
-                          <a:ext cx="6399628" cy="3847676"/>
+                          <a:ext cx="7028884" cy="3775477"/>
                           <a:chOff x="0" y="0"/>
-                          <a:chExt cx="6399627" cy="3847675"/>
+                          <a:chExt cx="7028883" cy="3775476"/>
                         </a:xfrm>
                       </wpg:grpSpPr>
                       <pic:pic xmlns:pic="http://schemas.openxmlformats.org/drawingml/2006/picture">
@@ -2338,7 +2373,7 @@
                           <a:blip r:embed="rId10">
                             <a:extLst/>
                           </a:blip>
-                          <a:srcRect l="8722" t="0" r="8722" b="0"/>
+                          <a:srcRect l="8153" t="0" r="8153" b="0"/>
                           <a:stretch>
                             <a:fillRect/>
                           </a:stretch>
@@ -2346,7 +2381,7 @@
                         <pic:spPr>
                           <a:xfrm>
                             <a:off x="0" y="0"/>
-                            <a:ext cx="6399628" cy="3432997"/>
+                            <a:ext cx="7028884" cy="3360797"/>
                           </a:xfrm>
                           <a:prstGeom prst="rect">
                             <a:avLst/>
@@ -2363,8 +2398,8 @@
                         <wps:cNvSpPr/>
                         <wps:spPr>
                           <a:xfrm>
-                            <a:off x="0" y="3509196"/>
-                            <a:ext cx="6399628" cy="338480"/>
+                            <a:off x="0" y="3436996"/>
+                            <a:ext cx="7028884" cy="338481"/>
                           </a:xfrm>
                           <a:prstGeom prst="rect">
                             <a:avLst/>
@@ -2386,12 +2421,12 @@
           </mc:Choice>
           <mc:Fallback>
             <w:pict>
-              <v:group id="_x0000_s1032" style="visibility:visible;position:absolute;margin-left:-8.4pt;margin-top:52.3pt;width:503.9pt;height:303.0pt;z-index:251661312;mso-position-horizontal:absolute;mso-position-horizontal-relative:margin;mso-position-vertical:absolute;mso-position-vertical-relative:line;mso-wrap-distance-left:12.0pt;mso-wrap-distance-top:12.0pt;mso-wrap-distance-right:12.0pt;mso-wrap-distance-bottom:12.0pt;" coordorigin="0,0" coordsize="6399628,3847676">
+              <v:group id="_x0000_s1032" style="visibility:visible;position:absolute;margin-left:-56.5pt;margin-top:30.9pt;width:553.5pt;height:297.3pt;z-index:251661312;mso-position-horizontal:absolute;mso-position-horizontal-relative:margin;mso-position-vertical:absolute;mso-position-vertical-relative:line;mso-wrap-distance-left:12.0pt;mso-wrap-distance-top:12.0pt;mso-wrap-distance-right:12.0pt;mso-wrap-distance-bottom:12.0pt;" coordorigin="0,0" coordsize="7028883,3775476">
                 <w10:wrap type="topAndBottom" side="bothSides" anchorx="margin"/>
-                <v:shape id="_x0000_s1033" type="#_x0000_t75" style="position:absolute;left:0;top:0;width:6399628;height:3432996;">
-                  <v:imagedata r:id="rId10" o:title="Figure_2.png" cropleft="8.7%" cropright="8.7%"/>
+                <v:shape id="_x0000_s1033" type="#_x0000_t75" style="position:absolute;left:0;top:0;width:7028883;height:3360797;">
+                  <v:imagedata r:id="rId10" o:title="Figure_2.png" cropleft="8.2%" cropright="8.2%"/>
                 </v:shape>
-                <v:rect id="_x0000_s1034" style="position:absolute;left:0;top:3509196;width:6399628;height:338479;">
+                <v:rect id="_x0000_s1034" style="position:absolute;left:0;top:3436997;width:7028883;height:338479;">
                   <v:fill on="f"/>
                   <v:stroke on="f" weight="1.0pt" dashstyle="solid" endcap="flat" miterlimit="400.0%" joinstyle="miter" linestyle="single" startarrow="none" startarrowwidth="medium" startarrowlength="medium" endarrow="none" endarrowwidth="medium" endarrowlength="medium"/>
                 </v:rect>
@@ -2399,6 +2434,12 @@
             </w:pict>
           </mc:Fallback>
         </mc:AlternateContent>
+      </w:r>
+      <w:r>
+        <w:rPr>
+          <w:rFonts w:ascii="Arial" w:cs="Arial" w:hAnsi="Arial" w:eastAsia="Arial"/>
+          <w:lang w:val="en-US"/>
+        </w:rPr>
       </w:r>
     </w:p>
     <w:sectPr>

</xml_diff>